<commit_message>
Code sign installer support executables
</commit_message>
<xml_diff>
--- a/Build Process/Preparing a Build Environment.docx
+++ b/Build Process/Preparing a Build Environment.docx
@@ -1,6 +1,6 @@
 
 <file path=word/document.xml><?xml version="1.0" encoding="utf-8"?>
-<w:document xmlns:wpc="http://schemas.microsoft.com/office/word/2010/wordprocessingCanvas" xmlns:cx="http://schemas.microsoft.com/office/drawing/2014/chartex" xmlns:cx1="http://schemas.microsoft.com/office/drawing/2015/9/8/chartex" xmlns:cx2="http://schemas.microsoft.com/office/drawing/2015/10/21/chartex" xmlns:cx3="http://schemas.microsoft.com/office/drawing/2016/5/9/chartex" xmlns:cx4="http://schemas.microsoft.com/office/drawing/2016/5/10/chartex" xmlns:cx5="http://schemas.microsoft.com/office/drawing/2016/5/11/chartex" xmlns:cx6="http://schemas.microsoft.com/office/drawing/2016/5/12/chartex" xmlns:cx7="http://schemas.microsoft.com/office/drawing/2016/5/13/chartex" xmlns:cx8="http://schemas.microsoft.com/office/drawing/2016/5/14/chartex" xmlns:mc="http://schemas.openxmlformats.org/markup-compatibility/2006" xmlns:aink="http://schemas.microsoft.com/office/drawing/2016/ink" xmlns:am3d="http://schemas.microsoft.com/office/drawing/2017/model3d" xmlns:o="urn:schemas-microsoft-com:office:office" xmlns:r="http://schemas.openxmlformats.org/officeDocument/2006/relationships" xmlns:m="http://schemas.openxmlformats.org/officeDocument/2006/math" xmlns:v="urn:schemas-microsoft-com:vml" xmlns:wp14="http://schemas.microsoft.com/office/word/2010/wordprocessingDrawing" xmlns:wp="http://schemas.openxmlformats.org/drawingml/2006/wordprocessingDrawing" xmlns:w10="urn:schemas-microsoft-com:office:word" xmlns:w="http://schemas.openxmlformats.org/wordprocessingml/2006/main" xmlns:w14="http://schemas.microsoft.com/office/word/2010/wordml" xmlns:w15="http://schemas.microsoft.com/office/word/2012/wordml" xmlns:w16cid="http://schemas.microsoft.com/office/word/2016/wordml/cid" xmlns:w16se="http://schemas.microsoft.com/office/word/2015/wordml/symex" xmlns:wpg="http://schemas.microsoft.com/office/word/2010/wordprocessingGroup" xmlns:wpi="http://schemas.microsoft.com/office/word/2010/wordprocessingInk" xmlns:wne="http://schemas.microsoft.com/office/word/2006/wordml" xmlns:wps="http://schemas.microsoft.com/office/word/2010/wordprocessingShape" mc:Ignorable="w14 w15 w16se w16cid wp14">
+<w:document xmlns:wpc="http://schemas.microsoft.com/office/word/2010/wordprocessingCanvas" xmlns:cx="http://schemas.microsoft.com/office/drawing/2014/chartex" xmlns:cx1="http://schemas.microsoft.com/office/drawing/2015/9/8/chartex" xmlns:cx2="http://schemas.microsoft.com/office/drawing/2015/10/21/chartex" xmlns:cx3="http://schemas.microsoft.com/office/drawing/2016/5/9/chartex" xmlns:cx4="http://schemas.microsoft.com/office/drawing/2016/5/10/chartex" xmlns:cx5="http://schemas.microsoft.com/office/drawing/2016/5/11/chartex" xmlns:cx6="http://schemas.microsoft.com/office/drawing/2016/5/12/chartex" xmlns:cx7="http://schemas.microsoft.com/office/drawing/2016/5/13/chartex" xmlns:cx8="http://schemas.microsoft.com/office/drawing/2016/5/14/chartex" xmlns:mc="http://schemas.openxmlformats.org/markup-compatibility/2006" xmlns:aink="http://schemas.microsoft.com/office/drawing/2016/ink" xmlns:am3d="http://schemas.microsoft.com/office/drawing/2017/model3d" xmlns:o="urn:schemas-microsoft-com:office:office" xmlns:r="http://schemas.openxmlformats.org/officeDocument/2006/relationships" xmlns:m="http://schemas.openxmlformats.org/officeDocument/2006/math" xmlns:v="urn:schemas-microsoft-com:vml" xmlns:wp14="http://schemas.microsoft.com/office/word/2010/wordprocessingDrawing" xmlns:wp="http://schemas.openxmlformats.org/drawingml/2006/wordprocessingDrawing" xmlns:w10="urn:schemas-microsoft-com:office:word" xmlns:w="http://schemas.openxmlformats.org/wordprocessingml/2006/main" xmlns:w14="http://schemas.microsoft.com/office/word/2010/wordml" xmlns:w15="http://schemas.microsoft.com/office/word/2012/wordml" xmlns:w16cex="http://schemas.microsoft.com/office/word/2018/wordml/cex" xmlns:w16cid="http://schemas.microsoft.com/office/word/2016/wordml/cid" xmlns:w16="http://schemas.microsoft.com/office/word/2018/wordml" xmlns:w16sdtdh="http://schemas.microsoft.com/office/word/2020/wordml/sdtdatahash" xmlns:w16se="http://schemas.microsoft.com/office/word/2015/wordml/symex" xmlns:wpg="http://schemas.microsoft.com/office/word/2010/wordprocessingGroup" xmlns:wpi="http://schemas.microsoft.com/office/word/2010/wordprocessingInk" xmlns:wne="http://schemas.microsoft.com/office/word/2006/wordml" xmlns:wps="http://schemas.microsoft.com/office/word/2010/wordprocessingShape" mc:Ignorable="w14 w15 w16se w16cid w16 w16cex w16sdtdh wp14">
   <w:body>
     <w:p>
       <w:pPr>
@@ -252,15 +252,7 @@
         <w:pStyle w:val="Heading2"/>
       </w:pPr>
       <w:r>
-        <w:t xml:space="preserve">Git </w:t>
-      </w:r>
-      <w:proofErr w:type="gramStart"/>
-      <w:r>
-        <w:t>For</w:t>
-      </w:r>
-      <w:proofErr w:type="gramEnd"/>
-      <w:r>
-        <w:t xml:space="preserve"> Windows</w:t>
+        <w:t>Git For Windows</w:t>
       </w:r>
     </w:p>
     <w:p>
@@ -757,13 +749,8 @@
         </w:numPr>
       </w:pPr>
       <w:r>
-        <w:t xml:space="preserve">the Visual Studio </w:t>
-      </w:r>
-      <w:proofErr w:type="gramStart"/>
-      <w:r>
-        <w:t>package</w:t>
-      </w:r>
-      <w:proofErr w:type="gramEnd"/>
+        <w:t>the Visual Studio package</w:t>
+      </w:r>
     </w:p>
     <w:p>
       <w:pPr>
@@ -805,6 +792,98 @@
       </w:r>
       <w:r>
         <w:t>as suggested on the last page of the guided installer</w:t>
+      </w:r>
+    </w:p>
+    <w:p>
+      <w:pPr>
+        <w:pStyle w:val="Heading2"/>
+      </w:pPr>
+      <w:r>
+        <w:t>Code Signing Certificate</w:t>
+      </w:r>
+    </w:p>
+    <w:p>
+      <w:pPr>
+        <w:pStyle w:val="ListParagraph"/>
+        <w:numPr>
+          <w:ilvl w:val="0"/>
+          <w:numId w:val="8"/>
+        </w:numPr>
+      </w:pPr>
+      <w:r>
+        <w:t>Export the code signing key, including its private key into a pfx file.</w:t>
+      </w:r>
+    </w:p>
+    <w:p>
+      <w:pPr>
+        <w:pStyle w:val="ListParagraph"/>
+        <w:numPr>
+          <w:ilvl w:val="0"/>
+          <w:numId w:val="8"/>
+        </w:numPr>
+      </w:pPr>
+      <w:r>
+        <w:t>Copy the pfx file to the build machine</w:t>
+      </w:r>
+    </w:p>
+    <w:p>
+      <w:pPr>
+        <w:pStyle w:val="ListParagraph"/>
+        <w:numPr>
+          <w:ilvl w:val="0"/>
+          <w:numId w:val="8"/>
+        </w:numPr>
+      </w:pPr>
+      <w:r>
+        <w:t>Right click the pfx file and select “Install PFX”</w:t>
+      </w:r>
+    </w:p>
+    <w:p>
+      <w:pPr>
+        <w:pStyle w:val="ListParagraph"/>
+        <w:numPr>
+          <w:ilvl w:val="0"/>
+          <w:numId w:val="8"/>
+        </w:numPr>
+      </w:pPr>
+      <w:r>
+        <w:t>Select “Current User”</w:t>
+      </w:r>
+    </w:p>
+    <w:p>
+      <w:pPr>
+        <w:pStyle w:val="ListParagraph"/>
+        <w:numPr>
+          <w:ilvl w:val="0"/>
+          <w:numId w:val="8"/>
+        </w:numPr>
+      </w:pPr>
+      <w:r>
+        <w:t>Click “Next” twice</w:t>
+      </w:r>
+    </w:p>
+    <w:p>
+      <w:pPr>
+        <w:pStyle w:val="ListParagraph"/>
+        <w:numPr>
+          <w:ilvl w:val="0"/>
+          <w:numId w:val="8"/>
+        </w:numPr>
+      </w:pPr>
+      <w:r>
+        <w:t>Enter your certificate’s password but do not enable string private key protection because this will continually interrupt the build process prompting for the key password</w:t>
+      </w:r>
+    </w:p>
+    <w:p>
+      <w:pPr>
+        <w:pStyle w:val="ListParagraph"/>
+        <w:numPr>
+          <w:ilvl w:val="0"/>
+          <w:numId w:val="8"/>
+        </w:numPr>
+      </w:pPr>
+      <w:r>
+        <w:t>Click “Next” twice and then “Finish” to import the certificate</w:t>
       </w:r>
     </w:p>
     <w:p>
@@ -820,16 +899,7 @@
           <w:sz w:val="32"/>
           <w:szCs w:val="32"/>
         </w:rPr>
-        <w:t>How</w:t>
-      </w:r>
-      <w:bookmarkStart w:id="0" w:name="_GoBack"/>
-      <w:bookmarkEnd w:id="0"/>
-      <w:r>
-        <w:rPr>
-          <w:sz w:val="32"/>
-          <w:szCs w:val="32"/>
-        </w:rPr>
-        <w:t xml:space="preserve"> to </w:t>
+        <w:t xml:space="preserve">How to </w:t>
       </w:r>
       <w:r>
         <w:rPr>
@@ -1023,7 +1093,7 @@
 </file>
 
 <file path=word/endnotes.xml><?xml version="1.0" encoding="utf-8"?>
-<w:endnotes xmlns:wpc="http://schemas.microsoft.com/office/word/2010/wordprocessingCanvas" xmlns:cx="http://schemas.microsoft.com/office/drawing/2014/chartex" xmlns:cx1="http://schemas.microsoft.com/office/drawing/2015/9/8/chartex" xmlns:cx2="http://schemas.microsoft.com/office/drawing/2015/10/21/chartex" xmlns:cx3="http://schemas.microsoft.com/office/drawing/2016/5/9/chartex" xmlns:cx4="http://schemas.microsoft.com/office/drawing/2016/5/10/chartex" xmlns:cx5="http://schemas.microsoft.com/office/drawing/2016/5/11/chartex" xmlns:cx6="http://schemas.microsoft.com/office/drawing/2016/5/12/chartex" xmlns:cx7="http://schemas.microsoft.com/office/drawing/2016/5/13/chartex" xmlns:cx8="http://schemas.microsoft.com/office/drawing/2016/5/14/chartex" xmlns:mc="http://schemas.openxmlformats.org/markup-compatibility/2006" xmlns:aink="http://schemas.microsoft.com/office/drawing/2016/ink" xmlns:am3d="http://schemas.microsoft.com/office/drawing/2017/model3d" xmlns:o="urn:schemas-microsoft-com:office:office" xmlns:r="http://schemas.openxmlformats.org/officeDocument/2006/relationships" xmlns:m="http://schemas.openxmlformats.org/officeDocument/2006/math" xmlns:v="urn:schemas-microsoft-com:vml" xmlns:wp14="http://schemas.microsoft.com/office/word/2010/wordprocessingDrawing" xmlns:wp="http://schemas.openxmlformats.org/drawingml/2006/wordprocessingDrawing" xmlns:w10="urn:schemas-microsoft-com:office:word" xmlns:w="http://schemas.openxmlformats.org/wordprocessingml/2006/main" xmlns:w14="http://schemas.microsoft.com/office/word/2010/wordml" xmlns:w15="http://schemas.microsoft.com/office/word/2012/wordml" xmlns:w16cid="http://schemas.microsoft.com/office/word/2016/wordml/cid" xmlns:w16se="http://schemas.microsoft.com/office/word/2015/wordml/symex" xmlns:wpg="http://schemas.microsoft.com/office/word/2010/wordprocessingGroup" xmlns:wpi="http://schemas.microsoft.com/office/word/2010/wordprocessingInk" xmlns:wne="http://schemas.microsoft.com/office/word/2006/wordml" xmlns:wps="http://schemas.microsoft.com/office/word/2010/wordprocessingShape" mc:Ignorable="w14 w15 w16se w16cid wp14">
+<w:endnotes xmlns:wpc="http://schemas.microsoft.com/office/word/2010/wordprocessingCanvas" xmlns:cx="http://schemas.microsoft.com/office/drawing/2014/chartex" xmlns:cx1="http://schemas.microsoft.com/office/drawing/2015/9/8/chartex" xmlns:cx2="http://schemas.microsoft.com/office/drawing/2015/10/21/chartex" xmlns:cx3="http://schemas.microsoft.com/office/drawing/2016/5/9/chartex" xmlns:cx4="http://schemas.microsoft.com/office/drawing/2016/5/10/chartex" xmlns:cx5="http://schemas.microsoft.com/office/drawing/2016/5/11/chartex" xmlns:cx6="http://schemas.microsoft.com/office/drawing/2016/5/12/chartex" xmlns:cx7="http://schemas.microsoft.com/office/drawing/2016/5/13/chartex" xmlns:cx8="http://schemas.microsoft.com/office/drawing/2016/5/14/chartex" xmlns:mc="http://schemas.openxmlformats.org/markup-compatibility/2006" xmlns:aink="http://schemas.microsoft.com/office/drawing/2016/ink" xmlns:am3d="http://schemas.microsoft.com/office/drawing/2017/model3d" xmlns:o="urn:schemas-microsoft-com:office:office" xmlns:r="http://schemas.openxmlformats.org/officeDocument/2006/relationships" xmlns:m="http://schemas.openxmlformats.org/officeDocument/2006/math" xmlns:v="urn:schemas-microsoft-com:vml" xmlns:wp14="http://schemas.microsoft.com/office/word/2010/wordprocessingDrawing" xmlns:wp="http://schemas.openxmlformats.org/drawingml/2006/wordprocessingDrawing" xmlns:w10="urn:schemas-microsoft-com:office:word" xmlns:w="http://schemas.openxmlformats.org/wordprocessingml/2006/main" xmlns:w14="http://schemas.microsoft.com/office/word/2010/wordml" xmlns:w15="http://schemas.microsoft.com/office/word/2012/wordml" xmlns:w16cex="http://schemas.microsoft.com/office/word/2018/wordml/cex" xmlns:w16cid="http://schemas.microsoft.com/office/word/2016/wordml/cid" xmlns:w16="http://schemas.microsoft.com/office/word/2018/wordml" xmlns:w16sdtdh="http://schemas.microsoft.com/office/word/2020/wordml/sdtdatahash" xmlns:w16se="http://schemas.microsoft.com/office/word/2015/wordml/symex" xmlns:wpg="http://schemas.microsoft.com/office/word/2010/wordprocessingGroup" xmlns:wpi="http://schemas.microsoft.com/office/word/2010/wordprocessingInk" xmlns:wne="http://schemas.microsoft.com/office/word/2006/wordml" xmlns:wps="http://schemas.microsoft.com/office/word/2010/wordprocessingShape" mc:Ignorable="w14 w15 w16se w16cid w16 w16cex w16sdtdh wp14">
   <w:endnote w:type="separator" w:id="-1">
     <w:p>
       <w:pPr>
@@ -1048,7 +1118,7 @@
 </file>
 
 <file path=word/footer1.xml><?xml version="1.0" encoding="utf-8"?>
-<w:ftr xmlns:wpc="http://schemas.microsoft.com/office/word/2010/wordprocessingCanvas" xmlns:cx="http://schemas.microsoft.com/office/drawing/2014/chartex" xmlns:cx1="http://schemas.microsoft.com/office/drawing/2015/9/8/chartex" xmlns:cx2="http://schemas.microsoft.com/office/drawing/2015/10/21/chartex" xmlns:cx3="http://schemas.microsoft.com/office/drawing/2016/5/9/chartex" xmlns:cx4="http://schemas.microsoft.com/office/drawing/2016/5/10/chartex" xmlns:cx5="http://schemas.microsoft.com/office/drawing/2016/5/11/chartex" xmlns:cx6="http://schemas.microsoft.com/office/drawing/2016/5/12/chartex" xmlns:cx7="http://schemas.microsoft.com/office/drawing/2016/5/13/chartex" xmlns:cx8="http://schemas.microsoft.com/office/drawing/2016/5/14/chartex" xmlns:mc="http://schemas.openxmlformats.org/markup-compatibility/2006" xmlns:aink="http://schemas.microsoft.com/office/drawing/2016/ink" xmlns:am3d="http://schemas.microsoft.com/office/drawing/2017/model3d" xmlns:o="urn:schemas-microsoft-com:office:office" xmlns:r="http://schemas.openxmlformats.org/officeDocument/2006/relationships" xmlns:m="http://schemas.openxmlformats.org/officeDocument/2006/math" xmlns:v="urn:schemas-microsoft-com:vml" xmlns:wp14="http://schemas.microsoft.com/office/word/2010/wordprocessingDrawing" xmlns:wp="http://schemas.openxmlformats.org/drawingml/2006/wordprocessingDrawing" xmlns:w10="urn:schemas-microsoft-com:office:word" xmlns:w="http://schemas.openxmlformats.org/wordprocessingml/2006/main" xmlns:w14="http://schemas.microsoft.com/office/word/2010/wordml" xmlns:w15="http://schemas.microsoft.com/office/word/2012/wordml" xmlns:w16cid="http://schemas.microsoft.com/office/word/2016/wordml/cid" xmlns:w16se="http://schemas.microsoft.com/office/word/2015/wordml/symex" xmlns:wpg="http://schemas.microsoft.com/office/word/2010/wordprocessingGroup" xmlns:wpi="http://schemas.microsoft.com/office/word/2010/wordprocessingInk" xmlns:wne="http://schemas.microsoft.com/office/word/2006/wordml" xmlns:wps="http://schemas.microsoft.com/office/word/2010/wordprocessingShape" mc:Ignorable="w14 w15 w16se w16cid wp14">
+<w:ftr xmlns:wpc="http://schemas.microsoft.com/office/word/2010/wordprocessingCanvas" xmlns:cx="http://schemas.microsoft.com/office/drawing/2014/chartex" xmlns:cx1="http://schemas.microsoft.com/office/drawing/2015/9/8/chartex" xmlns:cx2="http://schemas.microsoft.com/office/drawing/2015/10/21/chartex" xmlns:cx3="http://schemas.microsoft.com/office/drawing/2016/5/9/chartex" xmlns:cx4="http://schemas.microsoft.com/office/drawing/2016/5/10/chartex" xmlns:cx5="http://schemas.microsoft.com/office/drawing/2016/5/11/chartex" xmlns:cx6="http://schemas.microsoft.com/office/drawing/2016/5/12/chartex" xmlns:cx7="http://schemas.microsoft.com/office/drawing/2016/5/13/chartex" xmlns:cx8="http://schemas.microsoft.com/office/drawing/2016/5/14/chartex" xmlns:mc="http://schemas.openxmlformats.org/markup-compatibility/2006" xmlns:aink="http://schemas.microsoft.com/office/drawing/2016/ink" xmlns:am3d="http://schemas.microsoft.com/office/drawing/2017/model3d" xmlns:o="urn:schemas-microsoft-com:office:office" xmlns:r="http://schemas.openxmlformats.org/officeDocument/2006/relationships" xmlns:m="http://schemas.openxmlformats.org/officeDocument/2006/math" xmlns:v="urn:schemas-microsoft-com:vml" xmlns:wp14="http://schemas.microsoft.com/office/word/2010/wordprocessingDrawing" xmlns:wp="http://schemas.openxmlformats.org/drawingml/2006/wordprocessingDrawing" xmlns:w10="urn:schemas-microsoft-com:office:word" xmlns:w="http://schemas.openxmlformats.org/wordprocessingml/2006/main" xmlns:w14="http://schemas.microsoft.com/office/word/2010/wordml" xmlns:w15="http://schemas.microsoft.com/office/word/2012/wordml" xmlns:w16cex="http://schemas.microsoft.com/office/word/2018/wordml/cex" xmlns:w16cid="http://schemas.microsoft.com/office/word/2016/wordml/cid" xmlns:w16="http://schemas.microsoft.com/office/word/2018/wordml" xmlns:w16sdtdh="http://schemas.microsoft.com/office/word/2020/wordml/sdtdatahash" xmlns:w16se="http://schemas.microsoft.com/office/word/2015/wordml/symex" xmlns:wpg="http://schemas.microsoft.com/office/word/2010/wordprocessingGroup" xmlns:wpi="http://schemas.microsoft.com/office/word/2010/wordprocessingInk" xmlns:wne="http://schemas.microsoft.com/office/word/2006/wordml" xmlns:wps="http://schemas.microsoft.com/office/word/2010/wordprocessingShape" mc:Ignorable="w14 w15 w16se w16cid w16 w16cex w16sdtdh wp14">
   <w:p>
     <w:pPr>
       <w:pStyle w:val="Footer"/>
@@ -1089,7 +1159,7 @@
 </file>
 
 <file path=word/footnotes.xml><?xml version="1.0" encoding="utf-8"?>
-<w:footnotes xmlns:wpc="http://schemas.microsoft.com/office/word/2010/wordprocessingCanvas" xmlns:cx="http://schemas.microsoft.com/office/drawing/2014/chartex" xmlns:cx1="http://schemas.microsoft.com/office/drawing/2015/9/8/chartex" xmlns:cx2="http://schemas.microsoft.com/office/drawing/2015/10/21/chartex" xmlns:cx3="http://schemas.microsoft.com/office/drawing/2016/5/9/chartex" xmlns:cx4="http://schemas.microsoft.com/office/drawing/2016/5/10/chartex" xmlns:cx5="http://schemas.microsoft.com/office/drawing/2016/5/11/chartex" xmlns:cx6="http://schemas.microsoft.com/office/drawing/2016/5/12/chartex" xmlns:cx7="http://schemas.microsoft.com/office/drawing/2016/5/13/chartex" xmlns:cx8="http://schemas.microsoft.com/office/drawing/2016/5/14/chartex" xmlns:mc="http://schemas.openxmlformats.org/markup-compatibility/2006" xmlns:aink="http://schemas.microsoft.com/office/drawing/2016/ink" xmlns:am3d="http://schemas.microsoft.com/office/drawing/2017/model3d" xmlns:o="urn:schemas-microsoft-com:office:office" xmlns:r="http://schemas.openxmlformats.org/officeDocument/2006/relationships" xmlns:m="http://schemas.openxmlformats.org/officeDocument/2006/math" xmlns:v="urn:schemas-microsoft-com:vml" xmlns:wp14="http://schemas.microsoft.com/office/word/2010/wordprocessingDrawing" xmlns:wp="http://schemas.openxmlformats.org/drawingml/2006/wordprocessingDrawing" xmlns:w10="urn:schemas-microsoft-com:office:word" xmlns:w="http://schemas.openxmlformats.org/wordprocessingml/2006/main" xmlns:w14="http://schemas.microsoft.com/office/word/2010/wordml" xmlns:w15="http://schemas.microsoft.com/office/word/2012/wordml" xmlns:w16cid="http://schemas.microsoft.com/office/word/2016/wordml/cid" xmlns:w16se="http://schemas.microsoft.com/office/word/2015/wordml/symex" xmlns:wpg="http://schemas.microsoft.com/office/word/2010/wordprocessingGroup" xmlns:wpi="http://schemas.microsoft.com/office/word/2010/wordprocessingInk" xmlns:wne="http://schemas.microsoft.com/office/word/2006/wordml" xmlns:wps="http://schemas.microsoft.com/office/word/2010/wordprocessingShape" mc:Ignorable="w14 w15 w16se w16cid wp14">
+<w:footnotes xmlns:wpc="http://schemas.microsoft.com/office/word/2010/wordprocessingCanvas" xmlns:cx="http://schemas.microsoft.com/office/drawing/2014/chartex" xmlns:cx1="http://schemas.microsoft.com/office/drawing/2015/9/8/chartex" xmlns:cx2="http://schemas.microsoft.com/office/drawing/2015/10/21/chartex" xmlns:cx3="http://schemas.microsoft.com/office/drawing/2016/5/9/chartex" xmlns:cx4="http://schemas.microsoft.com/office/drawing/2016/5/10/chartex" xmlns:cx5="http://schemas.microsoft.com/office/drawing/2016/5/11/chartex" xmlns:cx6="http://schemas.microsoft.com/office/drawing/2016/5/12/chartex" xmlns:cx7="http://schemas.microsoft.com/office/drawing/2016/5/13/chartex" xmlns:cx8="http://schemas.microsoft.com/office/drawing/2016/5/14/chartex" xmlns:mc="http://schemas.openxmlformats.org/markup-compatibility/2006" xmlns:aink="http://schemas.microsoft.com/office/drawing/2016/ink" xmlns:am3d="http://schemas.microsoft.com/office/drawing/2017/model3d" xmlns:o="urn:schemas-microsoft-com:office:office" xmlns:r="http://schemas.openxmlformats.org/officeDocument/2006/relationships" xmlns:m="http://schemas.openxmlformats.org/officeDocument/2006/math" xmlns:v="urn:schemas-microsoft-com:vml" xmlns:wp14="http://schemas.microsoft.com/office/word/2010/wordprocessingDrawing" xmlns:wp="http://schemas.openxmlformats.org/drawingml/2006/wordprocessingDrawing" xmlns:w10="urn:schemas-microsoft-com:office:word" xmlns:w="http://schemas.openxmlformats.org/wordprocessingml/2006/main" xmlns:w14="http://schemas.microsoft.com/office/word/2010/wordml" xmlns:w15="http://schemas.microsoft.com/office/word/2012/wordml" xmlns:w16cex="http://schemas.microsoft.com/office/word/2018/wordml/cex" xmlns:w16cid="http://schemas.microsoft.com/office/word/2016/wordml/cid" xmlns:w16="http://schemas.microsoft.com/office/word/2018/wordml" xmlns:w16sdtdh="http://schemas.microsoft.com/office/word/2020/wordml/sdtdatahash" xmlns:w16se="http://schemas.microsoft.com/office/word/2015/wordml/symex" xmlns:wpg="http://schemas.microsoft.com/office/word/2010/wordprocessingGroup" xmlns:wpi="http://schemas.microsoft.com/office/word/2010/wordprocessingInk" xmlns:wne="http://schemas.microsoft.com/office/word/2006/wordml" xmlns:wps="http://schemas.microsoft.com/office/word/2010/wordprocessingShape" mc:Ignorable="w14 w15 w16se w16cid w16 w16cex w16sdtdh wp14">
   <w:footnote w:type="separator" w:id="-1">
     <w:p>
       <w:pPr>
@@ -1114,7 +1184,7 @@
 </file>
 
 <file path=word/numbering.xml><?xml version="1.0" encoding="utf-8"?>
-<w:numbering xmlns:wpc="http://schemas.microsoft.com/office/word/2010/wordprocessingCanvas" xmlns:cx="http://schemas.microsoft.com/office/drawing/2014/chartex" xmlns:cx1="http://schemas.microsoft.com/office/drawing/2015/9/8/chartex" xmlns:cx2="http://schemas.microsoft.com/office/drawing/2015/10/21/chartex" xmlns:cx3="http://schemas.microsoft.com/office/drawing/2016/5/9/chartex" xmlns:cx4="http://schemas.microsoft.com/office/drawing/2016/5/10/chartex" xmlns:cx5="http://schemas.microsoft.com/office/drawing/2016/5/11/chartex" xmlns:cx6="http://schemas.microsoft.com/office/drawing/2016/5/12/chartex" xmlns:cx7="http://schemas.microsoft.com/office/drawing/2016/5/13/chartex" xmlns:cx8="http://schemas.microsoft.com/office/drawing/2016/5/14/chartex" xmlns:mc="http://schemas.openxmlformats.org/markup-compatibility/2006" xmlns:aink="http://schemas.microsoft.com/office/drawing/2016/ink" xmlns:am3d="http://schemas.microsoft.com/office/drawing/2017/model3d" xmlns:o="urn:schemas-microsoft-com:office:office" xmlns:r="http://schemas.openxmlformats.org/officeDocument/2006/relationships" xmlns:m="http://schemas.openxmlformats.org/officeDocument/2006/math" xmlns:v="urn:schemas-microsoft-com:vml" xmlns:wp14="http://schemas.microsoft.com/office/word/2010/wordprocessingDrawing" xmlns:wp="http://schemas.openxmlformats.org/drawingml/2006/wordprocessingDrawing" xmlns:w10="urn:schemas-microsoft-com:office:word" xmlns:w="http://schemas.openxmlformats.org/wordprocessingml/2006/main" xmlns:w14="http://schemas.microsoft.com/office/word/2010/wordml" xmlns:w15="http://schemas.microsoft.com/office/word/2012/wordml" xmlns:w16cid="http://schemas.microsoft.com/office/word/2016/wordml/cid" xmlns:w16se="http://schemas.microsoft.com/office/word/2015/wordml/symex" xmlns:wpg="http://schemas.microsoft.com/office/word/2010/wordprocessingGroup" xmlns:wpi="http://schemas.microsoft.com/office/word/2010/wordprocessingInk" xmlns:wne="http://schemas.microsoft.com/office/word/2006/wordml" xmlns:wps="http://schemas.microsoft.com/office/word/2010/wordprocessingShape" mc:Ignorable="w14 w15 w16se w16cid wp14">
+<w:numbering xmlns:wpc="http://schemas.microsoft.com/office/word/2010/wordprocessingCanvas" xmlns:cx="http://schemas.microsoft.com/office/drawing/2014/chartex" xmlns:cx1="http://schemas.microsoft.com/office/drawing/2015/9/8/chartex" xmlns:cx2="http://schemas.microsoft.com/office/drawing/2015/10/21/chartex" xmlns:cx3="http://schemas.microsoft.com/office/drawing/2016/5/9/chartex" xmlns:cx4="http://schemas.microsoft.com/office/drawing/2016/5/10/chartex" xmlns:cx5="http://schemas.microsoft.com/office/drawing/2016/5/11/chartex" xmlns:cx6="http://schemas.microsoft.com/office/drawing/2016/5/12/chartex" xmlns:cx7="http://schemas.microsoft.com/office/drawing/2016/5/13/chartex" xmlns:cx8="http://schemas.microsoft.com/office/drawing/2016/5/14/chartex" xmlns:mc="http://schemas.openxmlformats.org/markup-compatibility/2006" xmlns:aink="http://schemas.microsoft.com/office/drawing/2016/ink" xmlns:am3d="http://schemas.microsoft.com/office/drawing/2017/model3d" xmlns:o="urn:schemas-microsoft-com:office:office" xmlns:r="http://schemas.openxmlformats.org/officeDocument/2006/relationships" xmlns:m="http://schemas.openxmlformats.org/officeDocument/2006/math" xmlns:v="urn:schemas-microsoft-com:vml" xmlns:wp14="http://schemas.microsoft.com/office/word/2010/wordprocessingDrawing" xmlns:wp="http://schemas.openxmlformats.org/drawingml/2006/wordprocessingDrawing" xmlns:w10="urn:schemas-microsoft-com:office:word" xmlns:w="http://schemas.openxmlformats.org/wordprocessingml/2006/main" xmlns:w14="http://schemas.microsoft.com/office/word/2010/wordml" xmlns:w15="http://schemas.microsoft.com/office/word/2012/wordml" xmlns:w16cex="http://schemas.microsoft.com/office/word/2018/wordml/cex" xmlns:w16cid="http://schemas.microsoft.com/office/word/2016/wordml/cid" xmlns:w16="http://schemas.microsoft.com/office/word/2018/wordml" xmlns:w16sdtdh="http://schemas.microsoft.com/office/word/2020/wordml/sdtdatahash" xmlns:w16se="http://schemas.microsoft.com/office/word/2015/wordml/symex" xmlns:wpg="http://schemas.microsoft.com/office/word/2010/wordprocessingGroup" xmlns:wpi="http://schemas.microsoft.com/office/word/2010/wordprocessingInk" xmlns:wne="http://schemas.microsoft.com/office/word/2006/wordml" xmlns:wps="http://schemas.microsoft.com/office/word/2010/wordprocessingShape" mc:Ignorable="w14 w15 w16se w16cid w16 w16cex w16sdtdh wp14">
   <w:abstractNum w:abstractNumId="0" w15:restartNumberingAfterBreak="0">
     <w:nsid w:val="05054508"/>
     <w:multiLevelType w:val="hybridMultilevel"/>
@@ -1342,6 +1412,119 @@
     </w:lvl>
   </w:abstractNum>
   <w:abstractNum w:abstractNumId="2" w15:restartNumberingAfterBreak="0">
+    <w:nsid w:val="292E7C84"/>
+    <w:multiLevelType w:val="hybridMultilevel"/>
+    <w:tmpl w:val="40B85E76"/>
+    <w:lvl w:ilvl="0" w:tplc="08090001">
+      <w:start w:val="1"/>
+      <w:numFmt w:val="bullet"/>
+      <w:lvlText w:val=""/>
+      <w:lvlJc w:val="left"/>
+      <w:pPr>
+        <w:ind w:left="720" w:hanging="360"/>
+      </w:pPr>
+      <w:rPr>
+        <w:rFonts w:ascii="Symbol" w:hAnsi="Symbol" w:hint="default"/>
+      </w:rPr>
+    </w:lvl>
+    <w:lvl w:ilvl="1" w:tplc="08090003" w:tentative="1">
+      <w:start w:val="1"/>
+      <w:numFmt w:val="bullet"/>
+      <w:lvlText w:val="o"/>
+      <w:lvlJc w:val="left"/>
+      <w:pPr>
+        <w:ind w:left="1440" w:hanging="360"/>
+      </w:pPr>
+      <w:rPr>
+        <w:rFonts w:ascii="Courier New" w:hAnsi="Courier New" w:cs="Courier New" w:hint="default"/>
+      </w:rPr>
+    </w:lvl>
+    <w:lvl w:ilvl="2" w:tplc="08090005" w:tentative="1">
+      <w:start w:val="1"/>
+      <w:numFmt w:val="bullet"/>
+      <w:lvlText w:val=""/>
+      <w:lvlJc w:val="left"/>
+      <w:pPr>
+        <w:ind w:left="2160" w:hanging="360"/>
+      </w:pPr>
+      <w:rPr>
+        <w:rFonts w:ascii="Wingdings" w:hAnsi="Wingdings" w:hint="default"/>
+      </w:rPr>
+    </w:lvl>
+    <w:lvl w:ilvl="3" w:tplc="08090001" w:tentative="1">
+      <w:start w:val="1"/>
+      <w:numFmt w:val="bullet"/>
+      <w:lvlText w:val=""/>
+      <w:lvlJc w:val="left"/>
+      <w:pPr>
+        <w:ind w:left="2880" w:hanging="360"/>
+      </w:pPr>
+      <w:rPr>
+        <w:rFonts w:ascii="Symbol" w:hAnsi="Symbol" w:hint="default"/>
+      </w:rPr>
+    </w:lvl>
+    <w:lvl w:ilvl="4" w:tplc="08090003" w:tentative="1">
+      <w:start w:val="1"/>
+      <w:numFmt w:val="bullet"/>
+      <w:lvlText w:val="o"/>
+      <w:lvlJc w:val="left"/>
+      <w:pPr>
+        <w:ind w:left="3600" w:hanging="360"/>
+      </w:pPr>
+      <w:rPr>
+        <w:rFonts w:ascii="Courier New" w:hAnsi="Courier New" w:cs="Courier New" w:hint="default"/>
+      </w:rPr>
+    </w:lvl>
+    <w:lvl w:ilvl="5" w:tplc="08090005" w:tentative="1">
+      <w:start w:val="1"/>
+      <w:numFmt w:val="bullet"/>
+      <w:lvlText w:val=""/>
+      <w:lvlJc w:val="left"/>
+      <w:pPr>
+        <w:ind w:left="4320" w:hanging="360"/>
+      </w:pPr>
+      <w:rPr>
+        <w:rFonts w:ascii="Wingdings" w:hAnsi="Wingdings" w:hint="default"/>
+      </w:rPr>
+    </w:lvl>
+    <w:lvl w:ilvl="6" w:tplc="08090001" w:tentative="1">
+      <w:start w:val="1"/>
+      <w:numFmt w:val="bullet"/>
+      <w:lvlText w:val=""/>
+      <w:lvlJc w:val="left"/>
+      <w:pPr>
+        <w:ind w:left="5040" w:hanging="360"/>
+      </w:pPr>
+      <w:rPr>
+        <w:rFonts w:ascii="Symbol" w:hAnsi="Symbol" w:hint="default"/>
+      </w:rPr>
+    </w:lvl>
+    <w:lvl w:ilvl="7" w:tplc="08090003" w:tentative="1">
+      <w:start w:val="1"/>
+      <w:numFmt w:val="bullet"/>
+      <w:lvlText w:val="o"/>
+      <w:lvlJc w:val="left"/>
+      <w:pPr>
+        <w:ind w:left="5760" w:hanging="360"/>
+      </w:pPr>
+      <w:rPr>
+        <w:rFonts w:ascii="Courier New" w:hAnsi="Courier New" w:cs="Courier New" w:hint="default"/>
+      </w:rPr>
+    </w:lvl>
+    <w:lvl w:ilvl="8" w:tplc="08090005" w:tentative="1">
+      <w:start w:val="1"/>
+      <w:numFmt w:val="bullet"/>
+      <w:lvlText w:val=""/>
+      <w:lvlJc w:val="left"/>
+      <w:pPr>
+        <w:ind w:left="6480" w:hanging="360"/>
+      </w:pPr>
+      <w:rPr>
+        <w:rFonts w:ascii="Wingdings" w:hAnsi="Wingdings" w:hint="default"/>
+      </w:rPr>
+    </w:lvl>
+  </w:abstractNum>
+  <w:abstractNum w:abstractNumId="3" w15:restartNumberingAfterBreak="0">
     <w:nsid w:val="3F3D5867"/>
     <w:multiLevelType w:val="hybridMultilevel"/>
     <w:tmpl w:val="71543E9C"/>
@@ -1454,7 +1637,7 @@
       </w:rPr>
     </w:lvl>
   </w:abstractNum>
-  <w:abstractNum w:abstractNumId="3" w15:restartNumberingAfterBreak="0">
+  <w:abstractNum w:abstractNumId="4" w15:restartNumberingAfterBreak="0">
     <w:nsid w:val="4ED0385D"/>
     <w:multiLevelType w:val="hybridMultilevel"/>
     <w:tmpl w:val="0D2499F0"/>
@@ -1567,7 +1750,7 @@
       </w:rPr>
     </w:lvl>
   </w:abstractNum>
-  <w:abstractNum w:abstractNumId="4" w15:restartNumberingAfterBreak="0">
+  <w:abstractNum w:abstractNumId="5" w15:restartNumberingAfterBreak="0">
     <w:nsid w:val="565253EA"/>
     <w:multiLevelType w:val="hybridMultilevel"/>
     <w:tmpl w:val="236EBE92"/>
@@ -1680,7 +1863,7 @@
       </w:rPr>
     </w:lvl>
   </w:abstractNum>
-  <w:abstractNum w:abstractNumId="5" w15:restartNumberingAfterBreak="0">
+  <w:abstractNum w:abstractNumId="6" w15:restartNumberingAfterBreak="0">
     <w:nsid w:val="595310D1"/>
     <w:multiLevelType w:val="hybridMultilevel"/>
     <w:tmpl w:val="BF6AB81A"/>
@@ -1793,7 +1976,7 @@
       </w:rPr>
     </w:lvl>
   </w:abstractNum>
-  <w:abstractNum w:abstractNumId="6" w15:restartNumberingAfterBreak="0">
+  <w:abstractNum w:abstractNumId="7" w15:restartNumberingAfterBreak="0">
     <w:nsid w:val="783C758E"/>
     <w:multiLevelType w:val="hybridMultilevel"/>
     <w:tmpl w:val="277409A8"/>
@@ -1910,28 +2093,31 @@
     <w:abstractNumId w:val="1"/>
   </w:num>
   <w:num w:numId="2">
-    <w:abstractNumId w:val="6"/>
+    <w:abstractNumId w:val="7"/>
   </w:num>
   <w:num w:numId="3">
-    <w:abstractNumId w:val="4"/>
+    <w:abstractNumId w:val="5"/>
   </w:num>
   <w:num w:numId="4">
-    <w:abstractNumId w:val="3"/>
+    <w:abstractNumId w:val="4"/>
   </w:num>
   <w:num w:numId="5">
     <w:abstractNumId w:val="0"/>
   </w:num>
   <w:num w:numId="6">
-    <w:abstractNumId w:val="5"/>
+    <w:abstractNumId w:val="6"/>
   </w:num>
   <w:num w:numId="7">
+    <w:abstractNumId w:val="3"/>
+  </w:num>
+  <w:num w:numId="8">
     <w:abstractNumId w:val="2"/>
   </w:num>
 </w:numbering>
 </file>
 
 <file path=word/styles.xml><?xml version="1.0" encoding="utf-8"?>
-<w:styles xmlns:mc="http://schemas.openxmlformats.org/markup-compatibility/2006" xmlns:r="http://schemas.openxmlformats.org/officeDocument/2006/relationships" xmlns:w="http://schemas.openxmlformats.org/wordprocessingml/2006/main" xmlns:w14="http://schemas.microsoft.com/office/word/2010/wordml" xmlns:w15="http://schemas.microsoft.com/office/word/2012/wordml" xmlns:w16cid="http://schemas.microsoft.com/office/word/2016/wordml/cid" xmlns:w16se="http://schemas.microsoft.com/office/word/2015/wordml/symex" mc:Ignorable="w14 w15 w16se w16cid">
+<w:styles xmlns:mc="http://schemas.openxmlformats.org/markup-compatibility/2006" xmlns:r="http://schemas.openxmlformats.org/officeDocument/2006/relationships" xmlns:w="http://schemas.openxmlformats.org/wordprocessingml/2006/main" xmlns:w14="http://schemas.microsoft.com/office/word/2010/wordml" xmlns:w15="http://schemas.microsoft.com/office/word/2012/wordml" xmlns:w16cex="http://schemas.microsoft.com/office/word/2018/wordml/cex" xmlns:w16cid="http://schemas.microsoft.com/office/word/2016/wordml/cid" xmlns:w16="http://schemas.microsoft.com/office/word/2018/wordml" xmlns:w16sdtdh="http://schemas.microsoft.com/office/word/2020/wordml/sdtdatahash" xmlns:w16se="http://schemas.microsoft.com/office/word/2015/wordml/symex" mc:Ignorable="w14 w15 w16se w16cid w16 w16cex w16sdtdh">
   <w:docDefaults>
     <w:rPrDefault>
       <w:rPr>
@@ -1947,7 +2133,7 @@
       </w:pPr>
     </w:pPrDefault>
   </w:docDefaults>
-  <w:latentStyles w:defLockedState="0" w:defUIPriority="99" w:defSemiHidden="0" w:defUnhideWhenUsed="0" w:defQFormat="0" w:count="375">
+  <w:latentStyles w:defLockedState="0" w:defUIPriority="99" w:defSemiHidden="0" w:defUnhideWhenUsed="0" w:defQFormat="0" w:count="376">
     <w:lsdException w:name="Normal" w:uiPriority="0" w:qFormat="1"/>
     <w:lsdException w:name="heading 1" w:uiPriority="9" w:qFormat="1"/>
     <w:lsdException w:name="heading 2" w:semiHidden="1" w:uiPriority="9" w:unhideWhenUsed="1" w:qFormat="1"/>
@@ -2053,7 +2239,6 @@
     <w:lsdException w:name="HTML Sample" w:semiHidden="1" w:unhideWhenUsed="1"/>
     <w:lsdException w:name="HTML Typewriter" w:semiHidden="1" w:unhideWhenUsed="1"/>
     <w:lsdException w:name="HTML Variable" w:semiHidden="1" w:unhideWhenUsed="1"/>
-    <w:lsdException w:name="Normal Table" w:semiHidden="1" w:unhideWhenUsed="1"/>
     <w:lsdException w:name="annotation subject" w:semiHidden="1" w:unhideWhenUsed="1"/>
     <w:lsdException w:name="No List" w:semiHidden="1" w:unhideWhenUsed="1"/>
     <w:lsdException w:name="Outline List 1" w:semiHidden="1" w:unhideWhenUsed="1"/>
@@ -2100,10 +2285,8 @@
     <w:lsdException w:name="Table Subtle 2" w:semiHidden="1" w:unhideWhenUsed="1"/>
     <w:lsdException w:name="Table Web 1" w:semiHidden="1" w:unhideWhenUsed="1"/>
     <w:lsdException w:name="Table Web 2" w:semiHidden="1" w:unhideWhenUsed="1"/>
-    <w:lsdException w:name="Table Web 3" w:semiHidden="1" w:unhideWhenUsed="1"/>
     <w:lsdException w:name="Balloon Text" w:semiHidden="1" w:unhideWhenUsed="1"/>
     <w:lsdException w:name="Table Grid" w:uiPriority="59"/>
-    <w:lsdException w:name="Table Theme" w:semiHidden="1" w:unhideWhenUsed="1"/>
     <w:lsdException w:name="Placeholder Text" w:semiHidden="1"/>
     <w:lsdException w:name="No Spacing" w:uiPriority="1" w:qFormat="1"/>
     <w:lsdException w:name="Light Shading" w:uiPriority="60"/>
@@ -2323,6 +2506,7 @@
     <w:lsdException w:name="Smart Hyperlink" w:semiHidden="1" w:unhideWhenUsed="1"/>
     <w:lsdException w:name="Hashtag" w:semiHidden="1" w:unhideWhenUsed="1"/>
     <w:lsdException w:name="Unresolved Mention" w:semiHidden="1" w:unhideWhenUsed="1"/>
+    <w:lsdException w:name="Smart Link" w:semiHidden="1" w:unhideWhenUsed="1"/>
   </w:latentStyles>
   <w:style w:type="paragraph" w:default="1" w:styleId="Normal">
     <w:name w:val="Normal"/>

</xml_diff>

<commit_message>
Update the build process document to match recent changes.
</commit_message>
<xml_diff>
--- a/Build Process/Preparing a Build Environment.docx
+++ b/Build Process/Preparing a Build Environment.docx
@@ -1,6 +1,6 @@
 
 <file path=word/document.xml><?xml version="1.0" encoding="utf-8"?>
-<w:document xmlns:wpc="http://schemas.microsoft.com/office/word/2010/wordprocessingCanvas" xmlns:cx="http://schemas.microsoft.com/office/drawing/2014/chartex" xmlns:cx1="http://schemas.microsoft.com/office/drawing/2015/9/8/chartex" xmlns:cx2="http://schemas.microsoft.com/office/drawing/2015/10/21/chartex" xmlns:cx3="http://schemas.microsoft.com/office/drawing/2016/5/9/chartex" xmlns:cx4="http://schemas.microsoft.com/office/drawing/2016/5/10/chartex" xmlns:cx5="http://schemas.microsoft.com/office/drawing/2016/5/11/chartex" xmlns:cx6="http://schemas.microsoft.com/office/drawing/2016/5/12/chartex" xmlns:cx7="http://schemas.microsoft.com/office/drawing/2016/5/13/chartex" xmlns:cx8="http://schemas.microsoft.com/office/drawing/2016/5/14/chartex" xmlns:mc="http://schemas.openxmlformats.org/markup-compatibility/2006" xmlns:aink="http://schemas.microsoft.com/office/drawing/2016/ink" xmlns:am3d="http://schemas.microsoft.com/office/drawing/2017/model3d" xmlns:o="urn:schemas-microsoft-com:office:office" xmlns:r="http://schemas.openxmlformats.org/officeDocument/2006/relationships" xmlns:m="http://schemas.openxmlformats.org/officeDocument/2006/math" xmlns:v="urn:schemas-microsoft-com:vml" xmlns:wp14="http://schemas.microsoft.com/office/word/2010/wordprocessingDrawing" xmlns:wp="http://schemas.openxmlformats.org/drawingml/2006/wordprocessingDrawing" xmlns:w10="urn:schemas-microsoft-com:office:word" xmlns:w="http://schemas.openxmlformats.org/wordprocessingml/2006/main" xmlns:w14="http://schemas.microsoft.com/office/word/2010/wordml" xmlns:w15="http://schemas.microsoft.com/office/word/2012/wordml" xmlns:w16cex="http://schemas.microsoft.com/office/word/2018/wordml/cex" xmlns:w16cid="http://schemas.microsoft.com/office/word/2016/wordml/cid" xmlns:w16="http://schemas.microsoft.com/office/word/2018/wordml" xmlns:w16sdtdh="http://schemas.microsoft.com/office/word/2020/wordml/sdtdatahash" xmlns:w16se="http://schemas.microsoft.com/office/word/2015/wordml/symex" xmlns:wpg="http://schemas.microsoft.com/office/word/2010/wordprocessingGroup" xmlns:wpi="http://schemas.microsoft.com/office/word/2010/wordprocessingInk" xmlns:wne="http://schemas.microsoft.com/office/word/2006/wordml" xmlns:wps="http://schemas.microsoft.com/office/word/2010/wordprocessingShape" mc:Ignorable="w14 w15 w16se w16cid w16 w16cex w16sdtdh wp14">
+<w:document xmlns:wpc="http://schemas.microsoft.com/office/word/2010/wordprocessingCanvas" xmlns:cx="http://schemas.microsoft.com/office/drawing/2014/chartex" xmlns:cx1="http://schemas.microsoft.com/office/drawing/2015/9/8/chartex" xmlns:cx2="http://schemas.microsoft.com/office/drawing/2015/10/21/chartex" xmlns:cx3="http://schemas.microsoft.com/office/drawing/2016/5/9/chartex" xmlns:cx4="http://schemas.microsoft.com/office/drawing/2016/5/10/chartex" xmlns:cx5="http://schemas.microsoft.com/office/drawing/2016/5/11/chartex" xmlns:cx6="http://schemas.microsoft.com/office/drawing/2016/5/12/chartex" xmlns:cx7="http://schemas.microsoft.com/office/drawing/2016/5/13/chartex" xmlns:cx8="http://schemas.microsoft.com/office/drawing/2016/5/14/chartex" xmlns:mc="http://schemas.openxmlformats.org/markup-compatibility/2006" xmlns:aink="http://schemas.microsoft.com/office/drawing/2016/ink" xmlns:am3d="http://schemas.microsoft.com/office/drawing/2017/model3d" xmlns:o="urn:schemas-microsoft-com:office:office" xmlns:oel="http://schemas.microsoft.com/office/2019/extlst" xmlns:r="http://schemas.openxmlformats.org/officeDocument/2006/relationships" xmlns:m="http://schemas.openxmlformats.org/officeDocument/2006/math" xmlns:v="urn:schemas-microsoft-com:vml" xmlns:wp14="http://schemas.microsoft.com/office/word/2010/wordprocessingDrawing" xmlns:wp="http://schemas.openxmlformats.org/drawingml/2006/wordprocessingDrawing" xmlns:w10="urn:schemas-microsoft-com:office:word" xmlns:w="http://schemas.openxmlformats.org/wordprocessingml/2006/main" xmlns:w14="http://schemas.microsoft.com/office/word/2010/wordml" xmlns:w15="http://schemas.microsoft.com/office/word/2012/wordml" xmlns:w16cex="http://schemas.microsoft.com/office/word/2018/wordml/cex" xmlns:w16cid="http://schemas.microsoft.com/office/word/2016/wordml/cid" xmlns:w16="http://schemas.microsoft.com/office/word/2018/wordml" xmlns:w16sdtdh="http://schemas.microsoft.com/office/word/2020/wordml/sdtdatahash" xmlns:w16se="http://schemas.microsoft.com/office/word/2015/wordml/symex" xmlns:wpg="http://schemas.microsoft.com/office/word/2010/wordprocessingGroup" xmlns:wpi="http://schemas.microsoft.com/office/word/2010/wordprocessingInk" xmlns:wne="http://schemas.microsoft.com/office/word/2006/wordml" xmlns:wps="http://schemas.microsoft.com/office/word/2010/wordprocessingShape" mc:Ignorable="w14 w15 w16se w16cid w16 w16cex w16sdtdh wp14">
   <w:body>
     <w:p>
       <w:pPr>
@@ -42,6 +42,11 @@
     </w:p>
     <w:p>
       <w:r>
+        <w:t>A 64bit Windows OS version 10 or later is required for the build environment.</w:t>
+      </w:r>
+    </w:p>
+    <w:p>
+      <w:r>
         <w:t xml:space="preserve">This build </w:t>
       </w:r>
       <w:r>
@@ -51,6 +56,9 @@
         <w:t xml:space="preserve">a </w:t>
       </w:r>
       <w:r>
+        <w:t xml:space="preserve">fully updated </w:t>
+      </w:r>
+      <w:r>
         <w:t>VMware</w:t>
       </w:r>
       <w:r>
@@ -63,62 +71,70 @@
         <w:t xml:space="preserve"> </w:t>
       </w:r>
       <w:r>
-        <w:t>64 bit</w:t>
-      </w:r>
-      <w:r>
-        <w:t xml:space="preserve"> build 1803</w:t>
+        <w:t>64 bit.</w:t>
+      </w:r>
+      <w:r>
+        <w:t xml:space="preserve"> Please install the following components to create the ASCOM Platform Windows build environment.</w:t>
+      </w:r>
+    </w:p>
+    <w:p>
+      <w:r>
+        <w:t xml:space="preserve">Never install the </w:t>
+      </w:r>
+      <w:r>
+        <w:t xml:space="preserve">ASCOM </w:t>
+      </w:r>
+      <w:r>
+        <w:t xml:space="preserve">Platform </w:t>
+      </w:r>
+      <w:r>
+        <w:t>in this instance. The purpose of this is to ensure that only project references are used within the solution and that there are no unintended dependencies on pre-installed ASCOM components.</w:t>
+      </w:r>
+    </w:p>
+    <w:p>
+      <w:pPr>
+        <w:pStyle w:val="Heading2"/>
+      </w:pPr>
+      <w:r>
+        <w:t>Windows</w:t>
+      </w:r>
+    </w:p>
+    <w:p>
+      <w:pPr>
+        <w:pStyle w:val="ListParagraph"/>
+        <w:numPr>
+          <w:ilvl w:val="0"/>
+          <w:numId w:val="7"/>
+        </w:numPr>
+      </w:pPr>
+      <w:r>
+        <w:t>Make sure that .NET 3.5 support is available</w:t>
+      </w:r>
+      <w:r>
+        <w:t xml:space="preserve"> on the PC. This </w:t>
+      </w:r>
+      <w:r>
+        <w:t>must</w:t>
+      </w:r>
+      <w:r>
+        <w:t xml:space="preserve"> be turned on manually in Windows 10</w:t>
+      </w:r>
+      <w:r>
+        <w:t xml:space="preserve"> through the “Turn Windows features on and off” option in “Uninstall or change a program”</w:t>
       </w:r>
       <w:r>
         <w:t>.</w:t>
       </w:r>
-      <w:r>
-        <w:t xml:space="preserve"> Please install the following components to create the ASCOM Platform Windows build environment.</w:t>
-      </w:r>
     </w:p>
     <w:p>
       <w:pPr>
         <w:pStyle w:val="Heading2"/>
       </w:pPr>
       <w:r>
-        <w:t>Windows</w:t>
-      </w:r>
-    </w:p>
-    <w:p>
-      <w:pPr>
-        <w:pStyle w:val="ListParagraph"/>
-        <w:numPr>
-          <w:ilvl w:val="0"/>
-          <w:numId w:val="7"/>
-        </w:numPr>
-      </w:pPr>
-      <w:r>
-        <w:t>Make sure that .NET 3.5 support is available</w:t>
-      </w:r>
-      <w:r>
-        <w:t xml:space="preserve"> on the PC. This </w:t>
-      </w:r>
-      <w:r>
-        <w:t>must</w:t>
-      </w:r>
-      <w:r>
-        <w:t xml:space="preserve"> be turned on manually in Windows 10</w:t>
-      </w:r>
-      <w:r>
-        <w:t xml:space="preserve"> through the “Turn Windows features on and off” option in “Uninstall or change a program”</w:t>
-      </w:r>
-      <w:r>
-        <w:t>.</w:t>
-      </w:r>
-    </w:p>
-    <w:p>
-      <w:pPr>
-        <w:pStyle w:val="Heading2"/>
-      </w:pPr>
-      <w:r>
-        <w:t>VS201</w:t>
-      </w:r>
-      <w:r>
-        <w:t>7</w:t>
+        <w:t>VS20</w:t>
+      </w:r>
+      <w:r>
+        <w:t>22</w:t>
       </w:r>
     </w:p>
     <w:p>
@@ -136,10 +152,13 @@
         <w:t xml:space="preserve"> the </w:t>
       </w:r>
       <w:r>
-        <w:t>Visual Studio 201</w:t>
-      </w:r>
-      <w:r>
-        <w:t>7 Community installer</w:t>
+        <w:t>Visual Studio 20</w:t>
+      </w:r>
+      <w:r>
+        <w:t>22</w:t>
+      </w:r>
+      <w:r>
+        <w:t xml:space="preserve"> Community installer</w:t>
       </w:r>
       <w:r>
         <w:t xml:space="preserve"> from </w:t>
@@ -186,19 +205,28 @@
         </w:numPr>
       </w:pPr>
       <w:r>
-        <w:t>Launch VS2017 and sign in with your Microsoft account</w:t>
-      </w:r>
-    </w:p>
-    <w:p>
-      <w:pPr>
-        <w:pStyle w:val="ListParagraph"/>
-        <w:numPr>
-          <w:ilvl w:val="0"/>
-          <w:numId w:val="1"/>
-        </w:numPr>
-      </w:pPr>
-      <w:r>
-        <w:t>Close VS2017</w:t>
+        <w:t>Launch VS20</w:t>
+      </w:r>
+      <w:r>
+        <w:t>22</w:t>
+      </w:r>
+      <w:r>
+        <w:t xml:space="preserve"> and sign in with your Microsoft account</w:t>
+      </w:r>
+    </w:p>
+    <w:p>
+      <w:pPr>
+        <w:pStyle w:val="ListParagraph"/>
+        <w:numPr>
+          <w:ilvl w:val="0"/>
+          <w:numId w:val="1"/>
+        </w:numPr>
+      </w:pPr>
+      <w:r>
+        <w:t>Close VS20</w:t>
+      </w:r>
+      <w:r>
+        <w:t>22</w:t>
       </w:r>
     </w:p>
     <w:p>
@@ -448,6 +476,7 @@
         </w:numPr>
       </w:pPr>
       <w:r>
+        <w:lastRenderedPageBreak/>
         <w:t>Select Custom Install</w:t>
       </w:r>
       <w:r>
@@ -519,7 +548,6 @@
         <w:pStyle w:val="Heading2"/>
       </w:pPr>
       <w:r>
-        <w:lastRenderedPageBreak/>
         <w:t>MS Build Community Tasks</w:t>
       </w:r>
     </w:p>
@@ -597,6 +625,24 @@
     </w:p>
     <w:p>
       <w:pPr>
+        <w:pStyle w:val="ListParagraph"/>
+        <w:numPr>
+          <w:ilvl w:val="0"/>
+          <w:numId w:val="1"/>
+        </w:numPr>
+      </w:pPr>
+      <w:r>
+        <w:t>Edit the &lt;</w:t>
+      </w:r>
+      <w:r>
+        <w:t>GitCheckoutBranch</w:t>
+      </w:r>
+      <w:r>
+        <w:t>&gt; variable near the head of the BuildPlatform.msbuild file to select the develop or master branch as appropriate.</w:t>
+      </w:r>
+    </w:p>
+    <w:p>
+      <w:pPr>
         <w:pStyle w:val="Heading2"/>
       </w:pPr>
       <w:r>
@@ -888,6 +934,97 @@
     </w:p>
     <w:p>
       <w:pPr>
+        <w:pStyle w:val="Heading2"/>
+      </w:pPr>
+      <w:r>
+        <w:t>Visual C++ Runtime Installer</w:t>
+      </w:r>
+    </w:p>
+    <w:p>
+      <w:pPr>
+        <w:pStyle w:val="ListParagraph"/>
+        <w:numPr>
+          <w:ilvl w:val="0"/>
+          <w:numId w:val="9"/>
+        </w:numPr>
+        <w:rPr>
+          <w:sz w:val="16"/>
+          <w:szCs w:val="16"/>
+        </w:rPr>
+      </w:pPr>
+      <w:r>
+        <w:t xml:space="preserve">Place a copy of the </w:t>
+      </w:r>
+      <w:r>
+        <w:t xml:space="preserve">32bit and 64bit C++ </w:t>
+      </w:r>
+      <w:r>
+        <w:t>runtime installer</w:t>
+      </w:r>
+      <w:r>
+        <w:t>s</w:t>
+      </w:r>
+      <w:r>
+        <w:t xml:space="preserve"> in th</w:t>
+      </w:r>
+      <w:r>
+        <w:t>is folder</w:t>
+      </w:r>
+      <w:r>
+        <w:t>:</w:t>
+      </w:r>
+      <w:r>
+        <w:br/>
+      </w:r>
+      <w:r>
+        <w:rPr>
+          <w:rFonts w:ascii="Courier New" w:hAnsi="Courier New" w:cs="Courier New"/>
+          <w:sz w:val="16"/>
+          <w:szCs w:val="16"/>
+        </w:rPr>
+        <w:t>C:\Program Files (x86)\InstallAware X6 Creators</w:t>
+      </w:r>
+      <w:r>
+        <w:rPr>
+          <w:rFonts w:ascii="Courier New" w:hAnsi="Courier New" w:cs="Courier New"/>
+          <w:sz w:val="16"/>
+          <w:szCs w:val="16"/>
+        </w:rPr>
+        <w:t xml:space="preserve"> </w:t>
+      </w:r>
+      <w:r>
+        <w:rPr>
+          <w:rFonts w:ascii="Courier New" w:hAnsi="Courier New" w:cs="Courier New"/>
+          <w:sz w:val="16"/>
+          <w:szCs w:val="16"/>
+        </w:rPr>
+        <w:t>Update\runtimes\LatestVCRuntimes</w:t>
+      </w:r>
+    </w:p>
+    <w:p>
+      <w:pPr>
+        <w:pStyle w:val="ListParagraph"/>
+        <w:numPr>
+          <w:ilvl w:val="0"/>
+          <w:numId w:val="9"/>
+        </w:numPr>
+        <w:rPr>
+          <w:sz w:val="16"/>
+          <w:szCs w:val="16"/>
+        </w:rPr>
+      </w:pPr>
+      <w:r>
+        <w:t xml:space="preserve">The version numbers need to match the version number set in the </w:t>
+      </w:r>
+      <w:r>
+        <w:t>MINIMUM_VC_RUNTIME_VERSION</w:t>
+      </w:r>
+      <w:r>
+        <w:t xml:space="preserve"> variable in the Platform InstallAware installation script.</w:t>
+      </w:r>
+    </w:p>
+    <w:p>
+      <w:pPr>
         <w:pStyle w:val="Heading1"/>
         <w:rPr>
           <w:sz w:val="32"/>
@@ -899,6 +1036,7 @@
           <w:sz w:val="32"/>
           <w:szCs w:val="32"/>
         </w:rPr>
+        <w:lastRenderedPageBreak/>
         <w:t xml:space="preserve">How to </w:t>
       </w:r>
       <w:r>
@@ -1066,6 +1204,18 @@
       </w:pPr>
       <w:r>
         <w:t>RemoveASCOM.zip – Clean up tool to remove all traces of the ASCOM Platform enabling a subsequent clean install.</w:t>
+      </w:r>
+    </w:p>
+    <w:p>
+      <w:pPr>
+        <w:pStyle w:val="ListParagraph"/>
+        <w:numPr>
+          <w:ilvl w:val="1"/>
+          <w:numId w:val="1"/>
+        </w:numPr>
+      </w:pPr>
+      <w:r>
+        <w:t>ASCOMVsixTemplateInstaller.exe – Project templates that are distributed via the Visual Studio Market Place.</w:t>
       </w:r>
     </w:p>
     <w:p>
@@ -1093,7 +1243,7 @@
 </file>
 
 <file path=word/endnotes.xml><?xml version="1.0" encoding="utf-8"?>
-<w:endnotes xmlns:wpc="http://schemas.microsoft.com/office/word/2010/wordprocessingCanvas" xmlns:cx="http://schemas.microsoft.com/office/drawing/2014/chartex" xmlns:cx1="http://schemas.microsoft.com/office/drawing/2015/9/8/chartex" xmlns:cx2="http://schemas.microsoft.com/office/drawing/2015/10/21/chartex" xmlns:cx3="http://schemas.microsoft.com/office/drawing/2016/5/9/chartex" xmlns:cx4="http://schemas.microsoft.com/office/drawing/2016/5/10/chartex" xmlns:cx5="http://schemas.microsoft.com/office/drawing/2016/5/11/chartex" xmlns:cx6="http://schemas.microsoft.com/office/drawing/2016/5/12/chartex" xmlns:cx7="http://schemas.microsoft.com/office/drawing/2016/5/13/chartex" xmlns:cx8="http://schemas.microsoft.com/office/drawing/2016/5/14/chartex" xmlns:mc="http://schemas.openxmlformats.org/markup-compatibility/2006" xmlns:aink="http://schemas.microsoft.com/office/drawing/2016/ink" xmlns:am3d="http://schemas.microsoft.com/office/drawing/2017/model3d" xmlns:o="urn:schemas-microsoft-com:office:office" xmlns:r="http://schemas.openxmlformats.org/officeDocument/2006/relationships" xmlns:m="http://schemas.openxmlformats.org/officeDocument/2006/math" xmlns:v="urn:schemas-microsoft-com:vml" xmlns:wp14="http://schemas.microsoft.com/office/word/2010/wordprocessingDrawing" xmlns:wp="http://schemas.openxmlformats.org/drawingml/2006/wordprocessingDrawing" xmlns:w10="urn:schemas-microsoft-com:office:word" xmlns:w="http://schemas.openxmlformats.org/wordprocessingml/2006/main" xmlns:w14="http://schemas.microsoft.com/office/word/2010/wordml" xmlns:w15="http://schemas.microsoft.com/office/word/2012/wordml" xmlns:w16cex="http://schemas.microsoft.com/office/word/2018/wordml/cex" xmlns:w16cid="http://schemas.microsoft.com/office/word/2016/wordml/cid" xmlns:w16="http://schemas.microsoft.com/office/word/2018/wordml" xmlns:w16sdtdh="http://schemas.microsoft.com/office/word/2020/wordml/sdtdatahash" xmlns:w16se="http://schemas.microsoft.com/office/word/2015/wordml/symex" xmlns:wpg="http://schemas.microsoft.com/office/word/2010/wordprocessingGroup" xmlns:wpi="http://schemas.microsoft.com/office/word/2010/wordprocessingInk" xmlns:wne="http://schemas.microsoft.com/office/word/2006/wordml" xmlns:wps="http://schemas.microsoft.com/office/word/2010/wordprocessingShape" mc:Ignorable="w14 w15 w16se w16cid w16 w16cex w16sdtdh wp14">
+<w:endnotes xmlns:wpc="http://schemas.microsoft.com/office/word/2010/wordprocessingCanvas" xmlns:cx="http://schemas.microsoft.com/office/drawing/2014/chartex" xmlns:cx1="http://schemas.microsoft.com/office/drawing/2015/9/8/chartex" xmlns:cx2="http://schemas.microsoft.com/office/drawing/2015/10/21/chartex" xmlns:cx3="http://schemas.microsoft.com/office/drawing/2016/5/9/chartex" xmlns:cx4="http://schemas.microsoft.com/office/drawing/2016/5/10/chartex" xmlns:cx5="http://schemas.microsoft.com/office/drawing/2016/5/11/chartex" xmlns:cx6="http://schemas.microsoft.com/office/drawing/2016/5/12/chartex" xmlns:cx7="http://schemas.microsoft.com/office/drawing/2016/5/13/chartex" xmlns:cx8="http://schemas.microsoft.com/office/drawing/2016/5/14/chartex" xmlns:mc="http://schemas.openxmlformats.org/markup-compatibility/2006" xmlns:aink="http://schemas.microsoft.com/office/drawing/2016/ink" xmlns:am3d="http://schemas.microsoft.com/office/drawing/2017/model3d" xmlns:o="urn:schemas-microsoft-com:office:office" xmlns:oel="http://schemas.microsoft.com/office/2019/extlst" xmlns:r="http://schemas.openxmlformats.org/officeDocument/2006/relationships" xmlns:m="http://schemas.openxmlformats.org/officeDocument/2006/math" xmlns:v="urn:schemas-microsoft-com:vml" xmlns:wp14="http://schemas.microsoft.com/office/word/2010/wordprocessingDrawing" xmlns:wp="http://schemas.openxmlformats.org/drawingml/2006/wordprocessingDrawing" xmlns:w10="urn:schemas-microsoft-com:office:word" xmlns:w="http://schemas.openxmlformats.org/wordprocessingml/2006/main" xmlns:w14="http://schemas.microsoft.com/office/word/2010/wordml" xmlns:w15="http://schemas.microsoft.com/office/word/2012/wordml" xmlns:w16cex="http://schemas.microsoft.com/office/word/2018/wordml/cex" xmlns:w16cid="http://schemas.microsoft.com/office/word/2016/wordml/cid" xmlns:w16="http://schemas.microsoft.com/office/word/2018/wordml" xmlns:w16sdtdh="http://schemas.microsoft.com/office/word/2020/wordml/sdtdatahash" xmlns:w16se="http://schemas.microsoft.com/office/word/2015/wordml/symex" xmlns:wpg="http://schemas.microsoft.com/office/word/2010/wordprocessingGroup" xmlns:wpi="http://schemas.microsoft.com/office/word/2010/wordprocessingInk" xmlns:wne="http://schemas.microsoft.com/office/word/2006/wordml" xmlns:wps="http://schemas.microsoft.com/office/word/2010/wordprocessingShape" mc:Ignorable="w14 w15 w16se w16cid w16 w16cex w16sdtdh wp14">
   <w:endnote w:type="separator" w:id="-1">
     <w:p>
       <w:pPr>
@@ -1118,7 +1268,7 @@
 </file>
 
 <file path=word/footer1.xml><?xml version="1.0" encoding="utf-8"?>
-<w:ftr xmlns:wpc="http://schemas.microsoft.com/office/word/2010/wordprocessingCanvas" xmlns:cx="http://schemas.microsoft.com/office/drawing/2014/chartex" xmlns:cx1="http://schemas.microsoft.com/office/drawing/2015/9/8/chartex" xmlns:cx2="http://schemas.microsoft.com/office/drawing/2015/10/21/chartex" xmlns:cx3="http://schemas.microsoft.com/office/drawing/2016/5/9/chartex" xmlns:cx4="http://schemas.microsoft.com/office/drawing/2016/5/10/chartex" xmlns:cx5="http://schemas.microsoft.com/office/drawing/2016/5/11/chartex" xmlns:cx6="http://schemas.microsoft.com/office/drawing/2016/5/12/chartex" xmlns:cx7="http://schemas.microsoft.com/office/drawing/2016/5/13/chartex" xmlns:cx8="http://schemas.microsoft.com/office/drawing/2016/5/14/chartex" xmlns:mc="http://schemas.openxmlformats.org/markup-compatibility/2006" xmlns:aink="http://schemas.microsoft.com/office/drawing/2016/ink" xmlns:am3d="http://schemas.microsoft.com/office/drawing/2017/model3d" xmlns:o="urn:schemas-microsoft-com:office:office" xmlns:r="http://schemas.openxmlformats.org/officeDocument/2006/relationships" xmlns:m="http://schemas.openxmlformats.org/officeDocument/2006/math" xmlns:v="urn:schemas-microsoft-com:vml" xmlns:wp14="http://schemas.microsoft.com/office/word/2010/wordprocessingDrawing" xmlns:wp="http://schemas.openxmlformats.org/drawingml/2006/wordprocessingDrawing" xmlns:w10="urn:schemas-microsoft-com:office:word" xmlns:w="http://schemas.openxmlformats.org/wordprocessingml/2006/main" xmlns:w14="http://schemas.microsoft.com/office/word/2010/wordml" xmlns:w15="http://schemas.microsoft.com/office/word/2012/wordml" xmlns:w16cex="http://schemas.microsoft.com/office/word/2018/wordml/cex" xmlns:w16cid="http://schemas.microsoft.com/office/word/2016/wordml/cid" xmlns:w16="http://schemas.microsoft.com/office/word/2018/wordml" xmlns:w16sdtdh="http://schemas.microsoft.com/office/word/2020/wordml/sdtdatahash" xmlns:w16se="http://schemas.microsoft.com/office/word/2015/wordml/symex" xmlns:wpg="http://schemas.microsoft.com/office/word/2010/wordprocessingGroup" xmlns:wpi="http://schemas.microsoft.com/office/word/2010/wordprocessingInk" xmlns:wne="http://schemas.microsoft.com/office/word/2006/wordml" xmlns:wps="http://schemas.microsoft.com/office/word/2010/wordprocessingShape" mc:Ignorable="w14 w15 w16se w16cid w16 w16cex w16sdtdh wp14">
+<w:ftr xmlns:wpc="http://schemas.microsoft.com/office/word/2010/wordprocessingCanvas" xmlns:cx="http://schemas.microsoft.com/office/drawing/2014/chartex" xmlns:cx1="http://schemas.microsoft.com/office/drawing/2015/9/8/chartex" xmlns:cx2="http://schemas.microsoft.com/office/drawing/2015/10/21/chartex" xmlns:cx3="http://schemas.microsoft.com/office/drawing/2016/5/9/chartex" xmlns:cx4="http://schemas.microsoft.com/office/drawing/2016/5/10/chartex" xmlns:cx5="http://schemas.microsoft.com/office/drawing/2016/5/11/chartex" xmlns:cx6="http://schemas.microsoft.com/office/drawing/2016/5/12/chartex" xmlns:cx7="http://schemas.microsoft.com/office/drawing/2016/5/13/chartex" xmlns:cx8="http://schemas.microsoft.com/office/drawing/2016/5/14/chartex" xmlns:mc="http://schemas.openxmlformats.org/markup-compatibility/2006" xmlns:aink="http://schemas.microsoft.com/office/drawing/2016/ink" xmlns:am3d="http://schemas.microsoft.com/office/drawing/2017/model3d" xmlns:o="urn:schemas-microsoft-com:office:office" xmlns:oel="http://schemas.microsoft.com/office/2019/extlst" xmlns:r="http://schemas.openxmlformats.org/officeDocument/2006/relationships" xmlns:m="http://schemas.openxmlformats.org/officeDocument/2006/math" xmlns:v="urn:schemas-microsoft-com:vml" xmlns:wp14="http://schemas.microsoft.com/office/word/2010/wordprocessingDrawing" xmlns:wp="http://schemas.openxmlformats.org/drawingml/2006/wordprocessingDrawing" xmlns:w10="urn:schemas-microsoft-com:office:word" xmlns:w="http://schemas.openxmlformats.org/wordprocessingml/2006/main" xmlns:w14="http://schemas.microsoft.com/office/word/2010/wordml" xmlns:w15="http://schemas.microsoft.com/office/word/2012/wordml" xmlns:w16cex="http://schemas.microsoft.com/office/word/2018/wordml/cex" xmlns:w16cid="http://schemas.microsoft.com/office/word/2016/wordml/cid" xmlns:w16="http://schemas.microsoft.com/office/word/2018/wordml" xmlns:w16sdtdh="http://schemas.microsoft.com/office/word/2020/wordml/sdtdatahash" xmlns:w16se="http://schemas.microsoft.com/office/word/2015/wordml/symex" xmlns:wpg="http://schemas.microsoft.com/office/word/2010/wordprocessingGroup" xmlns:wpi="http://schemas.microsoft.com/office/word/2010/wordprocessingInk" xmlns:wne="http://schemas.microsoft.com/office/word/2006/wordml" xmlns:wps="http://schemas.microsoft.com/office/word/2010/wordprocessingShape" mc:Ignorable="w14 w15 w16se w16cid w16 w16cex w16sdtdh wp14">
   <w:p>
     <w:pPr>
       <w:pStyle w:val="Footer"/>
@@ -1159,7 +1309,7 @@
 </file>
 
 <file path=word/footnotes.xml><?xml version="1.0" encoding="utf-8"?>
-<w:footnotes xmlns:wpc="http://schemas.microsoft.com/office/word/2010/wordprocessingCanvas" xmlns:cx="http://schemas.microsoft.com/office/drawing/2014/chartex" xmlns:cx1="http://schemas.microsoft.com/office/drawing/2015/9/8/chartex" xmlns:cx2="http://schemas.microsoft.com/office/drawing/2015/10/21/chartex" xmlns:cx3="http://schemas.microsoft.com/office/drawing/2016/5/9/chartex" xmlns:cx4="http://schemas.microsoft.com/office/drawing/2016/5/10/chartex" xmlns:cx5="http://schemas.microsoft.com/office/drawing/2016/5/11/chartex" xmlns:cx6="http://schemas.microsoft.com/office/drawing/2016/5/12/chartex" xmlns:cx7="http://schemas.microsoft.com/office/drawing/2016/5/13/chartex" xmlns:cx8="http://schemas.microsoft.com/office/drawing/2016/5/14/chartex" xmlns:mc="http://schemas.openxmlformats.org/markup-compatibility/2006" xmlns:aink="http://schemas.microsoft.com/office/drawing/2016/ink" xmlns:am3d="http://schemas.microsoft.com/office/drawing/2017/model3d" xmlns:o="urn:schemas-microsoft-com:office:office" xmlns:r="http://schemas.openxmlformats.org/officeDocument/2006/relationships" xmlns:m="http://schemas.openxmlformats.org/officeDocument/2006/math" xmlns:v="urn:schemas-microsoft-com:vml" xmlns:wp14="http://schemas.microsoft.com/office/word/2010/wordprocessingDrawing" xmlns:wp="http://schemas.openxmlformats.org/drawingml/2006/wordprocessingDrawing" xmlns:w10="urn:schemas-microsoft-com:office:word" xmlns:w="http://schemas.openxmlformats.org/wordprocessingml/2006/main" xmlns:w14="http://schemas.microsoft.com/office/word/2010/wordml" xmlns:w15="http://schemas.microsoft.com/office/word/2012/wordml" xmlns:w16cex="http://schemas.microsoft.com/office/word/2018/wordml/cex" xmlns:w16cid="http://schemas.microsoft.com/office/word/2016/wordml/cid" xmlns:w16="http://schemas.microsoft.com/office/word/2018/wordml" xmlns:w16sdtdh="http://schemas.microsoft.com/office/word/2020/wordml/sdtdatahash" xmlns:w16se="http://schemas.microsoft.com/office/word/2015/wordml/symex" xmlns:wpg="http://schemas.microsoft.com/office/word/2010/wordprocessingGroup" xmlns:wpi="http://schemas.microsoft.com/office/word/2010/wordprocessingInk" xmlns:wne="http://schemas.microsoft.com/office/word/2006/wordml" xmlns:wps="http://schemas.microsoft.com/office/word/2010/wordprocessingShape" mc:Ignorable="w14 w15 w16se w16cid w16 w16cex w16sdtdh wp14">
+<w:footnotes xmlns:wpc="http://schemas.microsoft.com/office/word/2010/wordprocessingCanvas" xmlns:cx="http://schemas.microsoft.com/office/drawing/2014/chartex" xmlns:cx1="http://schemas.microsoft.com/office/drawing/2015/9/8/chartex" xmlns:cx2="http://schemas.microsoft.com/office/drawing/2015/10/21/chartex" xmlns:cx3="http://schemas.microsoft.com/office/drawing/2016/5/9/chartex" xmlns:cx4="http://schemas.microsoft.com/office/drawing/2016/5/10/chartex" xmlns:cx5="http://schemas.microsoft.com/office/drawing/2016/5/11/chartex" xmlns:cx6="http://schemas.microsoft.com/office/drawing/2016/5/12/chartex" xmlns:cx7="http://schemas.microsoft.com/office/drawing/2016/5/13/chartex" xmlns:cx8="http://schemas.microsoft.com/office/drawing/2016/5/14/chartex" xmlns:mc="http://schemas.openxmlformats.org/markup-compatibility/2006" xmlns:aink="http://schemas.microsoft.com/office/drawing/2016/ink" xmlns:am3d="http://schemas.microsoft.com/office/drawing/2017/model3d" xmlns:o="urn:schemas-microsoft-com:office:office" xmlns:oel="http://schemas.microsoft.com/office/2019/extlst" xmlns:r="http://schemas.openxmlformats.org/officeDocument/2006/relationships" xmlns:m="http://schemas.openxmlformats.org/officeDocument/2006/math" xmlns:v="urn:schemas-microsoft-com:vml" xmlns:wp14="http://schemas.microsoft.com/office/word/2010/wordprocessingDrawing" xmlns:wp="http://schemas.openxmlformats.org/drawingml/2006/wordprocessingDrawing" xmlns:w10="urn:schemas-microsoft-com:office:word" xmlns:w="http://schemas.openxmlformats.org/wordprocessingml/2006/main" xmlns:w14="http://schemas.microsoft.com/office/word/2010/wordml" xmlns:w15="http://schemas.microsoft.com/office/word/2012/wordml" xmlns:w16cex="http://schemas.microsoft.com/office/word/2018/wordml/cex" xmlns:w16cid="http://schemas.microsoft.com/office/word/2016/wordml/cid" xmlns:w16="http://schemas.microsoft.com/office/word/2018/wordml" xmlns:w16sdtdh="http://schemas.microsoft.com/office/word/2020/wordml/sdtdatahash" xmlns:w16se="http://schemas.microsoft.com/office/word/2015/wordml/symex" xmlns:wpg="http://schemas.microsoft.com/office/word/2010/wordprocessingGroup" xmlns:wpi="http://schemas.microsoft.com/office/word/2010/wordprocessingInk" xmlns:wne="http://schemas.microsoft.com/office/word/2006/wordml" xmlns:wps="http://schemas.microsoft.com/office/word/2010/wordprocessingShape" mc:Ignorable="w14 w15 w16se w16cid w16 w16cex w16sdtdh wp14">
   <w:footnote w:type="separator" w:id="-1">
     <w:p>
       <w:pPr>
@@ -1184,7 +1334,7 @@
 </file>
 
 <file path=word/numbering.xml><?xml version="1.0" encoding="utf-8"?>
-<w:numbering xmlns:wpc="http://schemas.microsoft.com/office/word/2010/wordprocessingCanvas" xmlns:cx="http://schemas.microsoft.com/office/drawing/2014/chartex" xmlns:cx1="http://schemas.microsoft.com/office/drawing/2015/9/8/chartex" xmlns:cx2="http://schemas.microsoft.com/office/drawing/2015/10/21/chartex" xmlns:cx3="http://schemas.microsoft.com/office/drawing/2016/5/9/chartex" xmlns:cx4="http://schemas.microsoft.com/office/drawing/2016/5/10/chartex" xmlns:cx5="http://schemas.microsoft.com/office/drawing/2016/5/11/chartex" xmlns:cx6="http://schemas.microsoft.com/office/drawing/2016/5/12/chartex" xmlns:cx7="http://schemas.microsoft.com/office/drawing/2016/5/13/chartex" xmlns:cx8="http://schemas.microsoft.com/office/drawing/2016/5/14/chartex" xmlns:mc="http://schemas.openxmlformats.org/markup-compatibility/2006" xmlns:aink="http://schemas.microsoft.com/office/drawing/2016/ink" xmlns:am3d="http://schemas.microsoft.com/office/drawing/2017/model3d" xmlns:o="urn:schemas-microsoft-com:office:office" xmlns:r="http://schemas.openxmlformats.org/officeDocument/2006/relationships" xmlns:m="http://schemas.openxmlformats.org/officeDocument/2006/math" xmlns:v="urn:schemas-microsoft-com:vml" xmlns:wp14="http://schemas.microsoft.com/office/word/2010/wordprocessingDrawing" xmlns:wp="http://schemas.openxmlformats.org/drawingml/2006/wordprocessingDrawing" xmlns:w10="urn:schemas-microsoft-com:office:word" xmlns:w="http://schemas.openxmlformats.org/wordprocessingml/2006/main" xmlns:w14="http://schemas.microsoft.com/office/word/2010/wordml" xmlns:w15="http://schemas.microsoft.com/office/word/2012/wordml" xmlns:w16cex="http://schemas.microsoft.com/office/word/2018/wordml/cex" xmlns:w16cid="http://schemas.microsoft.com/office/word/2016/wordml/cid" xmlns:w16="http://schemas.microsoft.com/office/word/2018/wordml" xmlns:w16sdtdh="http://schemas.microsoft.com/office/word/2020/wordml/sdtdatahash" xmlns:w16se="http://schemas.microsoft.com/office/word/2015/wordml/symex" xmlns:wpg="http://schemas.microsoft.com/office/word/2010/wordprocessingGroup" xmlns:wpi="http://schemas.microsoft.com/office/word/2010/wordprocessingInk" xmlns:wne="http://schemas.microsoft.com/office/word/2006/wordml" xmlns:wps="http://schemas.microsoft.com/office/word/2010/wordprocessingShape" mc:Ignorable="w14 w15 w16se w16cid w16 w16cex w16sdtdh wp14">
+<w:numbering xmlns:wpc="http://schemas.microsoft.com/office/word/2010/wordprocessingCanvas" xmlns:cx="http://schemas.microsoft.com/office/drawing/2014/chartex" xmlns:cx1="http://schemas.microsoft.com/office/drawing/2015/9/8/chartex" xmlns:cx2="http://schemas.microsoft.com/office/drawing/2015/10/21/chartex" xmlns:cx3="http://schemas.microsoft.com/office/drawing/2016/5/9/chartex" xmlns:cx4="http://schemas.microsoft.com/office/drawing/2016/5/10/chartex" xmlns:cx5="http://schemas.microsoft.com/office/drawing/2016/5/11/chartex" xmlns:cx6="http://schemas.microsoft.com/office/drawing/2016/5/12/chartex" xmlns:cx7="http://schemas.microsoft.com/office/drawing/2016/5/13/chartex" xmlns:cx8="http://schemas.microsoft.com/office/drawing/2016/5/14/chartex" xmlns:mc="http://schemas.openxmlformats.org/markup-compatibility/2006" xmlns:aink="http://schemas.microsoft.com/office/drawing/2016/ink" xmlns:am3d="http://schemas.microsoft.com/office/drawing/2017/model3d" xmlns:o="urn:schemas-microsoft-com:office:office" xmlns:oel="http://schemas.microsoft.com/office/2019/extlst" xmlns:r="http://schemas.openxmlformats.org/officeDocument/2006/relationships" xmlns:m="http://schemas.openxmlformats.org/officeDocument/2006/math" xmlns:v="urn:schemas-microsoft-com:vml" xmlns:wp14="http://schemas.microsoft.com/office/word/2010/wordprocessingDrawing" xmlns:wp="http://schemas.openxmlformats.org/drawingml/2006/wordprocessingDrawing" xmlns:w10="urn:schemas-microsoft-com:office:word" xmlns:w="http://schemas.openxmlformats.org/wordprocessingml/2006/main" xmlns:w14="http://schemas.microsoft.com/office/word/2010/wordml" xmlns:w15="http://schemas.microsoft.com/office/word/2012/wordml" xmlns:w16cex="http://schemas.microsoft.com/office/word/2018/wordml/cex" xmlns:w16cid="http://schemas.microsoft.com/office/word/2016/wordml/cid" xmlns:w16="http://schemas.microsoft.com/office/word/2018/wordml" xmlns:w16sdtdh="http://schemas.microsoft.com/office/word/2020/wordml/sdtdatahash" xmlns:w16se="http://schemas.microsoft.com/office/word/2015/wordml/symex" xmlns:wpg="http://schemas.microsoft.com/office/word/2010/wordprocessingGroup" xmlns:wpi="http://schemas.microsoft.com/office/word/2010/wordprocessingInk" xmlns:wne="http://schemas.microsoft.com/office/word/2006/wordml" xmlns:wps="http://schemas.microsoft.com/office/word/2010/wordprocessingShape" mc:Ignorable="w14 w15 w16se w16cid w16 w16cex w16sdtdh wp14">
   <w:abstractNum w:abstractNumId="0" w15:restartNumberingAfterBreak="0">
     <w:nsid w:val="05054508"/>
     <w:multiLevelType w:val="hybridMultilevel"/>
@@ -1638,6 +1788,119 @@
     </w:lvl>
   </w:abstractNum>
   <w:abstractNum w:abstractNumId="4" w15:restartNumberingAfterBreak="0">
+    <w:nsid w:val="4A376163"/>
+    <w:multiLevelType w:val="hybridMultilevel"/>
+    <w:tmpl w:val="BFE8C964"/>
+    <w:lvl w:ilvl="0" w:tplc="08090001">
+      <w:start w:val="1"/>
+      <w:numFmt w:val="bullet"/>
+      <w:lvlText w:val=""/>
+      <w:lvlJc w:val="left"/>
+      <w:pPr>
+        <w:ind w:left="720" w:hanging="360"/>
+      </w:pPr>
+      <w:rPr>
+        <w:rFonts w:ascii="Symbol" w:hAnsi="Symbol" w:hint="default"/>
+      </w:rPr>
+    </w:lvl>
+    <w:lvl w:ilvl="1" w:tplc="08090003">
+      <w:start w:val="1"/>
+      <w:numFmt w:val="bullet"/>
+      <w:lvlText w:val="o"/>
+      <w:lvlJc w:val="left"/>
+      <w:pPr>
+        <w:ind w:left="1440" w:hanging="360"/>
+      </w:pPr>
+      <w:rPr>
+        <w:rFonts w:ascii="Courier New" w:hAnsi="Courier New" w:cs="Courier New" w:hint="default"/>
+      </w:rPr>
+    </w:lvl>
+    <w:lvl w:ilvl="2" w:tplc="08090005" w:tentative="1">
+      <w:start w:val="1"/>
+      <w:numFmt w:val="bullet"/>
+      <w:lvlText w:val=""/>
+      <w:lvlJc w:val="left"/>
+      <w:pPr>
+        <w:ind w:left="2160" w:hanging="360"/>
+      </w:pPr>
+      <w:rPr>
+        <w:rFonts w:ascii="Wingdings" w:hAnsi="Wingdings" w:hint="default"/>
+      </w:rPr>
+    </w:lvl>
+    <w:lvl w:ilvl="3" w:tplc="08090001" w:tentative="1">
+      <w:start w:val="1"/>
+      <w:numFmt w:val="bullet"/>
+      <w:lvlText w:val=""/>
+      <w:lvlJc w:val="left"/>
+      <w:pPr>
+        <w:ind w:left="2880" w:hanging="360"/>
+      </w:pPr>
+      <w:rPr>
+        <w:rFonts w:ascii="Symbol" w:hAnsi="Symbol" w:hint="default"/>
+      </w:rPr>
+    </w:lvl>
+    <w:lvl w:ilvl="4" w:tplc="08090003" w:tentative="1">
+      <w:start w:val="1"/>
+      <w:numFmt w:val="bullet"/>
+      <w:lvlText w:val="o"/>
+      <w:lvlJc w:val="left"/>
+      <w:pPr>
+        <w:ind w:left="3600" w:hanging="360"/>
+      </w:pPr>
+      <w:rPr>
+        <w:rFonts w:ascii="Courier New" w:hAnsi="Courier New" w:cs="Courier New" w:hint="default"/>
+      </w:rPr>
+    </w:lvl>
+    <w:lvl w:ilvl="5" w:tplc="08090005" w:tentative="1">
+      <w:start w:val="1"/>
+      <w:numFmt w:val="bullet"/>
+      <w:lvlText w:val=""/>
+      <w:lvlJc w:val="left"/>
+      <w:pPr>
+        <w:ind w:left="4320" w:hanging="360"/>
+      </w:pPr>
+      <w:rPr>
+        <w:rFonts w:ascii="Wingdings" w:hAnsi="Wingdings" w:hint="default"/>
+      </w:rPr>
+    </w:lvl>
+    <w:lvl w:ilvl="6" w:tplc="08090001" w:tentative="1">
+      <w:start w:val="1"/>
+      <w:numFmt w:val="bullet"/>
+      <w:lvlText w:val=""/>
+      <w:lvlJc w:val="left"/>
+      <w:pPr>
+        <w:ind w:left="5040" w:hanging="360"/>
+      </w:pPr>
+      <w:rPr>
+        <w:rFonts w:ascii="Symbol" w:hAnsi="Symbol" w:hint="default"/>
+      </w:rPr>
+    </w:lvl>
+    <w:lvl w:ilvl="7" w:tplc="08090003" w:tentative="1">
+      <w:start w:val="1"/>
+      <w:numFmt w:val="bullet"/>
+      <w:lvlText w:val="o"/>
+      <w:lvlJc w:val="left"/>
+      <w:pPr>
+        <w:ind w:left="5760" w:hanging="360"/>
+      </w:pPr>
+      <w:rPr>
+        <w:rFonts w:ascii="Courier New" w:hAnsi="Courier New" w:cs="Courier New" w:hint="default"/>
+      </w:rPr>
+    </w:lvl>
+    <w:lvl w:ilvl="8" w:tplc="08090005" w:tentative="1">
+      <w:start w:val="1"/>
+      <w:numFmt w:val="bullet"/>
+      <w:lvlText w:val=""/>
+      <w:lvlJc w:val="left"/>
+      <w:pPr>
+        <w:ind w:left="6480" w:hanging="360"/>
+      </w:pPr>
+      <w:rPr>
+        <w:rFonts w:ascii="Wingdings" w:hAnsi="Wingdings" w:hint="default"/>
+      </w:rPr>
+    </w:lvl>
+  </w:abstractNum>
+  <w:abstractNum w:abstractNumId="5" w15:restartNumberingAfterBreak="0">
     <w:nsid w:val="4ED0385D"/>
     <w:multiLevelType w:val="hybridMultilevel"/>
     <w:tmpl w:val="0D2499F0"/>
@@ -1750,7 +2013,7 @@
       </w:rPr>
     </w:lvl>
   </w:abstractNum>
-  <w:abstractNum w:abstractNumId="5" w15:restartNumberingAfterBreak="0">
+  <w:abstractNum w:abstractNumId="6" w15:restartNumberingAfterBreak="0">
     <w:nsid w:val="565253EA"/>
     <w:multiLevelType w:val="hybridMultilevel"/>
     <w:tmpl w:val="236EBE92"/>
@@ -1863,7 +2126,7 @@
       </w:rPr>
     </w:lvl>
   </w:abstractNum>
-  <w:abstractNum w:abstractNumId="6" w15:restartNumberingAfterBreak="0">
+  <w:abstractNum w:abstractNumId="7" w15:restartNumberingAfterBreak="0">
     <w:nsid w:val="595310D1"/>
     <w:multiLevelType w:val="hybridMultilevel"/>
     <w:tmpl w:val="BF6AB81A"/>
@@ -1976,7 +2239,7 @@
       </w:rPr>
     </w:lvl>
   </w:abstractNum>
-  <w:abstractNum w:abstractNumId="7" w15:restartNumberingAfterBreak="0">
+  <w:abstractNum w:abstractNumId="8" w15:restartNumberingAfterBreak="0">
     <w:nsid w:val="783C758E"/>
     <w:multiLevelType w:val="hybridMultilevel"/>
     <w:tmpl w:val="277409A8"/>
@@ -2089,29 +2352,32 @@
       </w:rPr>
     </w:lvl>
   </w:abstractNum>
-  <w:num w:numId="1">
+  <w:num w:numId="1" w16cid:durableId="1605652199">
     <w:abstractNumId w:val="1"/>
   </w:num>
-  <w:num w:numId="2">
+  <w:num w:numId="2" w16cid:durableId="1768427644">
+    <w:abstractNumId w:val="8"/>
+  </w:num>
+  <w:num w:numId="3" w16cid:durableId="473182212">
+    <w:abstractNumId w:val="6"/>
+  </w:num>
+  <w:num w:numId="4" w16cid:durableId="1705136395">
+    <w:abstractNumId w:val="5"/>
+  </w:num>
+  <w:num w:numId="5" w16cid:durableId="1387681390">
+    <w:abstractNumId w:val="0"/>
+  </w:num>
+  <w:num w:numId="6" w16cid:durableId="888423182">
     <w:abstractNumId w:val="7"/>
   </w:num>
-  <w:num w:numId="3">
-    <w:abstractNumId w:val="5"/>
-  </w:num>
-  <w:num w:numId="4">
-    <w:abstractNumId w:val="4"/>
-  </w:num>
-  <w:num w:numId="5">
-    <w:abstractNumId w:val="0"/>
-  </w:num>
-  <w:num w:numId="6">
-    <w:abstractNumId w:val="6"/>
-  </w:num>
-  <w:num w:numId="7">
+  <w:num w:numId="7" w16cid:durableId="903683760">
     <w:abstractNumId w:val="3"/>
   </w:num>
-  <w:num w:numId="8">
+  <w:num w:numId="8" w16cid:durableId="1191921178">
     <w:abstractNumId w:val="2"/>
+  </w:num>
+  <w:num w:numId="9" w16cid:durableId="1293943495">
+    <w:abstractNumId w:val="4"/>
   </w:num>
 </w:numbering>
 </file>
@@ -2239,6 +2505,7 @@
     <w:lsdException w:name="HTML Sample" w:semiHidden="1" w:unhideWhenUsed="1"/>
     <w:lsdException w:name="HTML Typewriter" w:semiHidden="1" w:unhideWhenUsed="1"/>
     <w:lsdException w:name="HTML Variable" w:semiHidden="1" w:unhideWhenUsed="1"/>
+    <w:lsdException w:name="Normal Table" w:semiHidden="1" w:unhideWhenUsed="1"/>
     <w:lsdException w:name="annotation subject" w:semiHidden="1" w:unhideWhenUsed="1"/>
     <w:lsdException w:name="No List" w:semiHidden="1" w:unhideWhenUsed="1"/>
     <w:lsdException w:name="Outline List 1" w:semiHidden="1" w:unhideWhenUsed="1"/>
@@ -2285,8 +2552,10 @@
     <w:lsdException w:name="Table Subtle 2" w:semiHidden="1" w:unhideWhenUsed="1"/>
     <w:lsdException w:name="Table Web 1" w:semiHidden="1" w:unhideWhenUsed="1"/>
     <w:lsdException w:name="Table Web 2" w:semiHidden="1" w:unhideWhenUsed="1"/>
+    <w:lsdException w:name="Table Web 3" w:semiHidden="1" w:unhideWhenUsed="1"/>
     <w:lsdException w:name="Balloon Text" w:semiHidden="1" w:unhideWhenUsed="1"/>
     <w:lsdException w:name="Table Grid" w:uiPriority="59"/>
+    <w:lsdException w:name="Table Theme" w:semiHidden="1" w:unhideWhenUsed="1"/>
     <w:lsdException w:name="Placeholder Text" w:semiHidden="1"/>
     <w:lsdException w:name="No Spacing" w:uiPriority="1" w:qFormat="1"/>
     <w:lsdException w:name="Light Shading" w:uiPriority="60"/>

</xml_diff>

<commit_message>
Update instructions for creating a build machine and remove SHA1 code signing to leave all executables single signed with SHA256.
</commit_message>
<xml_diff>
--- a/Build Process/Preparing a Build Environment.docx
+++ b/Build Process/Preparing a Build Environment.docx
@@ -59,13 +59,16 @@
         <w:t xml:space="preserve">fully updated </w:t>
       </w:r>
       <w:r>
-        <w:t>VMware</w:t>
+        <w:t>VirtualBox</w:t>
       </w:r>
       <w:r>
         <w:t xml:space="preserve"> VM running Windows </w:t>
       </w:r>
       <w:r>
-        <w:t>10</w:t>
+        <w:t>1</w:t>
+      </w:r>
+      <w:r>
+        <w:t>1</w:t>
       </w:r>
       <w:r>
         <w:t xml:space="preserve"> </w:t>
@@ -108,7 +111,10 @@
         </w:numPr>
       </w:pPr>
       <w:r>
-        <w:t>Make sure that .NET 3.5 support is available</w:t>
+        <w:t xml:space="preserve">Make sure that .NET 3.5 support is </w:t>
+      </w:r>
+      <w:r>
+        <w:t>enabled</w:t>
       </w:r>
       <w:r>
         <w:t xml:space="preserve"> on the PC. This </w:t>
@@ -120,7 +126,28 @@
         <w:t xml:space="preserve"> be turned on manually in Windows 10</w:t>
       </w:r>
       <w:r>
-        <w:t xml:space="preserve"> through the “Turn Windows features on and off” option in “Uninstall or change a program”</w:t>
+        <w:t>/11</w:t>
+      </w:r>
+      <w:r>
+        <w:t xml:space="preserve"> through</w:t>
+      </w:r>
+      <w:r>
+        <w:t>:</w:t>
+      </w:r>
+    </w:p>
+    <w:p>
+      <w:pPr>
+        <w:pStyle w:val="ListParagraph"/>
+        <w:numPr>
+          <w:ilvl w:val="1"/>
+          <w:numId w:val="7"/>
+        </w:numPr>
+      </w:pPr>
+      <w:r>
+        <w:t xml:space="preserve">Win 10: </w:t>
+      </w:r>
+      <w:r>
+        <w:t xml:space="preserve"> the “Turn Windows features on and off” option in “Uninstall or change a program”</w:t>
       </w:r>
       <w:r>
         <w:t>.</w:t>
@@ -128,10 +155,107 @@
     </w:p>
     <w:p>
       <w:pPr>
+        <w:pStyle w:val="ListParagraph"/>
+        <w:numPr>
+          <w:ilvl w:val="1"/>
+          <w:numId w:val="7"/>
+        </w:numPr>
+      </w:pPr>
+      <w:r>
+        <w:t>Win 11: the “Additional features " link at the bottom of the “Enable features” menu.</w:t>
+      </w:r>
+    </w:p>
+    <w:p>
+      <w:pPr>
         <w:pStyle w:val="Heading2"/>
       </w:pPr>
       <w:r>
-        <w:t>VS20</w:t>
+        <w:t>VS 2019</w:t>
+      </w:r>
+    </w:p>
+    <w:p>
+      <w:r>
+        <w:t>A VS 2019 install is required only in order to get the .NET 3.5 and 4</w:t>
+      </w:r>
+      <w:r>
+        <w:t>.0</w:t>
+      </w:r>
+      <w:r>
+        <w:t xml:space="preserve"> targeting packs.</w:t>
+      </w:r>
+    </w:p>
+    <w:p>
+      <w:pPr>
+        <w:pStyle w:val="ListParagraph"/>
+        <w:numPr>
+          <w:ilvl w:val="0"/>
+          <w:numId w:val="7"/>
+        </w:numPr>
+      </w:pPr>
+      <w:r>
+        <w:t>Download the VS2019 installer and just install the editor with no workloads.</w:t>
+      </w:r>
+    </w:p>
+    <w:p>
+      <w:pPr>
+        <w:pStyle w:val="ListParagraph"/>
+        <w:numPr>
+          <w:ilvl w:val="0"/>
+          <w:numId w:val="7"/>
+        </w:numPr>
+      </w:pPr>
+      <w:r>
+        <w:t xml:space="preserve">In </w:t>
+      </w:r>
+      <w:r>
+        <w:t>addition,</w:t>
+      </w:r>
+      <w:r>
+        <w:t xml:space="preserve"> </w:t>
+      </w:r>
+      <w:r>
+        <w:t>install these</w:t>
+      </w:r>
+      <w:r>
+        <w:t xml:space="preserve"> individual components:</w:t>
+      </w:r>
+    </w:p>
+    <w:p>
+      <w:pPr>
+        <w:pStyle w:val="ListParagraph"/>
+        <w:numPr>
+          <w:ilvl w:val="1"/>
+          <w:numId w:val="7"/>
+        </w:numPr>
+      </w:pPr>
+      <w:r>
+        <w:t>.NET Framework 3.5 development tools</w:t>
+      </w:r>
+    </w:p>
+    <w:p>
+      <w:pPr>
+        <w:pStyle w:val="ListParagraph"/>
+        <w:numPr>
+          <w:ilvl w:val="1"/>
+          <w:numId w:val="7"/>
+        </w:numPr>
+      </w:pPr>
+      <w:r>
+        <w:t>.NET Framework 4 targeting pack</w:t>
+      </w:r>
+    </w:p>
+    <w:p>
+      <w:pPr>
+        <w:pStyle w:val="Heading2"/>
+      </w:pPr>
+      <w:r>
+        <w:t>VS</w:t>
+      </w:r>
+      <w:r>
+        <w:t xml:space="preserve"> </w:t>
+      </w:r>
+      <w:r>
+        <w:t>20</w:t>
       </w:r>
       <w:r>
         <w:t>22</w:t>
@@ -190,10 +314,43 @@
         <w:t xml:space="preserve">elect </w:t>
       </w:r>
       <w:r>
-        <w:t xml:space="preserve">the </w:t>
-      </w:r>
-      <w:r>
-        <w:t xml:space="preserve">“.NET Development” and “Desktop Development with C++” workloads </w:t>
+        <w:t>these workloads:</w:t>
+      </w:r>
+    </w:p>
+    <w:p>
+      <w:pPr>
+        <w:pStyle w:val="ListParagraph"/>
+        <w:numPr>
+          <w:ilvl w:val="1"/>
+          <w:numId w:val="1"/>
+        </w:numPr>
+      </w:pPr>
+      <w:r>
+        <w:t>.NET Development</w:t>
+      </w:r>
+    </w:p>
+    <w:p>
+      <w:pPr>
+        <w:pStyle w:val="ListParagraph"/>
+        <w:numPr>
+          <w:ilvl w:val="1"/>
+          <w:numId w:val="1"/>
+        </w:numPr>
+      </w:pPr>
+      <w:r>
+        <w:t xml:space="preserve">Desktop Development with C++” workloads </w:t>
+      </w:r>
+    </w:p>
+    <w:p>
+      <w:pPr>
+        <w:pStyle w:val="ListParagraph"/>
+        <w:numPr>
+          <w:ilvl w:val="1"/>
+          <w:numId w:val="1"/>
+        </w:numPr>
+      </w:pPr>
+      <w:r>
+        <w:t>Visual Studio Development</w:t>
       </w:r>
     </w:p>
     <w:p>
@@ -212,6 +369,9 @@
       </w:r>
       <w:r>
         <w:t xml:space="preserve"> and sign in with your Microsoft account</w:t>
+      </w:r>
+      <w:r>
+        <w:t>.</w:t>
       </w:r>
     </w:p>
     <w:p>
@@ -274,6 +434,9 @@
       <w:r>
         <w:t>ake default options</w:t>
       </w:r>
+      <w:r>
+        <w:t>.</w:t>
+      </w:r>
     </w:p>
     <w:p>
       <w:pPr>
@@ -397,6 +560,7 @@
         </w:numPr>
       </w:pPr>
       <w:r>
+        <w:lastRenderedPageBreak/>
         <w:t>Sign in to GitHub.com with your GitHub credentials</w:t>
       </w:r>
     </w:p>
@@ -426,7 +590,10 @@
         <w:t xml:space="preserve">ware </w:t>
       </w:r>
       <w:r>
-        <w:t>X6</w:t>
+        <w:t>X</w:t>
+      </w:r>
+      <w:r>
+        <w:t>15</w:t>
       </w:r>
     </w:p>
     <w:p>
@@ -466,17 +633,19 @@
       <w:r>
         <w:t>(not “Studio Admin”) as the product type</w:t>
       </w:r>
-    </w:p>
-    <w:p>
-      <w:pPr>
-        <w:pStyle w:val="ListParagraph"/>
-        <w:numPr>
-          <w:ilvl w:val="0"/>
-          <w:numId w:val="1"/>
-        </w:numPr>
-      </w:pPr>
-      <w:r>
-        <w:lastRenderedPageBreak/>
+      <w:r>
+        <w:t>.</w:t>
+      </w:r>
+    </w:p>
+    <w:p>
+      <w:pPr>
+        <w:pStyle w:val="ListParagraph"/>
+        <w:numPr>
+          <w:ilvl w:val="0"/>
+          <w:numId w:val="1"/>
+        </w:numPr>
+      </w:pPr>
+      <w:r>
         <w:t>Select Custom Install</w:t>
       </w:r>
       <w:r>
@@ -489,13 +658,19 @@
         <w:t xml:space="preserve"> </w:t>
       </w:r>
       <w:r>
-        <w:t xml:space="preserve">all options </w:t>
+        <w:t xml:space="preserve">all </w:t>
+      </w:r>
+      <w:r>
+        <w:t xml:space="preserve">Runtime options </w:t>
       </w:r>
       <w:r>
         <w:t>except</w:t>
       </w:r>
       <w:r>
-        <w:t xml:space="preserve"> the runtimes</w:t>
+        <w:t xml:space="preserve"> </w:t>
+      </w:r>
+      <w:r>
+        <w:t>for</w:t>
       </w:r>
       <w:r>
         <w:t>:</w:t>
@@ -510,7 +685,7 @@
         </w:numPr>
       </w:pPr>
       <w:r>
-        <w:t>"Windows installer" and "Windows installer (x64)"</w:t>
+        <w:t>"Windows installer"</w:t>
       </w:r>
     </w:p>
     <w:p>
@@ -522,25 +697,7 @@
         </w:numPr>
       </w:pPr>
       <w:r>
-        <w:t>“</w:t>
-      </w:r>
-      <w:r>
-        <w:t>Visual C++</w:t>
-      </w:r>
-      <w:r>
-        <w:t>”</w:t>
-      </w:r>
-      <w:r>
-        <w:t xml:space="preserve"> and </w:t>
-      </w:r>
-      <w:r>
-        <w:t>“</w:t>
-      </w:r>
-      <w:r>
-        <w:t>Visual C++ 64bit</w:t>
-      </w:r>
-      <w:r>
-        <w:t>”</w:t>
+        <w:t>"Windows installer (x64)"</w:t>
       </w:r>
     </w:p>
     <w:p>
@@ -565,7 +722,13 @@
         </w:rPr>
       </w:pPr>
       <w:r>
-        <w:t xml:space="preserve">Download from </w:t>
+        <w:t xml:space="preserve">Download </w:t>
+      </w:r>
+      <w:r>
+        <w:t xml:space="preserve">the version 1.5 MSI installer </w:t>
+      </w:r>
+      <w:r>
+        <w:t xml:space="preserve">from </w:t>
       </w:r>
       <w:hyperlink r:id="rId11" w:history="1">
         <w:r>
@@ -588,57 +751,130 @@
         <w:t>Run the installer with default options</w:t>
       </w:r>
       <w:r>
+        <w:t>.</w:t>
+      </w:r>
+    </w:p>
+    <w:p>
+      <w:pPr>
+        <w:pStyle w:val="Heading2"/>
+      </w:pPr>
+      <w:r>
+        <w:t>ASCOM Platform Build Script</w:t>
+      </w:r>
+    </w:p>
+    <w:p>
+      <w:pPr>
+        <w:pStyle w:val="ListParagraph"/>
+        <w:numPr>
+          <w:ilvl w:val="0"/>
+          <w:numId w:val="1"/>
+        </w:numPr>
+      </w:pPr>
+      <w:r>
+        <w:t>Create the directory C:\ASCOM Build on the build machine</w:t>
+      </w:r>
+      <w:r>
+        <w:t>.</w:t>
+      </w:r>
+    </w:p>
+    <w:p>
+      <w:pPr>
+        <w:pStyle w:val="ListParagraph"/>
+        <w:numPr>
+          <w:ilvl w:val="0"/>
+          <w:numId w:val="1"/>
+        </w:numPr>
+      </w:pPr>
+      <w:r>
+        <w:t>Copy the contents of the Repository “Build Process” folder to the C:\ASCOM Build folder</w:t>
+      </w:r>
+      <w:r>
+        <w:t>.</w:t>
+      </w:r>
+    </w:p>
+    <w:p>
+      <w:pPr>
+        <w:pStyle w:val="ListParagraph"/>
+        <w:numPr>
+          <w:ilvl w:val="0"/>
+          <w:numId w:val="1"/>
+        </w:numPr>
+      </w:pPr>
+      <w:r>
+        <w:t>Edit the</w:t>
+      </w:r>
+      <w:r>
+        <w:t>:</w:t>
+      </w:r>
+    </w:p>
+    <w:p>
+      <w:pPr>
+        <w:pStyle w:val="ListParagraph"/>
+        <w:numPr>
+          <w:ilvl w:val="1"/>
+          <w:numId w:val="1"/>
+        </w:numPr>
+      </w:pPr>
+      <w:r>
+        <w:t>&lt;</w:t>
+      </w:r>
+      <w:proofErr w:type="spellStart"/>
+      <w:r>
+        <w:t>GitCheckoutBranch</w:t>
+      </w:r>
+      <w:proofErr w:type="spellEnd"/>
+      <w:r>
+        <w:t xml:space="preserve">&gt; variable near the head of the </w:t>
+      </w:r>
+      <w:proofErr w:type="spellStart"/>
+      <w:r>
+        <w:t>BuildPlatform.msbuild</w:t>
+      </w:r>
+      <w:proofErr w:type="spellEnd"/>
+      <w:r>
+        <w:t xml:space="preserve"> file to select the develop or master branch as appropriate.</w:t>
+      </w:r>
+    </w:p>
+    <w:p>
+      <w:pPr>
+        <w:pStyle w:val="ListParagraph"/>
+        <w:numPr>
+          <w:ilvl w:val="1"/>
+          <w:numId w:val="1"/>
+        </w:numPr>
+      </w:pPr>
+      <w:proofErr w:type="spellStart"/>
+      <w:r>
+        <w:t>BuildType</w:t>
+      </w:r>
+      <w:proofErr w:type="spellEnd"/>
+      <w:r>
         <w:t xml:space="preserve"> </w:t>
       </w:r>
-    </w:p>
-    <w:p>
-      <w:pPr>
-        <w:pStyle w:val="Heading2"/>
-      </w:pPr>
-      <w:r>
-        <w:t>ASCOM Platform Build Script</w:t>
-      </w:r>
-    </w:p>
-    <w:p>
-      <w:pPr>
-        <w:pStyle w:val="ListParagraph"/>
-        <w:numPr>
-          <w:ilvl w:val="0"/>
-          <w:numId w:val="1"/>
-        </w:numPr>
-      </w:pPr>
-      <w:r>
-        <w:t>Create the directory C:\ASCOM Build on the build machine</w:t>
-      </w:r>
-    </w:p>
-    <w:p>
-      <w:pPr>
-        <w:pStyle w:val="ListParagraph"/>
-        <w:numPr>
-          <w:ilvl w:val="0"/>
-          <w:numId w:val="1"/>
-        </w:numPr>
-      </w:pPr>
-      <w:r>
-        <w:t>Copy the contents of the Repository “Build Process” folder to the C:\ASCOM Build folder</w:t>
-      </w:r>
-    </w:p>
-    <w:p>
-      <w:pPr>
-        <w:pStyle w:val="ListParagraph"/>
-        <w:numPr>
-          <w:ilvl w:val="0"/>
-          <w:numId w:val="1"/>
-        </w:numPr>
-      </w:pPr>
-      <w:r>
-        <w:t>Edit the &lt;</w:t>
-      </w:r>
-      <w:r>
-        <w:t>GitCheckoutBranch</w:t>
-      </w:r>
-      <w:r>
-        <w:t>&gt; variable near the head of the BuildPlatform.msbuild file to select the develop or master branch as appropriate.</w:t>
+      <w:proofErr w:type="spellStart"/>
+      <w:r>
+        <w:t>PropertyGroup</w:t>
+      </w:r>
+      <w:proofErr w:type="spellEnd"/>
+      <w:r>
+        <w:t xml:space="preserve"> content to be Release or </w:t>
+      </w:r>
+      <w:proofErr w:type="spellStart"/>
+      <w:r>
+        <w:t>ReleaseCandidate</w:t>
+      </w:r>
+      <w:proofErr w:type="spellEnd"/>
+    </w:p>
+    <w:p>
+      <w:pPr>
+        <w:pStyle w:val="ListParagraph"/>
+        <w:numPr>
+          <w:ilvl w:val="1"/>
+          <w:numId w:val="1"/>
+        </w:numPr>
+      </w:pPr>
+      <w:r>
+        <w:t>VS compiler build to be Debug or Release</w:t>
       </w:r>
     </w:p>
     <w:p>
@@ -692,6 +928,9 @@
       <w:r>
         <w:t>Run the installer</w:t>
       </w:r>
+      <w:r>
+        <w:t>:</w:t>
+      </w:r>
     </w:p>
     <w:p>
       <w:pPr>
@@ -773,6 +1012,9 @@
       <w:r>
         <w:t>ools page</w:t>
       </w:r>
+      <w:r>
+        <w:t>.</w:t>
+      </w:r>
     </w:p>
     <w:p>
       <w:pPr>
@@ -783,43 +1025,34 @@
         </w:numPr>
       </w:pPr>
       <w:r>
-        <w:t xml:space="preserve">Don’t install </w:t>
-      </w:r>
-    </w:p>
-    <w:p>
-      <w:pPr>
-        <w:pStyle w:val="ListParagraph"/>
-        <w:numPr>
-          <w:ilvl w:val="2"/>
-          <w:numId w:val="1"/>
-        </w:numPr>
-      </w:pPr>
-      <w:r>
-        <w:t>the Visual Studio package</w:t>
-      </w:r>
-    </w:p>
-    <w:p>
-      <w:pPr>
-        <w:pStyle w:val="ListParagraph"/>
-        <w:numPr>
-          <w:ilvl w:val="2"/>
-          <w:numId w:val="1"/>
-        </w:numPr>
-      </w:pPr>
-      <w:r>
-        <w:t>the MAML schemas</w:t>
-      </w:r>
-    </w:p>
-    <w:p>
-      <w:pPr>
-        <w:pStyle w:val="ListParagraph"/>
-        <w:numPr>
-          <w:ilvl w:val="2"/>
-          <w:numId w:val="1"/>
-        </w:numPr>
-      </w:pPr>
-      <w:r>
-        <w:t>the MAML VS snippets</w:t>
+        <w:t>Install the Visual Studio package</w:t>
+      </w:r>
+      <w:r>
+        <w:t>.</w:t>
+      </w:r>
+    </w:p>
+    <w:p>
+      <w:pPr>
+        <w:pStyle w:val="ListParagraph"/>
+        <w:numPr>
+          <w:ilvl w:val="1"/>
+          <w:numId w:val="1"/>
+        </w:numPr>
+      </w:pPr>
+      <w:r>
+        <w:t>Don’t install the MAML snippets.</w:t>
+      </w:r>
+    </w:p>
+    <w:p>
+      <w:pPr>
+        <w:pStyle w:val="ListParagraph"/>
+        <w:numPr>
+          <w:ilvl w:val="1"/>
+          <w:numId w:val="1"/>
+        </w:numPr>
+      </w:pPr>
+      <w:r>
+        <w:t>Move through remaining dialogues and close the installer script.</w:t>
       </w:r>
     </w:p>
     <w:p>
@@ -834,10 +1067,10 @@
         <w:t xml:space="preserve">Reboot </w:t>
       </w:r>
       <w:r>
-        <w:t xml:space="preserve">the PC or VM </w:t>
-      </w:r>
-      <w:r>
-        <w:t>as suggested on the last page of the guided installer</w:t>
+        <w:t>the PC or VM</w:t>
+      </w:r>
+      <w:r>
+        <w:t>.</w:t>
       </w:r>
     </w:p>
     <w:p>
@@ -857,7 +1090,19 @@
         </w:numPr>
       </w:pPr>
       <w:r>
-        <w:t>Export the code signing key, including its private key into a pfx file.</w:t>
+        <w:t xml:space="preserve">Export </w:t>
+      </w:r>
+      <w:r>
+        <w:t>your</w:t>
+      </w:r>
+      <w:r>
+        <w:t xml:space="preserve"> code signing key, including its private key into a </w:t>
+      </w:r>
+      <w:r>
+        <w:t>PFX</w:t>
+      </w:r>
+      <w:r>
+        <w:t xml:space="preserve"> file.</w:t>
       </w:r>
     </w:p>
     <w:p>
@@ -869,7 +1114,22 @@
         </w:numPr>
       </w:pPr>
       <w:r>
-        <w:t>Copy the pfx file to the build machine</w:t>
+        <w:t xml:space="preserve">Copy the </w:t>
+      </w:r>
+      <w:r>
+        <w:t xml:space="preserve">PFX </w:t>
+      </w:r>
+      <w:r>
+        <w:t xml:space="preserve">file to </w:t>
+      </w:r>
+      <w:r>
+        <w:t xml:space="preserve">a folder of your choice on </w:t>
+      </w:r>
+      <w:r>
+        <w:t>the build machine</w:t>
+      </w:r>
+      <w:r>
+        <w:t>.</w:t>
       </w:r>
     </w:p>
     <w:p>
@@ -881,7 +1141,13 @@
         </w:numPr>
       </w:pPr>
       <w:r>
-        <w:t>Right click the pfx file and select “Install PFX”</w:t>
+        <w:t xml:space="preserve">Right click the </w:t>
+      </w:r>
+      <w:r>
+        <w:t xml:space="preserve">PFX </w:t>
+      </w:r>
+      <w:r>
+        <w:t>file and select “Install PFX”</w:t>
       </w:r>
     </w:p>
     <w:p>
@@ -905,8 +1171,12 @@
         </w:numPr>
       </w:pPr>
       <w:r>
+        <w:lastRenderedPageBreak/>
         <w:t>Click “Next” twice</w:t>
       </w:r>
+      <w:r>
+        <w:t>.</w:t>
+      </w:r>
     </w:p>
     <w:p>
       <w:pPr>
@@ -934,94 +1204,77 @@
     </w:p>
     <w:p>
       <w:pPr>
-        <w:pStyle w:val="Heading2"/>
-      </w:pPr>
-      <w:r>
-        <w:t>Visual C++ Runtime Installer</w:t>
-      </w:r>
-    </w:p>
-    <w:p>
-      <w:pPr>
-        <w:pStyle w:val="ListParagraph"/>
-        <w:numPr>
-          <w:ilvl w:val="0"/>
-          <w:numId w:val="9"/>
-        </w:numPr>
-        <w:rPr>
-          <w:sz w:val="16"/>
-          <w:szCs w:val="16"/>
-        </w:rPr>
-      </w:pPr>
-      <w:r>
-        <w:t xml:space="preserve">Place a copy of the </w:t>
-      </w:r>
-      <w:r>
-        <w:t xml:space="preserve">32bit and 64bit C++ </w:t>
-      </w:r>
-      <w:r>
-        <w:t>runtime installer</w:t>
-      </w:r>
-      <w:r>
-        <w:t>s</w:t>
-      </w:r>
-      <w:r>
-        <w:t xml:space="preserve"> in th</w:t>
-      </w:r>
-      <w:r>
-        <w:t>is folder</w:t>
-      </w:r>
-      <w:r>
-        <w:t>:</w:t>
-      </w:r>
-      <w:r>
-        <w:br/>
-      </w:r>
-      <w:r>
-        <w:rPr>
-          <w:rFonts w:ascii="Courier New" w:hAnsi="Courier New" w:cs="Courier New"/>
-          <w:sz w:val="16"/>
-          <w:szCs w:val="16"/>
-        </w:rPr>
-        <w:t>C:\Program Files (x86)\InstallAware X6 Creators</w:t>
-      </w:r>
-      <w:r>
-        <w:rPr>
-          <w:rFonts w:ascii="Courier New" w:hAnsi="Courier New" w:cs="Courier New"/>
-          <w:sz w:val="16"/>
-          <w:szCs w:val="16"/>
-        </w:rPr>
-        <w:t xml:space="preserve"> </w:t>
-      </w:r>
-      <w:r>
-        <w:rPr>
-          <w:rFonts w:ascii="Courier New" w:hAnsi="Courier New" w:cs="Courier New"/>
-          <w:sz w:val="16"/>
-          <w:szCs w:val="16"/>
-        </w:rPr>
-        <w:t>Update\runtimes\LatestVCRuntimes</w:t>
-      </w:r>
-    </w:p>
-    <w:p>
-      <w:pPr>
-        <w:pStyle w:val="ListParagraph"/>
-        <w:numPr>
-          <w:ilvl w:val="0"/>
-          <w:numId w:val="9"/>
-        </w:numPr>
-        <w:rPr>
-          <w:sz w:val="16"/>
-          <w:szCs w:val="16"/>
-        </w:rPr>
-      </w:pPr>
-      <w:r>
-        <w:t xml:space="preserve">The version numbers need to match the version number set in the </w:t>
-      </w:r>
-      <w:r>
-        <w:t>MINIMUM_VC_RUNTIME_VERSION</w:t>
-      </w:r>
-      <w:r>
-        <w:t xml:space="preserve"> variable in the Platform InstallAware installation script.</w:t>
-      </w:r>
+        <w:pStyle w:val="ListParagraph"/>
+        <w:numPr>
+          <w:ilvl w:val="0"/>
+          <w:numId w:val="8"/>
+        </w:numPr>
+      </w:pPr>
+      <w:r>
+        <w:t xml:space="preserve">You must also create the following </w:t>
+      </w:r>
+      <w:r>
+        <w:t xml:space="preserve">USER </w:t>
+      </w:r>
+      <w:r>
+        <w:t>environment variables:</w:t>
+      </w:r>
+    </w:p>
+    <w:p>
+      <w:pPr>
+        <w:pStyle w:val="ListParagraph"/>
+        <w:numPr>
+          <w:ilvl w:val="1"/>
+          <w:numId w:val="8"/>
+        </w:numPr>
+      </w:pPr>
+      <w:r>
+        <w:t>SIGN_CERTIFICATE="</w:t>
+      </w:r>
+      <w:r>
+        <w:t xml:space="preserve">Full path to </w:t>
+      </w:r>
+      <w:r>
+        <w:t>your code signing PFX</w:t>
+      </w:r>
+      <w:r>
+        <w:t xml:space="preserve"> file</w:t>
+      </w:r>
+      <w:r>
+        <w:t>"</w:t>
+      </w:r>
+    </w:p>
+    <w:p>
+      <w:pPr>
+        <w:pStyle w:val="ListParagraph"/>
+        <w:numPr>
+          <w:ilvl w:val="1"/>
+          <w:numId w:val="8"/>
+        </w:numPr>
+      </w:pPr>
+      <w:r>
+        <w:t>SIGN_CERT_HASH=</w:t>
+      </w:r>
+      <w:r>
+        <w:t>certificate’s SHA 256 hash</w:t>
+      </w:r>
+    </w:p>
+    <w:p>
+      <w:pPr>
+        <w:pStyle w:val="ListParagraph"/>
+        <w:numPr>
+          <w:ilvl w:val="1"/>
+          <w:numId w:val="8"/>
+        </w:numPr>
+      </w:pPr>
+      <w:r>
+        <w:t>SIGN_PASSWORD=</w:t>
+      </w:r>
+      <w:proofErr w:type="spellStart"/>
+      <w:r>
+        <w:t>AnyPasswordRequiredToUseYourCertificate</w:t>
+      </w:r>
+      <w:proofErr w:type="spellEnd"/>
     </w:p>
     <w:p>
       <w:pPr>
@@ -1036,7 +1289,6 @@
           <w:sz w:val="32"/>
           <w:szCs w:val="32"/>
         </w:rPr>
-        <w:lastRenderedPageBreak/>
         <w:t xml:space="preserve">How to </w:t>
       </w:r>
       <w:r>
@@ -1127,6 +1379,9 @@
       <w:r>
         <w:t xml:space="preserve"> command file</w:t>
       </w:r>
+      <w:r>
+        <w:t>.</w:t>
+      </w:r>
     </w:p>
     <w:p>
       <w:pPr>
@@ -1146,13 +1401,25 @@
         <w:t>build the Platform installer</w:t>
       </w:r>
       <w:r>
-        <w:t xml:space="preserve"> components and the build log </w:t>
+        <w:t>s, other</w:t>
+      </w:r>
+      <w:r>
+        <w:t xml:space="preserve"> </w:t>
+      </w:r>
+      <w:r>
+        <w:t xml:space="preserve">installable or publishable </w:t>
+      </w:r>
+      <w:r>
+        <w:t xml:space="preserve">components and the build log </w:t>
       </w:r>
       <w:r>
         <w:t xml:space="preserve">will </w:t>
       </w:r>
       <w:r>
-        <w:t xml:space="preserve">appear in </w:t>
+        <w:t xml:space="preserve">be found </w:t>
+      </w:r>
+      <w:r>
+        <w:t xml:space="preserve">in </w:t>
       </w:r>
       <w:r>
         <w:t xml:space="preserve">the </w:t>
@@ -1167,70 +1434,9 @@
         <w:t>folder</w:t>
       </w:r>
       <w:r>
-        <w:t>:</w:t>
-      </w:r>
-    </w:p>
-    <w:p>
-      <w:pPr>
-        <w:pStyle w:val="ListParagraph"/>
-        <w:numPr>
-          <w:ilvl w:val="1"/>
-          <w:numId w:val="1"/>
-        </w:numPr>
-      </w:pPr>
-      <w:r>
-        <w:t>ASCOMPlatformXX.exe – Platform installer version XX</w:t>
-      </w:r>
-    </w:p>
-    <w:p>
-      <w:pPr>
-        <w:pStyle w:val="ListParagraph"/>
-        <w:numPr>
-          <w:ilvl w:val="1"/>
-          <w:numId w:val="1"/>
-        </w:numPr>
-      </w:pPr>
-      <w:r>
-        <w:t>ASCOMPlatformDeveloperXX.exe – Developer components installer version XX</w:t>
-      </w:r>
-    </w:p>
-    <w:p>
-      <w:pPr>
-        <w:pStyle w:val="ListParagraph"/>
-        <w:numPr>
-          <w:ilvl w:val="1"/>
-          <w:numId w:val="1"/>
-        </w:numPr>
-      </w:pPr>
-      <w:r>
-        <w:t>RemoveASCOM.zip – Clean up tool to remove all traces of the ASCOM Platform enabling a subsequent clean install.</w:t>
-      </w:r>
-    </w:p>
-    <w:p>
-      <w:pPr>
-        <w:pStyle w:val="ListParagraph"/>
-        <w:numPr>
-          <w:ilvl w:val="1"/>
-          <w:numId w:val="1"/>
-        </w:numPr>
-      </w:pPr>
-      <w:r>
-        <w:t>ASCOMVsixTemplateInstaller.exe – Project templates that are distributed via the Visual Studio Market Place.</w:t>
-      </w:r>
-    </w:p>
-    <w:p>
-      <w:pPr>
-        <w:pStyle w:val="ListParagraph"/>
-        <w:numPr>
-          <w:ilvl w:val="1"/>
-          <w:numId w:val="1"/>
-        </w:numPr>
-      </w:pPr>
-      <w:r>
-        <w:t>BuildLog.txt – Build process log file</w:t>
-      </w:r>
-    </w:p>
-    <w:p/>
+        <w:t>.</w:t>
+      </w:r>
+    </w:p>
     <w:sectPr>
       <w:footerReference w:type="default" r:id="rId13"/>
       <w:pgSz w:w="11906" w:h="16838"/>
@@ -1577,7 +1783,7 @@
         <w:rFonts w:ascii="Symbol" w:hAnsi="Symbol" w:hint="default"/>
       </w:rPr>
     </w:lvl>
-    <w:lvl w:ilvl="1" w:tplc="08090003" w:tentative="1">
+    <w:lvl w:ilvl="1" w:tplc="08090003">
       <w:start w:val="1"/>
       <w:numFmt w:val="bullet"/>
       <w:lvlText w:val="o"/>
@@ -1677,7 +1883,7 @@
   <w:abstractNum w:abstractNumId="3" w15:restartNumberingAfterBreak="0">
     <w:nsid w:val="3F3D5867"/>
     <w:multiLevelType w:val="hybridMultilevel"/>
-    <w:tmpl w:val="71543E9C"/>
+    <w:tmpl w:val="A0009622"/>
     <w:lvl w:ilvl="0" w:tplc="08090001">
       <w:start w:val="1"/>
       <w:numFmt w:val="bullet"/>
@@ -1690,7 +1896,7 @@
         <w:rFonts w:ascii="Symbol" w:hAnsi="Symbol" w:hint="default"/>
       </w:rPr>
     </w:lvl>
-    <w:lvl w:ilvl="1" w:tplc="08090003" w:tentative="1">
+    <w:lvl w:ilvl="1" w:tplc="08090003">
       <w:start w:val="1"/>
       <w:numFmt w:val="bullet"/>
       <w:lvlText w:val="o"/>

</xml_diff>

<commit_message>
Update preparing a build environment document.
</commit_message>
<xml_diff>
--- a/Build Process/Preparing a Build Environment.docx
+++ b/Build Process/Preparing a Build Environment.docx
@@ -1,6 +1,6 @@
 
 <file path=word/document.xml><?xml version="1.0" encoding="utf-8"?>
-<w:document xmlns:wpc="http://schemas.microsoft.com/office/word/2010/wordprocessingCanvas" xmlns:cx="http://schemas.microsoft.com/office/drawing/2014/chartex" xmlns:cx1="http://schemas.microsoft.com/office/drawing/2015/9/8/chartex" xmlns:cx2="http://schemas.microsoft.com/office/drawing/2015/10/21/chartex" xmlns:cx3="http://schemas.microsoft.com/office/drawing/2016/5/9/chartex" xmlns:cx4="http://schemas.microsoft.com/office/drawing/2016/5/10/chartex" xmlns:cx5="http://schemas.microsoft.com/office/drawing/2016/5/11/chartex" xmlns:cx6="http://schemas.microsoft.com/office/drawing/2016/5/12/chartex" xmlns:cx7="http://schemas.microsoft.com/office/drawing/2016/5/13/chartex" xmlns:cx8="http://schemas.microsoft.com/office/drawing/2016/5/14/chartex" xmlns:mc="http://schemas.openxmlformats.org/markup-compatibility/2006" xmlns:aink="http://schemas.microsoft.com/office/drawing/2016/ink" xmlns:am3d="http://schemas.microsoft.com/office/drawing/2017/model3d" xmlns:o="urn:schemas-microsoft-com:office:office" xmlns:oel="http://schemas.microsoft.com/office/2019/extlst" xmlns:r="http://schemas.openxmlformats.org/officeDocument/2006/relationships" xmlns:m="http://schemas.openxmlformats.org/officeDocument/2006/math" xmlns:v="urn:schemas-microsoft-com:vml" xmlns:wp14="http://schemas.microsoft.com/office/word/2010/wordprocessingDrawing" xmlns:wp="http://schemas.openxmlformats.org/drawingml/2006/wordprocessingDrawing" xmlns:w10="urn:schemas-microsoft-com:office:word" xmlns:w="http://schemas.openxmlformats.org/wordprocessingml/2006/main" xmlns:w14="http://schemas.microsoft.com/office/word/2010/wordml" xmlns:w15="http://schemas.microsoft.com/office/word/2012/wordml" xmlns:w16cex="http://schemas.microsoft.com/office/word/2018/wordml/cex" xmlns:w16cid="http://schemas.microsoft.com/office/word/2016/wordml/cid" xmlns:w16="http://schemas.microsoft.com/office/word/2018/wordml" xmlns:w16sdtdh="http://schemas.microsoft.com/office/word/2020/wordml/sdtdatahash" xmlns:w16se="http://schemas.microsoft.com/office/word/2015/wordml/symex" xmlns:wpg="http://schemas.microsoft.com/office/word/2010/wordprocessingGroup" xmlns:wpi="http://schemas.microsoft.com/office/word/2010/wordprocessingInk" xmlns:wne="http://schemas.microsoft.com/office/word/2006/wordml" xmlns:wps="http://schemas.microsoft.com/office/word/2010/wordprocessingShape" mc:Ignorable="w14 w15 w16se w16cid w16 w16cex w16sdtdh wp14">
+<w:document xmlns:wpc="http://schemas.microsoft.com/office/word/2010/wordprocessingCanvas" xmlns:cx="http://schemas.microsoft.com/office/drawing/2014/chartex" xmlns:cx1="http://schemas.microsoft.com/office/drawing/2015/9/8/chartex" xmlns:cx2="http://schemas.microsoft.com/office/drawing/2015/10/21/chartex" xmlns:cx3="http://schemas.microsoft.com/office/drawing/2016/5/9/chartex" xmlns:cx4="http://schemas.microsoft.com/office/drawing/2016/5/10/chartex" xmlns:cx5="http://schemas.microsoft.com/office/drawing/2016/5/11/chartex" xmlns:cx6="http://schemas.microsoft.com/office/drawing/2016/5/12/chartex" xmlns:cx7="http://schemas.microsoft.com/office/drawing/2016/5/13/chartex" xmlns:cx8="http://schemas.microsoft.com/office/drawing/2016/5/14/chartex" xmlns:mc="http://schemas.openxmlformats.org/markup-compatibility/2006" xmlns:aink="http://schemas.microsoft.com/office/drawing/2016/ink" xmlns:am3d="http://schemas.microsoft.com/office/drawing/2017/model3d" xmlns:o="urn:schemas-microsoft-com:office:office" xmlns:oel="http://schemas.microsoft.com/office/2019/extlst" xmlns:r="http://schemas.openxmlformats.org/officeDocument/2006/relationships" xmlns:m="http://schemas.openxmlformats.org/officeDocument/2006/math" xmlns:v="urn:schemas-microsoft-com:vml" xmlns:wp14="http://schemas.microsoft.com/office/word/2010/wordprocessingDrawing" xmlns:wp="http://schemas.openxmlformats.org/drawingml/2006/wordprocessingDrawing" xmlns:w10="urn:schemas-microsoft-com:office:word" xmlns:w="http://schemas.openxmlformats.org/wordprocessingml/2006/main" xmlns:w14="http://schemas.microsoft.com/office/word/2010/wordml" xmlns:w15="http://schemas.microsoft.com/office/word/2012/wordml" xmlns:w16cex="http://schemas.microsoft.com/office/word/2018/wordml/cex" xmlns:w16cid="http://schemas.microsoft.com/office/word/2016/wordml/cid" xmlns:w16="http://schemas.microsoft.com/office/word/2018/wordml" xmlns:w16du="http://schemas.microsoft.com/office/word/2023/wordml/word16du" xmlns:w16sdtdh="http://schemas.microsoft.com/office/word/2020/wordml/sdtdatahash" xmlns:w16se="http://schemas.microsoft.com/office/word/2015/wordml/symex" xmlns:wpg="http://schemas.microsoft.com/office/word/2010/wordprocessingGroup" xmlns:wpi="http://schemas.microsoft.com/office/word/2010/wordprocessingInk" xmlns:wne="http://schemas.microsoft.com/office/word/2006/wordml" xmlns:wps="http://schemas.microsoft.com/office/word/2010/wordprocessingShape" mc:Ignorable="w14 w15 w16se w16cid w16 w16cex w16sdtdh w16du wp14">
   <w:body>
     <w:p>
       <w:pPr>
@@ -175,7 +175,15 @@
     </w:p>
     <w:p>
       <w:r>
-        <w:t>A VS 2019 install is required only in order to get the .NET 3.5 and 4</w:t>
+        <w:t xml:space="preserve">A VS 2019 install is required only </w:t>
+      </w:r>
+      <w:proofErr w:type="gramStart"/>
+      <w:r>
+        <w:t>in order to</w:t>
+      </w:r>
+      <w:proofErr w:type="gramEnd"/>
+      <w:r>
+        <w:t xml:space="preserve"> get the .NET 3.5 and 4</w:t>
       </w:r>
       <w:r>
         <w:t>.0</w:t>
@@ -598,7 +606,15 @@
     </w:p>
     <w:p>
       <w:r>
-        <w:t>InstallAware is a purchased product and is only licensed for use by one developer at a time. However, our “Studio” license entitles us to install as many “build machines” as required. The components below represent a build machine install and no other IA components should be installed.</w:t>
+        <w:t xml:space="preserve">InstallAware is a purchased product and is only licensed for use by one developer at a time. However, our “Studio” license entitles us to install as many “build machines” as required. The components below represent a build machine </w:t>
+      </w:r>
+      <w:proofErr w:type="gramStart"/>
+      <w:r>
+        <w:t>install</w:t>
+      </w:r>
+      <w:proofErr w:type="gramEnd"/>
+      <w:r>
+        <w:t xml:space="preserve"> and no other IA components should be installed.</w:t>
       </w:r>
     </w:p>
     <w:p>
@@ -874,7 +890,15 @@
         </w:numPr>
       </w:pPr>
       <w:r>
-        <w:t>VS compiler build to be Debug or Release</w:t>
+        <w:t xml:space="preserve">VS </w:t>
+      </w:r>
+      <w:proofErr w:type="gramStart"/>
+      <w:r>
+        <w:t>compiler</w:t>
+      </w:r>
+      <w:proofErr w:type="gramEnd"/>
+      <w:r>
+        <w:t xml:space="preserve"> build to be Debug or Release</w:t>
       </w:r>
     </w:p>
     <w:p>
@@ -1078,6 +1102,38 @@
         <w:pStyle w:val="Heading2"/>
       </w:pPr>
       <w:r>
+        <w:t>VSIX Sign Tool</w:t>
+      </w:r>
+    </w:p>
+    <w:p>
+      <w:pPr>
+        <w:pStyle w:val="ListParagraph"/>
+        <w:numPr>
+          <w:ilvl w:val="0"/>
+          <w:numId w:val="10"/>
+        </w:numPr>
+      </w:pPr>
+      <w:r>
+        <w:t xml:space="preserve">Install the dotnet “Sign” tool as described here: </w:t>
+      </w:r>
+      <w:hyperlink r:id="rId13" w:history="1">
+        <w:r>
+          <w:rPr>
+            <w:rStyle w:val="Hyperlink"/>
+          </w:rPr>
+          <w:t>https://learn.microsoft.com/en-us/visualstudio/extensibility/signing-vsix-packages?view=vs-2022</w:t>
+        </w:r>
+      </w:hyperlink>
+      <w:r>
+        <w:t xml:space="preserve"> </w:t>
+      </w:r>
+    </w:p>
+    <w:p>
+      <w:pPr>
+        <w:pStyle w:val="Heading2"/>
+      </w:pPr>
+      <w:r>
+        <w:lastRenderedPageBreak/>
         <w:t>Code Signing Certificate</w:t>
       </w:r>
     </w:p>
@@ -1171,7 +1227,6 @@
         </w:numPr>
       </w:pPr>
       <w:r>
-        <w:lastRenderedPageBreak/>
         <w:t>Click “Next” twice</w:t>
       </w:r>
       <w:r>
@@ -1229,19 +1284,13 @@
         </w:numPr>
       </w:pPr>
       <w:r>
-        <w:t>SIGN_CERTIFICATE="</w:t>
-      </w:r>
-      <w:r>
-        <w:t xml:space="preserve">Full path to </w:t>
+        <w:t xml:space="preserve">SIGN_CERTIFICATE="Full path to </w:t>
       </w:r>
       <w:r>
         <w:t>your code signing PFX</w:t>
       </w:r>
       <w:r>
-        <w:t xml:space="preserve"> file</w:t>
-      </w:r>
-      <w:r>
-        <w:t>"</w:t>
+        <w:t xml:space="preserve"> file"</w:t>
       </w:r>
     </w:p>
     <w:p>
@@ -1253,10 +1302,7 @@
         </w:numPr>
       </w:pPr>
       <w:r>
-        <w:t>SIGN_CERT_HASH=</w:t>
-      </w:r>
-      <w:r>
-        <w:t>certificate’s SHA 256 hash</w:t>
+        <w:t>SIGN_CERT_HASH=certificate’s SHA 256 hash</w:t>
       </w:r>
     </w:p>
     <w:p>
@@ -1438,7 +1484,7 @@
       </w:r>
     </w:p>
     <w:sectPr>
-      <w:footerReference w:type="default" r:id="rId13"/>
+      <w:footerReference w:type="default" r:id="rId14"/>
       <w:pgSz w:w="11906" w:h="16838"/>
       <w:pgMar w:top="851" w:right="1440" w:bottom="851" w:left="1440" w:header="709" w:footer="709" w:gutter="0"/>
       <w:cols w:space="708"/>
@@ -1449,7 +1495,7 @@
 </file>
 
 <file path=word/endnotes.xml><?xml version="1.0" encoding="utf-8"?>
-<w:endnotes xmlns:wpc="http://schemas.microsoft.com/office/word/2010/wordprocessingCanvas" xmlns:cx="http://schemas.microsoft.com/office/drawing/2014/chartex" xmlns:cx1="http://schemas.microsoft.com/office/drawing/2015/9/8/chartex" xmlns:cx2="http://schemas.microsoft.com/office/drawing/2015/10/21/chartex" xmlns:cx3="http://schemas.microsoft.com/office/drawing/2016/5/9/chartex" xmlns:cx4="http://schemas.microsoft.com/office/drawing/2016/5/10/chartex" xmlns:cx5="http://schemas.microsoft.com/office/drawing/2016/5/11/chartex" xmlns:cx6="http://schemas.microsoft.com/office/drawing/2016/5/12/chartex" xmlns:cx7="http://schemas.microsoft.com/office/drawing/2016/5/13/chartex" xmlns:cx8="http://schemas.microsoft.com/office/drawing/2016/5/14/chartex" xmlns:mc="http://schemas.openxmlformats.org/markup-compatibility/2006" xmlns:aink="http://schemas.microsoft.com/office/drawing/2016/ink" xmlns:am3d="http://schemas.microsoft.com/office/drawing/2017/model3d" xmlns:o="urn:schemas-microsoft-com:office:office" xmlns:oel="http://schemas.microsoft.com/office/2019/extlst" xmlns:r="http://schemas.openxmlformats.org/officeDocument/2006/relationships" xmlns:m="http://schemas.openxmlformats.org/officeDocument/2006/math" xmlns:v="urn:schemas-microsoft-com:vml" xmlns:wp14="http://schemas.microsoft.com/office/word/2010/wordprocessingDrawing" xmlns:wp="http://schemas.openxmlformats.org/drawingml/2006/wordprocessingDrawing" xmlns:w10="urn:schemas-microsoft-com:office:word" xmlns:w="http://schemas.openxmlformats.org/wordprocessingml/2006/main" xmlns:w14="http://schemas.microsoft.com/office/word/2010/wordml" xmlns:w15="http://schemas.microsoft.com/office/word/2012/wordml" xmlns:w16cex="http://schemas.microsoft.com/office/word/2018/wordml/cex" xmlns:w16cid="http://schemas.microsoft.com/office/word/2016/wordml/cid" xmlns:w16="http://schemas.microsoft.com/office/word/2018/wordml" xmlns:w16sdtdh="http://schemas.microsoft.com/office/word/2020/wordml/sdtdatahash" xmlns:w16se="http://schemas.microsoft.com/office/word/2015/wordml/symex" xmlns:wpg="http://schemas.microsoft.com/office/word/2010/wordprocessingGroup" xmlns:wpi="http://schemas.microsoft.com/office/word/2010/wordprocessingInk" xmlns:wne="http://schemas.microsoft.com/office/word/2006/wordml" xmlns:wps="http://schemas.microsoft.com/office/word/2010/wordprocessingShape" mc:Ignorable="w14 w15 w16se w16cid w16 w16cex w16sdtdh wp14">
+<w:endnotes xmlns:wpc="http://schemas.microsoft.com/office/word/2010/wordprocessingCanvas" xmlns:cx="http://schemas.microsoft.com/office/drawing/2014/chartex" xmlns:cx1="http://schemas.microsoft.com/office/drawing/2015/9/8/chartex" xmlns:cx2="http://schemas.microsoft.com/office/drawing/2015/10/21/chartex" xmlns:cx3="http://schemas.microsoft.com/office/drawing/2016/5/9/chartex" xmlns:cx4="http://schemas.microsoft.com/office/drawing/2016/5/10/chartex" xmlns:cx5="http://schemas.microsoft.com/office/drawing/2016/5/11/chartex" xmlns:cx6="http://schemas.microsoft.com/office/drawing/2016/5/12/chartex" xmlns:cx7="http://schemas.microsoft.com/office/drawing/2016/5/13/chartex" xmlns:cx8="http://schemas.microsoft.com/office/drawing/2016/5/14/chartex" xmlns:mc="http://schemas.openxmlformats.org/markup-compatibility/2006" xmlns:aink="http://schemas.microsoft.com/office/drawing/2016/ink" xmlns:am3d="http://schemas.microsoft.com/office/drawing/2017/model3d" xmlns:o="urn:schemas-microsoft-com:office:office" xmlns:oel="http://schemas.microsoft.com/office/2019/extlst" xmlns:r="http://schemas.openxmlformats.org/officeDocument/2006/relationships" xmlns:m="http://schemas.openxmlformats.org/officeDocument/2006/math" xmlns:v="urn:schemas-microsoft-com:vml" xmlns:wp14="http://schemas.microsoft.com/office/word/2010/wordprocessingDrawing" xmlns:wp="http://schemas.openxmlformats.org/drawingml/2006/wordprocessingDrawing" xmlns:w10="urn:schemas-microsoft-com:office:word" xmlns:w="http://schemas.openxmlformats.org/wordprocessingml/2006/main" xmlns:w14="http://schemas.microsoft.com/office/word/2010/wordml" xmlns:w15="http://schemas.microsoft.com/office/word/2012/wordml" xmlns:w16cex="http://schemas.microsoft.com/office/word/2018/wordml/cex" xmlns:w16cid="http://schemas.microsoft.com/office/word/2016/wordml/cid" xmlns:w16="http://schemas.microsoft.com/office/word/2018/wordml" xmlns:w16du="http://schemas.microsoft.com/office/word/2023/wordml/word16du" xmlns:w16sdtdh="http://schemas.microsoft.com/office/word/2020/wordml/sdtdatahash" xmlns:w16se="http://schemas.microsoft.com/office/word/2015/wordml/symex" xmlns:wpg="http://schemas.microsoft.com/office/word/2010/wordprocessingGroup" xmlns:wpi="http://schemas.microsoft.com/office/word/2010/wordprocessingInk" xmlns:wne="http://schemas.microsoft.com/office/word/2006/wordml" xmlns:wps="http://schemas.microsoft.com/office/word/2010/wordprocessingShape" mc:Ignorable="w14 w15 w16se w16cid w16 w16cex w16sdtdh w16du wp14">
   <w:endnote w:type="separator" w:id="-1">
     <w:p>
       <w:pPr>
@@ -1474,7 +1520,7 @@
 </file>
 
 <file path=word/footer1.xml><?xml version="1.0" encoding="utf-8"?>
-<w:ftr xmlns:wpc="http://schemas.microsoft.com/office/word/2010/wordprocessingCanvas" xmlns:cx="http://schemas.microsoft.com/office/drawing/2014/chartex" xmlns:cx1="http://schemas.microsoft.com/office/drawing/2015/9/8/chartex" xmlns:cx2="http://schemas.microsoft.com/office/drawing/2015/10/21/chartex" xmlns:cx3="http://schemas.microsoft.com/office/drawing/2016/5/9/chartex" xmlns:cx4="http://schemas.microsoft.com/office/drawing/2016/5/10/chartex" xmlns:cx5="http://schemas.microsoft.com/office/drawing/2016/5/11/chartex" xmlns:cx6="http://schemas.microsoft.com/office/drawing/2016/5/12/chartex" xmlns:cx7="http://schemas.microsoft.com/office/drawing/2016/5/13/chartex" xmlns:cx8="http://schemas.microsoft.com/office/drawing/2016/5/14/chartex" xmlns:mc="http://schemas.openxmlformats.org/markup-compatibility/2006" xmlns:aink="http://schemas.microsoft.com/office/drawing/2016/ink" xmlns:am3d="http://schemas.microsoft.com/office/drawing/2017/model3d" xmlns:o="urn:schemas-microsoft-com:office:office" xmlns:oel="http://schemas.microsoft.com/office/2019/extlst" xmlns:r="http://schemas.openxmlformats.org/officeDocument/2006/relationships" xmlns:m="http://schemas.openxmlformats.org/officeDocument/2006/math" xmlns:v="urn:schemas-microsoft-com:vml" xmlns:wp14="http://schemas.microsoft.com/office/word/2010/wordprocessingDrawing" xmlns:wp="http://schemas.openxmlformats.org/drawingml/2006/wordprocessingDrawing" xmlns:w10="urn:schemas-microsoft-com:office:word" xmlns:w="http://schemas.openxmlformats.org/wordprocessingml/2006/main" xmlns:w14="http://schemas.microsoft.com/office/word/2010/wordml" xmlns:w15="http://schemas.microsoft.com/office/word/2012/wordml" xmlns:w16cex="http://schemas.microsoft.com/office/word/2018/wordml/cex" xmlns:w16cid="http://schemas.microsoft.com/office/word/2016/wordml/cid" xmlns:w16="http://schemas.microsoft.com/office/word/2018/wordml" xmlns:w16sdtdh="http://schemas.microsoft.com/office/word/2020/wordml/sdtdatahash" xmlns:w16se="http://schemas.microsoft.com/office/word/2015/wordml/symex" xmlns:wpg="http://schemas.microsoft.com/office/word/2010/wordprocessingGroup" xmlns:wpi="http://schemas.microsoft.com/office/word/2010/wordprocessingInk" xmlns:wne="http://schemas.microsoft.com/office/word/2006/wordml" xmlns:wps="http://schemas.microsoft.com/office/word/2010/wordprocessingShape" mc:Ignorable="w14 w15 w16se w16cid w16 w16cex w16sdtdh wp14">
+<w:ftr xmlns:wpc="http://schemas.microsoft.com/office/word/2010/wordprocessingCanvas" xmlns:cx="http://schemas.microsoft.com/office/drawing/2014/chartex" xmlns:cx1="http://schemas.microsoft.com/office/drawing/2015/9/8/chartex" xmlns:cx2="http://schemas.microsoft.com/office/drawing/2015/10/21/chartex" xmlns:cx3="http://schemas.microsoft.com/office/drawing/2016/5/9/chartex" xmlns:cx4="http://schemas.microsoft.com/office/drawing/2016/5/10/chartex" xmlns:cx5="http://schemas.microsoft.com/office/drawing/2016/5/11/chartex" xmlns:cx6="http://schemas.microsoft.com/office/drawing/2016/5/12/chartex" xmlns:cx7="http://schemas.microsoft.com/office/drawing/2016/5/13/chartex" xmlns:cx8="http://schemas.microsoft.com/office/drawing/2016/5/14/chartex" xmlns:mc="http://schemas.openxmlformats.org/markup-compatibility/2006" xmlns:aink="http://schemas.microsoft.com/office/drawing/2016/ink" xmlns:am3d="http://schemas.microsoft.com/office/drawing/2017/model3d" xmlns:o="urn:schemas-microsoft-com:office:office" xmlns:oel="http://schemas.microsoft.com/office/2019/extlst" xmlns:r="http://schemas.openxmlformats.org/officeDocument/2006/relationships" xmlns:m="http://schemas.openxmlformats.org/officeDocument/2006/math" xmlns:v="urn:schemas-microsoft-com:vml" xmlns:wp14="http://schemas.microsoft.com/office/word/2010/wordprocessingDrawing" xmlns:wp="http://schemas.openxmlformats.org/drawingml/2006/wordprocessingDrawing" xmlns:w10="urn:schemas-microsoft-com:office:word" xmlns:w="http://schemas.openxmlformats.org/wordprocessingml/2006/main" xmlns:w14="http://schemas.microsoft.com/office/word/2010/wordml" xmlns:w15="http://schemas.microsoft.com/office/word/2012/wordml" xmlns:w16cex="http://schemas.microsoft.com/office/word/2018/wordml/cex" xmlns:w16cid="http://schemas.microsoft.com/office/word/2016/wordml/cid" xmlns:w16="http://schemas.microsoft.com/office/word/2018/wordml" xmlns:w16du="http://schemas.microsoft.com/office/word/2023/wordml/word16du" xmlns:w16sdtdh="http://schemas.microsoft.com/office/word/2020/wordml/sdtdatahash" xmlns:w16se="http://schemas.microsoft.com/office/word/2015/wordml/symex" xmlns:wpg="http://schemas.microsoft.com/office/word/2010/wordprocessingGroup" xmlns:wpi="http://schemas.microsoft.com/office/word/2010/wordprocessingInk" xmlns:wne="http://schemas.microsoft.com/office/word/2006/wordml" xmlns:wps="http://schemas.microsoft.com/office/word/2010/wordprocessingShape" mc:Ignorable="w14 w15 w16se w16cid w16 w16cex w16sdtdh w16du wp14">
   <w:p>
     <w:pPr>
       <w:pStyle w:val="Footer"/>
@@ -1515,7 +1561,7 @@
 </file>
 
 <file path=word/footnotes.xml><?xml version="1.0" encoding="utf-8"?>
-<w:footnotes xmlns:wpc="http://schemas.microsoft.com/office/word/2010/wordprocessingCanvas" xmlns:cx="http://schemas.microsoft.com/office/drawing/2014/chartex" xmlns:cx1="http://schemas.microsoft.com/office/drawing/2015/9/8/chartex" xmlns:cx2="http://schemas.microsoft.com/office/drawing/2015/10/21/chartex" xmlns:cx3="http://schemas.microsoft.com/office/drawing/2016/5/9/chartex" xmlns:cx4="http://schemas.microsoft.com/office/drawing/2016/5/10/chartex" xmlns:cx5="http://schemas.microsoft.com/office/drawing/2016/5/11/chartex" xmlns:cx6="http://schemas.microsoft.com/office/drawing/2016/5/12/chartex" xmlns:cx7="http://schemas.microsoft.com/office/drawing/2016/5/13/chartex" xmlns:cx8="http://schemas.microsoft.com/office/drawing/2016/5/14/chartex" xmlns:mc="http://schemas.openxmlformats.org/markup-compatibility/2006" xmlns:aink="http://schemas.microsoft.com/office/drawing/2016/ink" xmlns:am3d="http://schemas.microsoft.com/office/drawing/2017/model3d" xmlns:o="urn:schemas-microsoft-com:office:office" xmlns:oel="http://schemas.microsoft.com/office/2019/extlst" xmlns:r="http://schemas.openxmlformats.org/officeDocument/2006/relationships" xmlns:m="http://schemas.openxmlformats.org/officeDocument/2006/math" xmlns:v="urn:schemas-microsoft-com:vml" xmlns:wp14="http://schemas.microsoft.com/office/word/2010/wordprocessingDrawing" xmlns:wp="http://schemas.openxmlformats.org/drawingml/2006/wordprocessingDrawing" xmlns:w10="urn:schemas-microsoft-com:office:word" xmlns:w="http://schemas.openxmlformats.org/wordprocessingml/2006/main" xmlns:w14="http://schemas.microsoft.com/office/word/2010/wordml" xmlns:w15="http://schemas.microsoft.com/office/word/2012/wordml" xmlns:w16cex="http://schemas.microsoft.com/office/word/2018/wordml/cex" xmlns:w16cid="http://schemas.microsoft.com/office/word/2016/wordml/cid" xmlns:w16="http://schemas.microsoft.com/office/word/2018/wordml" xmlns:w16sdtdh="http://schemas.microsoft.com/office/word/2020/wordml/sdtdatahash" xmlns:w16se="http://schemas.microsoft.com/office/word/2015/wordml/symex" xmlns:wpg="http://schemas.microsoft.com/office/word/2010/wordprocessingGroup" xmlns:wpi="http://schemas.microsoft.com/office/word/2010/wordprocessingInk" xmlns:wne="http://schemas.microsoft.com/office/word/2006/wordml" xmlns:wps="http://schemas.microsoft.com/office/word/2010/wordprocessingShape" mc:Ignorable="w14 w15 w16se w16cid w16 w16cex w16sdtdh wp14">
+<w:footnotes xmlns:wpc="http://schemas.microsoft.com/office/word/2010/wordprocessingCanvas" xmlns:cx="http://schemas.microsoft.com/office/drawing/2014/chartex" xmlns:cx1="http://schemas.microsoft.com/office/drawing/2015/9/8/chartex" xmlns:cx2="http://schemas.microsoft.com/office/drawing/2015/10/21/chartex" xmlns:cx3="http://schemas.microsoft.com/office/drawing/2016/5/9/chartex" xmlns:cx4="http://schemas.microsoft.com/office/drawing/2016/5/10/chartex" xmlns:cx5="http://schemas.microsoft.com/office/drawing/2016/5/11/chartex" xmlns:cx6="http://schemas.microsoft.com/office/drawing/2016/5/12/chartex" xmlns:cx7="http://schemas.microsoft.com/office/drawing/2016/5/13/chartex" xmlns:cx8="http://schemas.microsoft.com/office/drawing/2016/5/14/chartex" xmlns:mc="http://schemas.openxmlformats.org/markup-compatibility/2006" xmlns:aink="http://schemas.microsoft.com/office/drawing/2016/ink" xmlns:am3d="http://schemas.microsoft.com/office/drawing/2017/model3d" xmlns:o="urn:schemas-microsoft-com:office:office" xmlns:oel="http://schemas.microsoft.com/office/2019/extlst" xmlns:r="http://schemas.openxmlformats.org/officeDocument/2006/relationships" xmlns:m="http://schemas.openxmlformats.org/officeDocument/2006/math" xmlns:v="urn:schemas-microsoft-com:vml" xmlns:wp14="http://schemas.microsoft.com/office/word/2010/wordprocessingDrawing" xmlns:wp="http://schemas.openxmlformats.org/drawingml/2006/wordprocessingDrawing" xmlns:w10="urn:schemas-microsoft-com:office:word" xmlns:w="http://schemas.openxmlformats.org/wordprocessingml/2006/main" xmlns:w14="http://schemas.microsoft.com/office/word/2010/wordml" xmlns:w15="http://schemas.microsoft.com/office/word/2012/wordml" xmlns:w16cex="http://schemas.microsoft.com/office/word/2018/wordml/cex" xmlns:w16cid="http://schemas.microsoft.com/office/word/2016/wordml/cid" xmlns:w16="http://schemas.microsoft.com/office/word/2018/wordml" xmlns:w16du="http://schemas.microsoft.com/office/word/2023/wordml/word16du" xmlns:w16sdtdh="http://schemas.microsoft.com/office/word/2020/wordml/sdtdatahash" xmlns:w16se="http://schemas.microsoft.com/office/word/2015/wordml/symex" xmlns:wpg="http://schemas.microsoft.com/office/word/2010/wordprocessingGroup" xmlns:wpi="http://schemas.microsoft.com/office/word/2010/wordprocessingInk" xmlns:wne="http://schemas.microsoft.com/office/word/2006/wordml" xmlns:wps="http://schemas.microsoft.com/office/word/2010/wordprocessingShape" mc:Ignorable="w14 w15 w16se w16cid w16 w16cex w16sdtdh w16du wp14">
   <w:footnote w:type="separator" w:id="-1">
     <w:p>
       <w:pPr>
@@ -1540,7 +1586,7 @@
 </file>
 
 <file path=word/numbering.xml><?xml version="1.0" encoding="utf-8"?>
-<w:numbering xmlns:wpc="http://schemas.microsoft.com/office/word/2010/wordprocessingCanvas" xmlns:cx="http://schemas.microsoft.com/office/drawing/2014/chartex" xmlns:cx1="http://schemas.microsoft.com/office/drawing/2015/9/8/chartex" xmlns:cx2="http://schemas.microsoft.com/office/drawing/2015/10/21/chartex" xmlns:cx3="http://schemas.microsoft.com/office/drawing/2016/5/9/chartex" xmlns:cx4="http://schemas.microsoft.com/office/drawing/2016/5/10/chartex" xmlns:cx5="http://schemas.microsoft.com/office/drawing/2016/5/11/chartex" xmlns:cx6="http://schemas.microsoft.com/office/drawing/2016/5/12/chartex" xmlns:cx7="http://schemas.microsoft.com/office/drawing/2016/5/13/chartex" xmlns:cx8="http://schemas.microsoft.com/office/drawing/2016/5/14/chartex" xmlns:mc="http://schemas.openxmlformats.org/markup-compatibility/2006" xmlns:aink="http://schemas.microsoft.com/office/drawing/2016/ink" xmlns:am3d="http://schemas.microsoft.com/office/drawing/2017/model3d" xmlns:o="urn:schemas-microsoft-com:office:office" xmlns:oel="http://schemas.microsoft.com/office/2019/extlst" xmlns:r="http://schemas.openxmlformats.org/officeDocument/2006/relationships" xmlns:m="http://schemas.openxmlformats.org/officeDocument/2006/math" xmlns:v="urn:schemas-microsoft-com:vml" xmlns:wp14="http://schemas.microsoft.com/office/word/2010/wordprocessingDrawing" xmlns:wp="http://schemas.openxmlformats.org/drawingml/2006/wordprocessingDrawing" xmlns:w10="urn:schemas-microsoft-com:office:word" xmlns:w="http://schemas.openxmlformats.org/wordprocessingml/2006/main" xmlns:w14="http://schemas.microsoft.com/office/word/2010/wordml" xmlns:w15="http://schemas.microsoft.com/office/word/2012/wordml" xmlns:w16cex="http://schemas.microsoft.com/office/word/2018/wordml/cex" xmlns:w16cid="http://schemas.microsoft.com/office/word/2016/wordml/cid" xmlns:w16="http://schemas.microsoft.com/office/word/2018/wordml" xmlns:w16sdtdh="http://schemas.microsoft.com/office/word/2020/wordml/sdtdatahash" xmlns:w16se="http://schemas.microsoft.com/office/word/2015/wordml/symex" xmlns:wpg="http://schemas.microsoft.com/office/word/2010/wordprocessingGroup" xmlns:wpi="http://schemas.microsoft.com/office/word/2010/wordprocessingInk" xmlns:wne="http://schemas.microsoft.com/office/word/2006/wordml" xmlns:wps="http://schemas.microsoft.com/office/word/2010/wordprocessingShape" mc:Ignorable="w14 w15 w16se w16cid w16 w16cex w16sdtdh wp14">
+<w:numbering xmlns:wpc="http://schemas.microsoft.com/office/word/2010/wordprocessingCanvas" xmlns:cx="http://schemas.microsoft.com/office/drawing/2014/chartex" xmlns:cx1="http://schemas.microsoft.com/office/drawing/2015/9/8/chartex" xmlns:cx2="http://schemas.microsoft.com/office/drawing/2015/10/21/chartex" xmlns:cx3="http://schemas.microsoft.com/office/drawing/2016/5/9/chartex" xmlns:cx4="http://schemas.microsoft.com/office/drawing/2016/5/10/chartex" xmlns:cx5="http://schemas.microsoft.com/office/drawing/2016/5/11/chartex" xmlns:cx6="http://schemas.microsoft.com/office/drawing/2016/5/12/chartex" xmlns:cx7="http://schemas.microsoft.com/office/drawing/2016/5/13/chartex" xmlns:cx8="http://schemas.microsoft.com/office/drawing/2016/5/14/chartex" xmlns:mc="http://schemas.openxmlformats.org/markup-compatibility/2006" xmlns:aink="http://schemas.microsoft.com/office/drawing/2016/ink" xmlns:am3d="http://schemas.microsoft.com/office/drawing/2017/model3d" xmlns:o="urn:schemas-microsoft-com:office:office" xmlns:oel="http://schemas.microsoft.com/office/2019/extlst" xmlns:r="http://schemas.openxmlformats.org/officeDocument/2006/relationships" xmlns:m="http://schemas.openxmlformats.org/officeDocument/2006/math" xmlns:v="urn:schemas-microsoft-com:vml" xmlns:wp14="http://schemas.microsoft.com/office/word/2010/wordprocessingDrawing" xmlns:wp="http://schemas.openxmlformats.org/drawingml/2006/wordprocessingDrawing" xmlns:w10="urn:schemas-microsoft-com:office:word" xmlns:w="http://schemas.openxmlformats.org/wordprocessingml/2006/main" xmlns:w14="http://schemas.microsoft.com/office/word/2010/wordml" xmlns:w15="http://schemas.microsoft.com/office/word/2012/wordml" xmlns:w16cex="http://schemas.microsoft.com/office/word/2018/wordml/cex" xmlns:w16cid="http://schemas.microsoft.com/office/word/2016/wordml/cid" xmlns:w16="http://schemas.microsoft.com/office/word/2018/wordml" xmlns:w16du="http://schemas.microsoft.com/office/word/2023/wordml/word16du" xmlns:w16sdtdh="http://schemas.microsoft.com/office/word/2020/wordml/sdtdatahash" xmlns:w16se="http://schemas.microsoft.com/office/word/2015/wordml/symex" xmlns:wpg="http://schemas.microsoft.com/office/word/2010/wordprocessingGroup" xmlns:wpi="http://schemas.microsoft.com/office/word/2010/wordprocessingInk" xmlns:wne="http://schemas.microsoft.com/office/word/2006/wordml" xmlns:wps="http://schemas.microsoft.com/office/word/2010/wordprocessingShape" mc:Ignorable="w14 w15 w16se w16cid w16 w16cex w16sdtdh w16du wp14">
   <w:abstractNum w:abstractNumId="0" w15:restartNumberingAfterBreak="0">
     <w:nsid w:val="05054508"/>
     <w:multiLevelType w:val="hybridMultilevel"/>
@@ -2446,6 +2492,119 @@
     </w:lvl>
   </w:abstractNum>
   <w:abstractNum w:abstractNumId="8" w15:restartNumberingAfterBreak="0">
+    <w:nsid w:val="607529E4"/>
+    <w:multiLevelType w:val="hybridMultilevel"/>
+    <w:tmpl w:val="796EFEB0"/>
+    <w:lvl w:ilvl="0" w:tplc="08090001">
+      <w:start w:val="1"/>
+      <w:numFmt w:val="bullet"/>
+      <w:lvlText w:val=""/>
+      <w:lvlJc w:val="left"/>
+      <w:pPr>
+        <w:ind w:left="1080" w:hanging="360"/>
+      </w:pPr>
+      <w:rPr>
+        <w:rFonts w:ascii="Symbol" w:hAnsi="Symbol" w:hint="default"/>
+      </w:rPr>
+    </w:lvl>
+    <w:lvl w:ilvl="1" w:tplc="08090003" w:tentative="1">
+      <w:start w:val="1"/>
+      <w:numFmt w:val="bullet"/>
+      <w:lvlText w:val="o"/>
+      <w:lvlJc w:val="left"/>
+      <w:pPr>
+        <w:ind w:left="1800" w:hanging="360"/>
+      </w:pPr>
+      <w:rPr>
+        <w:rFonts w:ascii="Courier New" w:hAnsi="Courier New" w:cs="Courier New" w:hint="default"/>
+      </w:rPr>
+    </w:lvl>
+    <w:lvl w:ilvl="2" w:tplc="08090005" w:tentative="1">
+      <w:start w:val="1"/>
+      <w:numFmt w:val="bullet"/>
+      <w:lvlText w:val=""/>
+      <w:lvlJc w:val="left"/>
+      <w:pPr>
+        <w:ind w:left="2520" w:hanging="360"/>
+      </w:pPr>
+      <w:rPr>
+        <w:rFonts w:ascii="Wingdings" w:hAnsi="Wingdings" w:hint="default"/>
+      </w:rPr>
+    </w:lvl>
+    <w:lvl w:ilvl="3" w:tplc="08090001" w:tentative="1">
+      <w:start w:val="1"/>
+      <w:numFmt w:val="bullet"/>
+      <w:lvlText w:val=""/>
+      <w:lvlJc w:val="left"/>
+      <w:pPr>
+        <w:ind w:left="3240" w:hanging="360"/>
+      </w:pPr>
+      <w:rPr>
+        <w:rFonts w:ascii="Symbol" w:hAnsi="Symbol" w:hint="default"/>
+      </w:rPr>
+    </w:lvl>
+    <w:lvl w:ilvl="4" w:tplc="08090003" w:tentative="1">
+      <w:start w:val="1"/>
+      <w:numFmt w:val="bullet"/>
+      <w:lvlText w:val="o"/>
+      <w:lvlJc w:val="left"/>
+      <w:pPr>
+        <w:ind w:left="3960" w:hanging="360"/>
+      </w:pPr>
+      <w:rPr>
+        <w:rFonts w:ascii="Courier New" w:hAnsi="Courier New" w:cs="Courier New" w:hint="default"/>
+      </w:rPr>
+    </w:lvl>
+    <w:lvl w:ilvl="5" w:tplc="08090005" w:tentative="1">
+      <w:start w:val="1"/>
+      <w:numFmt w:val="bullet"/>
+      <w:lvlText w:val=""/>
+      <w:lvlJc w:val="left"/>
+      <w:pPr>
+        <w:ind w:left="4680" w:hanging="360"/>
+      </w:pPr>
+      <w:rPr>
+        <w:rFonts w:ascii="Wingdings" w:hAnsi="Wingdings" w:hint="default"/>
+      </w:rPr>
+    </w:lvl>
+    <w:lvl w:ilvl="6" w:tplc="08090001" w:tentative="1">
+      <w:start w:val="1"/>
+      <w:numFmt w:val="bullet"/>
+      <w:lvlText w:val=""/>
+      <w:lvlJc w:val="left"/>
+      <w:pPr>
+        <w:ind w:left="5400" w:hanging="360"/>
+      </w:pPr>
+      <w:rPr>
+        <w:rFonts w:ascii="Symbol" w:hAnsi="Symbol" w:hint="default"/>
+      </w:rPr>
+    </w:lvl>
+    <w:lvl w:ilvl="7" w:tplc="08090003" w:tentative="1">
+      <w:start w:val="1"/>
+      <w:numFmt w:val="bullet"/>
+      <w:lvlText w:val="o"/>
+      <w:lvlJc w:val="left"/>
+      <w:pPr>
+        <w:ind w:left="6120" w:hanging="360"/>
+      </w:pPr>
+      <w:rPr>
+        <w:rFonts w:ascii="Courier New" w:hAnsi="Courier New" w:cs="Courier New" w:hint="default"/>
+      </w:rPr>
+    </w:lvl>
+    <w:lvl w:ilvl="8" w:tplc="08090005" w:tentative="1">
+      <w:start w:val="1"/>
+      <w:numFmt w:val="bullet"/>
+      <w:lvlText w:val=""/>
+      <w:lvlJc w:val="left"/>
+      <w:pPr>
+        <w:ind w:left="6840" w:hanging="360"/>
+      </w:pPr>
+      <w:rPr>
+        <w:rFonts w:ascii="Wingdings" w:hAnsi="Wingdings" w:hint="default"/>
+      </w:rPr>
+    </w:lvl>
+  </w:abstractNum>
+  <w:abstractNum w:abstractNumId="9" w15:restartNumberingAfterBreak="0">
     <w:nsid w:val="783C758E"/>
     <w:multiLevelType w:val="hybridMultilevel"/>
     <w:tmpl w:val="277409A8"/>
@@ -2562,7 +2721,7 @@
     <w:abstractNumId w:val="1"/>
   </w:num>
   <w:num w:numId="2" w16cid:durableId="1768427644">
-    <w:abstractNumId w:val="8"/>
+    <w:abstractNumId w:val="9"/>
   </w:num>
   <w:num w:numId="3" w16cid:durableId="473182212">
     <w:abstractNumId w:val="6"/>
@@ -2585,11 +2744,14 @@
   <w:num w:numId="9" w16cid:durableId="1293943495">
     <w:abstractNumId w:val="4"/>
   </w:num>
+  <w:num w:numId="10" w16cid:durableId="84769228">
+    <w:abstractNumId w:val="8"/>
+  </w:num>
 </w:numbering>
 </file>
 
 <file path=word/styles.xml><?xml version="1.0" encoding="utf-8"?>
-<w:styles xmlns:mc="http://schemas.openxmlformats.org/markup-compatibility/2006" xmlns:r="http://schemas.openxmlformats.org/officeDocument/2006/relationships" xmlns:w="http://schemas.openxmlformats.org/wordprocessingml/2006/main" xmlns:w14="http://schemas.microsoft.com/office/word/2010/wordml" xmlns:w15="http://schemas.microsoft.com/office/word/2012/wordml" xmlns:w16cex="http://schemas.microsoft.com/office/word/2018/wordml/cex" xmlns:w16cid="http://schemas.microsoft.com/office/word/2016/wordml/cid" xmlns:w16="http://schemas.microsoft.com/office/word/2018/wordml" xmlns:w16sdtdh="http://schemas.microsoft.com/office/word/2020/wordml/sdtdatahash" xmlns:w16se="http://schemas.microsoft.com/office/word/2015/wordml/symex" mc:Ignorable="w14 w15 w16se w16cid w16 w16cex w16sdtdh">
+<w:styles xmlns:mc="http://schemas.openxmlformats.org/markup-compatibility/2006" xmlns:r="http://schemas.openxmlformats.org/officeDocument/2006/relationships" xmlns:w="http://schemas.openxmlformats.org/wordprocessingml/2006/main" xmlns:w14="http://schemas.microsoft.com/office/word/2010/wordml" xmlns:w15="http://schemas.microsoft.com/office/word/2012/wordml" xmlns:w16cex="http://schemas.microsoft.com/office/word/2018/wordml/cex" xmlns:w16cid="http://schemas.microsoft.com/office/word/2016/wordml/cid" xmlns:w16="http://schemas.microsoft.com/office/word/2018/wordml" xmlns:w16du="http://schemas.microsoft.com/office/word/2023/wordml/word16du" xmlns:w16sdtdh="http://schemas.microsoft.com/office/word/2020/wordml/sdtdatahash" xmlns:w16se="http://schemas.microsoft.com/office/word/2015/wordml/symex" mc:Ignorable="w14 w15 w16se w16cid w16 w16cex w16sdtdh w16du">
   <w:docDefaults>
     <w:rPrDefault>
       <w:rPr>

</xml_diff>

<commit_message>
Build process - Test and update the build process documentation by creating a new build machine from scratch.
</commit_message>
<xml_diff>
--- a/Build Process/Preparing a Build Environment.docx
+++ b/Build Process/Preparing a Build Environment.docx
@@ -1,6 +1,6 @@
 
 <file path=word/document.xml><?xml version="1.0" encoding="utf-8"?>
-<w:document xmlns:wpc="http://schemas.microsoft.com/office/word/2010/wordprocessingCanvas" xmlns:cx="http://schemas.microsoft.com/office/drawing/2014/chartex" xmlns:cx1="http://schemas.microsoft.com/office/drawing/2015/9/8/chartex" xmlns:cx2="http://schemas.microsoft.com/office/drawing/2015/10/21/chartex" xmlns:cx3="http://schemas.microsoft.com/office/drawing/2016/5/9/chartex" xmlns:cx4="http://schemas.microsoft.com/office/drawing/2016/5/10/chartex" xmlns:cx5="http://schemas.microsoft.com/office/drawing/2016/5/11/chartex" xmlns:cx6="http://schemas.microsoft.com/office/drawing/2016/5/12/chartex" xmlns:cx7="http://schemas.microsoft.com/office/drawing/2016/5/13/chartex" xmlns:cx8="http://schemas.microsoft.com/office/drawing/2016/5/14/chartex" xmlns:mc="http://schemas.openxmlformats.org/markup-compatibility/2006" xmlns:aink="http://schemas.microsoft.com/office/drawing/2016/ink" xmlns:am3d="http://schemas.microsoft.com/office/drawing/2017/model3d" xmlns:o="urn:schemas-microsoft-com:office:office" xmlns:oel="http://schemas.microsoft.com/office/2019/extlst" xmlns:r="http://schemas.openxmlformats.org/officeDocument/2006/relationships" xmlns:m="http://schemas.openxmlformats.org/officeDocument/2006/math" xmlns:v="urn:schemas-microsoft-com:vml" xmlns:wp14="http://schemas.microsoft.com/office/word/2010/wordprocessingDrawing" xmlns:wp="http://schemas.openxmlformats.org/drawingml/2006/wordprocessingDrawing" xmlns:w10="urn:schemas-microsoft-com:office:word" xmlns:w="http://schemas.openxmlformats.org/wordprocessingml/2006/main" xmlns:w14="http://schemas.microsoft.com/office/word/2010/wordml" xmlns:w15="http://schemas.microsoft.com/office/word/2012/wordml" xmlns:w16cex="http://schemas.microsoft.com/office/word/2018/wordml/cex" xmlns:w16cid="http://schemas.microsoft.com/office/word/2016/wordml/cid" xmlns:w16="http://schemas.microsoft.com/office/word/2018/wordml" xmlns:w16du="http://schemas.microsoft.com/office/word/2023/wordml/word16du" xmlns:w16sdtdh="http://schemas.microsoft.com/office/word/2020/wordml/sdtdatahash" xmlns:w16se="http://schemas.microsoft.com/office/word/2015/wordml/symex" xmlns:wpg="http://schemas.microsoft.com/office/word/2010/wordprocessingGroup" xmlns:wpi="http://schemas.microsoft.com/office/word/2010/wordprocessingInk" xmlns:wne="http://schemas.microsoft.com/office/word/2006/wordml" xmlns:wps="http://schemas.microsoft.com/office/word/2010/wordprocessingShape" mc:Ignorable="w14 w15 w16se w16cid w16 w16cex w16sdtdh w16du wp14">
+<w:document xmlns:wpc="http://schemas.microsoft.com/office/word/2010/wordprocessingCanvas" xmlns:cx="http://schemas.microsoft.com/office/drawing/2014/chartex" xmlns:cx1="http://schemas.microsoft.com/office/drawing/2015/9/8/chartex" xmlns:cx2="http://schemas.microsoft.com/office/drawing/2015/10/21/chartex" xmlns:cx3="http://schemas.microsoft.com/office/drawing/2016/5/9/chartex" xmlns:cx4="http://schemas.microsoft.com/office/drawing/2016/5/10/chartex" xmlns:cx5="http://schemas.microsoft.com/office/drawing/2016/5/11/chartex" xmlns:cx6="http://schemas.microsoft.com/office/drawing/2016/5/12/chartex" xmlns:cx7="http://schemas.microsoft.com/office/drawing/2016/5/13/chartex" xmlns:cx8="http://schemas.microsoft.com/office/drawing/2016/5/14/chartex" xmlns:mc="http://schemas.openxmlformats.org/markup-compatibility/2006" xmlns:aink="http://schemas.microsoft.com/office/drawing/2016/ink" xmlns:am3d="http://schemas.microsoft.com/office/drawing/2017/model3d" xmlns:o="urn:schemas-microsoft-com:office:office" xmlns:oel="http://schemas.microsoft.com/office/2019/extlst" xmlns:r="http://schemas.openxmlformats.org/officeDocument/2006/relationships" xmlns:m="http://schemas.openxmlformats.org/officeDocument/2006/math" xmlns:v="urn:schemas-microsoft-com:vml" xmlns:wp14="http://schemas.microsoft.com/office/word/2010/wordprocessingDrawing" xmlns:wp="http://schemas.openxmlformats.org/drawingml/2006/wordprocessingDrawing" xmlns:w10="urn:schemas-microsoft-com:office:word" xmlns:w="http://schemas.openxmlformats.org/wordprocessingml/2006/main" xmlns:w14="http://schemas.microsoft.com/office/word/2010/wordml" xmlns:w15="http://schemas.microsoft.com/office/word/2012/wordml" xmlns:w16cex="http://schemas.microsoft.com/office/word/2018/wordml/cex" xmlns:w16cid="http://schemas.microsoft.com/office/word/2016/wordml/cid" xmlns:w16="http://schemas.microsoft.com/office/word/2018/wordml" xmlns:w16du="http://schemas.microsoft.com/office/word/2023/wordml/word16du" xmlns:w16sdtdh="http://schemas.microsoft.com/office/word/2020/wordml/sdtdatahash" xmlns:w16sdtfl="http://schemas.microsoft.com/office/word/2024/wordml/sdtformatlock" xmlns:w16se="http://schemas.microsoft.com/office/word/2015/wordml/symex" xmlns:wpg="http://schemas.microsoft.com/office/word/2010/wordprocessingGroup" xmlns:wpi="http://schemas.microsoft.com/office/word/2010/wordprocessingInk" xmlns:wne="http://schemas.microsoft.com/office/word/2006/wordml" xmlns:wps="http://schemas.microsoft.com/office/word/2010/wordprocessingShape" mc:Ignorable="w14 w15 w16se w16cid w16 w16cex w16sdtdh w16sdtfl w16du wp14">
   <w:body>
     <w:p>
       <w:pPr>
@@ -13,36 +13,48 @@
     <w:p>
       <w:pPr>
         <w:pStyle w:val="Heading1"/>
+      </w:pPr>
+      <w:r>
+        <w:t>Last Tested</w:t>
+      </w:r>
+    </w:p>
+    <w:p>
+      <w:r>
+        <w:t>This script was last tested on 7</w:t>
+      </w:r>
+      <w:r>
         <w:rPr>
-          <w:sz w:val="32"/>
-          <w:szCs w:val="32"/>
+          <w:vertAlign w:val="superscript"/>
         </w:rPr>
-      </w:pPr>
-      <w:r>
-        <w:rPr>
-          <w:sz w:val="32"/>
-          <w:szCs w:val="32"/>
-        </w:rPr>
+        <w:t>th</w:t>
+      </w:r>
+      <w:r>
+        <w:t xml:space="preserve"> February 2025 while installing into a brand new Windows 11 install running as a new VM under VMWare Workstation 17.6.2.</w:t>
+      </w:r>
+    </w:p>
+    <w:p>
+      <w:pPr>
+        <w:pStyle w:val="Heading1"/>
+      </w:pPr>
+      <w:r>
         <w:t xml:space="preserve">Prepare </w:t>
       </w:r>
       <w:r>
-        <w:rPr>
-          <w:sz w:val="32"/>
-          <w:szCs w:val="32"/>
-        </w:rPr>
         <w:t xml:space="preserve">the Build </w:t>
       </w:r>
       <w:r>
-        <w:rPr>
-          <w:sz w:val="32"/>
-          <w:szCs w:val="32"/>
-        </w:rPr>
         <w:t>Environment</w:t>
       </w:r>
     </w:p>
     <w:p>
       <w:r>
-        <w:t>A 64bit Windows OS version 10 or later is required for the build environment.</w:t>
+        <w:t>A 64bit Windows OS version 1</w:t>
+      </w:r>
+      <w:r>
+        <w:t>1</w:t>
+      </w:r>
+      <w:r>
+        <w:t xml:space="preserve"> or later is required for the build environment.</w:t>
       </w:r>
     </w:p>
     <w:p>
@@ -59,10 +71,10 @@
         <w:t xml:space="preserve">fully updated </w:t>
       </w:r>
       <w:r>
-        <w:t>VirtualBox</w:t>
-      </w:r>
-      <w:r>
-        <w:t xml:space="preserve"> VM running Windows </w:t>
+        <w:t xml:space="preserve">VMWare </w:t>
+      </w:r>
+      <w:r>
+        <w:t xml:space="preserve">VM running Windows </w:t>
       </w:r>
       <w:r>
         <w:t>1</w:t>
@@ -175,15 +187,7 @@
     </w:p>
     <w:p>
       <w:r>
-        <w:t xml:space="preserve">A VS 2019 install is required only </w:t>
-      </w:r>
-      <w:proofErr w:type="gramStart"/>
-      <w:r>
-        <w:t>in order to</w:t>
-      </w:r>
-      <w:proofErr w:type="gramEnd"/>
-      <w:r>
-        <w:t xml:space="preserve"> get the .NET 3.5 and 4</w:t>
+        <w:t>A VS 2019 install is required only in order to get the .NET 3.5 and 4</w:t>
       </w:r>
       <w:r>
         <w:t>.0</w:t>
@@ -201,7 +205,36 @@
         </w:numPr>
       </w:pPr>
       <w:r>
-        <w:t>Download the VS2019 installer and just install the editor with no workloads.</w:t>
+        <w:t xml:space="preserve">Download the </w:t>
+      </w:r>
+      <w:r>
+        <w:t xml:space="preserve">Community </w:t>
+      </w:r>
+      <w:r>
+        <w:t>VS2019 installer.</w:t>
+      </w:r>
+    </w:p>
+    <w:p>
+      <w:pPr>
+        <w:pStyle w:val="ListParagraph"/>
+        <w:numPr>
+          <w:ilvl w:val="1"/>
+          <w:numId w:val="7"/>
+        </w:numPr>
+      </w:pPr>
+      <w:r>
+        <w:t xml:space="preserve">If not available from Microsoft it is available here: </w:t>
+      </w:r>
+      <w:hyperlink r:id="rId7" w:history="1">
+        <w:r>
+          <w:rPr>
+            <w:rStyle w:val="Hyperlink"/>
+          </w:rPr>
+          <w:t>https://www.techspot.com/downloads/7241-visual-studio-2019.html</w:t>
+        </w:r>
+      </w:hyperlink>
+      <w:r>
+        <w:t xml:space="preserve"> </w:t>
       </w:r>
     </w:p>
     <w:p>
@@ -213,19 +246,25 @@
         </w:numPr>
       </w:pPr>
       <w:r>
-        <w:t xml:space="preserve">In </w:t>
-      </w:r>
-      <w:r>
-        <w:t>addition,</w:t>
+        <w:t>I</w:t>
+      </w:r>
+      <w:r>
+        <w:t>nstall the editor with no workloads</w:t>
+      </w:r>
+      <w:r>
+        <w:t xml:space="preserve"> after selecting </w:t>
+      </w:r>
+      <w:r>
+        <w:t>these</w:t>
       </w:r>
       <w:r>
         <w:t xml:space="preserve"> </w:t>
       </w:r>
       <w:r>
-        <w:t>install these</w:t>
-      </w:r>
-      <w:r>
-        <w:t xml:space="preserve"> individual components:</w:t>
+        <w:t xml:space="preserve">additional </w:t>
+      </w:r>
+      <w:r>
+        <w:t>individual components:</w:t>
       </w:r>
     </w:p>
     <w:p>
@@ -295,7 +334,7 @@
       <w:r>
         <w:t xml:space="preserve"> from </w:t>
       </w:r>
-      <w:hyperlink r:id="rId7" w:history="1">
+      <w:hyperlink r:id="rId8" w:history="1">
         <w:r>
           <w:rPr>
             <w:rStyle w:val="Hyperlink"/>
@@ -316,7 +355,7 @@
         </w:numPr>
       </w:pPr>
       <w:r>
-        <w:t>Run the installer and s</w:t>
+        <w:t>S</w:t>
       </w:r>
       <w:r>
         <w:t xml:space="preserve">elect </w:t>
@@ -334,7 +373,13 @@
         </w:numPr>
       </w:pPr>
       <w:r>
-        <w:t>.NET Development</w:t>
+        <w:t xml:space="preserve">.NET </w:t>
+      </w:r>
+      <w:r>
+        <w:t xml:space="preserve">Desktop </w:t>
+      </w:r>
+      <w:r>
+        <w:t>Development</w:t>
       </w:r>
     </w:p>
     <w:p>
@@ -358,7 +403,13 @@
         </w:numPr>
       </w:pPr>
       <w:r>
-        <w:t>Visual Studio Development</w:t>
+        <w:t xml:space="preserve">Visual Studio </w:t>
+      </w:r>
+      <w:r>
+        <w:t xml:space="preserve">Extension </w:t>
+      </w:r>
+      <w:r>
+        <w:t>Development</w:t>
       </w:r>
     </w:p>
     <w:p>
@@ -370,6 +421,43 @@
         </w:numPr>
       </w:pPr>
       <w:r>
+        <w:t>Select these Individual Components</w:t>
+      </w:r>
+    </w:p>
+    <w:p>
+      <w:pPr>
+        <w:pStyle w:val="ListParagraph"/>
+        <w:numPr>
+          <w:ilvl w:val="1"/>
+          <w:numId w:val="1"/>
+        </w:numPr>
+      </w:pPr>
+      <w:r>
+        <w:t>C++/CLI support for v143 build tools (Latest)</w:t>
+      </w:r>
+    </w:p>
+    <w:p>
+      <w:pPr>
+        <w:pStyle w:val="ListParagraph"/>
+        <w:numPr>
+          <w:ilvl w:val="1"/>
+          <w:numId w:val="1"/>
+        </w:numPr>
+      </w:pPr>
+      <w:r>
+        <w:t>MSVC v143 – VS 2022 ARM64/ARM64EC build tools (latest)</w:t>
+      </w:r>
+    </w:p>
+    <w:p>
+      <w:pPr>
+        <w:pStyle w:val="ListParagraph"/>
+        <w:numPr>
+          <w:ilvl w:val="0"/>
+          <w:numId w:val="1"/>
+        </w:numPr>
+      </w:pPr>
+      <w:r>
+        <w:lastRenderedPageBreak/>
         <w:t>Launch VS20</w:t>
       </w:r>
       <w:r>
@@ -419,7 +507,7 @@
       <w:r>
         <w:t xml:space="preserve"> from </w:t>
       </w:r>
-      <w:hyperlink r:id="rId8" w:history="1">
+      <w:hyperlink r:id="rId9" w:history="1">
         <w:r>
           <w:rPr>
             <w:rStyle w:val="Hyperlink"/>
@@ -465,7 +553,7 @@
       <w:r>
         <w:t xml:space="preserve">Download from </w:t>
       </w:r>
-      <w:hyperlink r:id="rId9" w:history="1">
+      <w:hyperlink r:id="rId10" w:history="1">
         <w:r>
           <w:rPr>
             <w:rStyle w:val="Hyperlink"/>
@@ -495,6 +583,9 @@
         <w:t xml:space="preserve">on the </w:t>
       </w:r>
       <w:r>
+        <w:t xml:space="preserve">default </w:t>
+      </w:r>
+      <w:r>
         <w:t>editor</w:t>
       </w:r>
       <w:r>
@@ -535,7 +626,7 @@
       <w:r>
         <w:t xml:space="preserve">from </w:t>
       </w:r>
-      <w:hyperlink r:id="rId10" w:history="1">
+      <w:hyperlink r:id="rId11" w:history="1">
         <w:r>
           <w:rPr>
             <w:rStyle w:val="Hyperlink"/>
@@ -568,152 +659,380 @@
         </w:numPr>
       </w:pPr>
       <w:r>
+        <w:t>Sign in to GitHub.com with your GitHub credentials</w:t>
+      </w:r>
+    </w:p>
+    <w:p>
+      <w:pPr>
+        <w:pStyle w:val="ListParagraph"/>
+        <w:numPr>
+          <w:ilvl w:val="0"/>
+          <w:numId w:val="1"/>
+        </w:numPr>
+      </w:pPr>
+      <w:r>
+        <w:t>Close GitHub Desktop</w:t>
+      </w:r>
+    </w:p>
+    <w:p>
+      <w:pPr>
+        <w:pStyle w:val="Heading2"/>
+      </w:pPr>
+      <w:r>
+        <w:t>Install</w:t>
+      </w:r>
+      <w:r>
+        <w:t>A</w:t>
+      </w:r>
+      <w:r>
+        <w:t xml:space="preserve">ware </w:t>
+      </w:r>
+      <w:r>
+        <w:t>X</w:t>
+      </w:r>
+      <w:r>
+        <w:t>15</w:t>
+      </w:r>
+    </w:p>
+    <w:p>
+      <w:r>
+        <w:t>InstallAware is a purchased product and is only licensed for use by one developer at a time. However, our “Studio” license entitles us to install as many “build machines” as required. The components below represent a build machine install and no other IA components should be installed.</w:t>
+      </w:r>
+    </w:p>
+    <w:p>
+      <w:pPr>
+        <w:pStyle w:val="ListParagraph"/>
+        <w:numPr>
+          <w:ilvl w:val="0"/>
+          <w:numId w:val="1"/>
+        </w:numPr>
+      </w:pPr>
+      <w:r>
+        <w:t>Request the installer from Bob Denny or Peter Simpson</w:t>
+      </w:r>
+      <w:r>
+        <w:t xml:space="preserve"> who will also supply the access password.</w:t>
+      </w:r>
+    </w:p>
+    <w:p>
+      <w:pPr>
+        <w:pStyle w:val="ListParagraph"/>
+        <w:numPr>
+          <w:ilvl w:val="0"/>
+          <w:numId w:val="1"/>
+        </w:numPr>
+      </w:pPr>
+      <w:r>
+        <w:t>Run the installer and s</w:t>
+      </w:r>
+      <w:r>
+        <w:t xml:space="preserve">elect "Studio" </w:t>
+      </w:r>
+      <w:r>
+        <w:t>(not “Studio Admin”) as the product type</w:t>
+      </w:r>
+      <w:r>
+        <w:t>.</w:t>
+      </w:r>
+    </w:p>
+    <w:p>
+      <w:pPr>
+        <w:pStyle w:val="ListParagraph"/>
+        <w:numPr>
+          <w:ilvl w:val="0"/>
+          <w:numId w:val="1"/>
+        </w:numPr>
+      </w:pPr>
+      <w:r>
+        <w:t xml:space="preserve">Select </w:t>
+      </w:r>
+      <w:r>
+        <w:t>“Let me choose which features to install”</w:t>
+      </w:r>
+    </w:p>
+    <w:p>
+      <w:pPr>
+        <w:pStyle w:val="ListParagraph"/>
+        <w:numPr>
+          <w:ilvl w:val="0"/>
+          <w:numId w:val="1"/>
+        </w:numPr>
+      </w:pPr>
+      <w:r>
+        <w:t>Deselect the following items</w:t>
+      </w:r>
+    </w:p>
+    <w:p>
+      <w:pPr>
+        <w:pStyle w:val="ListParagraph"/>
+        <w:numPr>
+          <w:ilvl w:val="1"/>
+          <w:numId w:val="1"/>
+        </w:numPr>
+      </w:pPr>
+      <w:r>
+        <w:t>App-V Builder</w:t>
+      </w:r>
+    </w:p>
+    <w:p>
+      <w:pPr>
+        <w:pStyle w:val="ListParagraph"/>
+        <w:numPr>
+          <w:ilvl w:val="1"/>
+          <w:numId w:val="1"/>
+        </w:numPr>
+      </w:pPr>
+      <w:r>
+        <w:t>App-V Viewer</w:t>
+      </w:r>
+    </w:p>
+    <w:p>
+      <w:pPr>
+        <w:pStyle w:val="ListParagraph"/>
+        <w:numPr>
+          <w:ilvl w:val="1"/>
+          <w:numId w:val="1"/>
+        </w:numPr>
+      </w:pPr>
+      <w:r>
+        <w:t>Database import wizard</w:t>
+      </w:r>
+    </w:p>
+    <w:p>
+      <w:pPr>
+        <w:pStyle w:val="ListParagraph"/>
+        <w:numPr>
+          <w:ilvl w:val="1"/>
+          <w:numId w:val="1"/>
+        </w:numPr>
+      </w:pPr>
+      <w:r>
+        <w:t>Database validator</w:t>
+      </w:r>
+    </w:p>
+    <w:p>
+      <w:pPr>
+        <w:pStyle w:val="ListParagraph"/>
+        <w:numPr>
+          <w:ilvl w:val="1"/>
+          <w:numId w:val="1"/>
+        </w:numPr>
+      </w:pPr>
+      <w:r>
+        <w:t>Digital Rights Management</w:t>
+      </w:r>
+    </w:p>
+    <w:p>
+      <w:pPr>
+        <w:pStyle w:val="ListParagraph"/>
+        <w:numPr>
+          <w:ilvl w:val="1"/>
+          <w:numId w:val="1"/>
+        </w:numPr>
+      </w:pPr>
+      <w:proofErr w:type="spellStart"/>
+      <w:r>
+        <w:t>DiskZip</w:t>
+      </w:r>
+      <w:proofErr w:type="spellEnd"/>
+    </w:p>
+    <w:p>
+      <w:pPr>
+        <w:pStyle w:val="ListParagraph"/>
+        <w:numPr>
+          <w:ilvl w:val="1"/>
+          <w:numId w:val="1"/>
+        </w:numPr>
+      </w:pPr>
+      <w:r>
+        <w:t>Group Policy Wizard</w:t>
+      </w:r>
+    </w:p>
+    <w:p>
+      <w:pPr>
+        <w:pStyle w:val="ListParagraph"/>
+        <w:numPr>
+          <w:ilvl w:val="1"/>
+          <w:numId w:val="1"/>
+        </w:numPr>
+      </w:pPr>
+      <w:r>
+        <w:t>Inline Update</w:t>
+      </w:r>
+    </w:p>
+    <w:p>
+      <w:pPr>
+        <w:pStyle w:val="ListParagraph"/>
+        <w:numPr>
+          <w:ilvl w:val="1"/>
+          <w:numId w:val="1"/>
+        </w:numPr>
+      </w:pPr>
+      <w:r>
+        <w:t>MSIZ Builder</w:t>
+      </w:r>
+    </w:p>
+    <w:p>
+      <w:pPr>
+        <w:pStyle w:val="ListParagraph"/>
+        <w:numPr>
+          <w:ilvl w:val="1"/>
+          <w:numId w:val="1"/>
+        </w:numPr>
+      </w:pPr>
+      <w:r>
+        <w:t>Open Source Desktop Bridge</w:t>
+      </w:r>
+    </w:p>
+    <w:p>
+      <w:pPr>
+        <w:pStyle w:val="ListParagraph"/>
+        <w:numPr>
+          <w:ilvl w:val="1"/>
+          <w:numId w:val="1"/>
+        </w:numPr>
+      </w:pPr>
+      <w:r>
+        <w:t>Setup Decompressor</w:t>
+      </w:r>
+    </w:p>
+    <w:p>
+      <w:pPr>
+        <w:pStyle w:val="ListParagraph"/>
+        <w:numPr>
+          <w:ilvl w:val="1"/>
+          <w:numId w:val="1"/>
+        </w:numPr>
+      </w:pPr>
+      <w:r>
+        <w:t>Sounds</w:t>
+      </w:r>
+    </w:p>
+    <w:p>
+      <w:pPr>
+        <w:pStyle w:val="ListParagraph"/>
+        <w:numPr>
+          <w:ilvl w:val="1"/>
+          <w:numId w:val="1"/>
+        </w:numPr>
+      </w:pPr>
+      <w:r>
+        <w:t>Sample Projects</w:t>
+      </w:r>
+    </w:p>
+    <w:p>
+      <w:pPr>
+        <w:pStyle w:val="ListParagraph"/>
+        <w:numPr>
+          <w:ilvl w:val="1"/>
+          <w:numId w:val="1"/>
+        </w:numPr>
+      </w:pPr>
+      <w:r>
+        <w:t>Team Foundation Server Integration</w:t>
+      </w:r>
+    </w:p>
+    <w:p>
+      <w:pPr>
+        <w:pStyle w:val="ListParagraph"/>
+        <w:numPr>
+          <w:ilvl w:val="1"/>
+          <w:numId w:val="1"/>
+        </w:numPr>
+      </w:pPr>
+      <w:r>
+        <w:t>Transformer</w:t>
+      </w:r>
+    </w:p>
+    <w:p>
+      <w:pPr>
+        <w:pStyle w:val="ListParagraph"/>
+        <w:numPr>
+          <w:ilvl w:val="1"/>
+          <w:numId w:val="1"/>
+        </w:numPr>
+      </w:pPr>
+      <w:r>
+        <w:t>Visual Studio Add-in</w:t>
+      </w:r>
+    </w:p>
+    <w:p>
+      <w:pPr>
+        <w:pStyle w:val="ListParagraph"/>
+        <w:numPr>
+          <w:ilvl w:val="0"/>
+          <w:numId w:val="1"/>
+        </w:numPr>
+      </w:pPr>
+      <w:r>
+        <w:t xml:space="preserve">Keep all </w:t>
+      </w:r>
+      <w:r>
+        <w:t>“</w:t>
+      </w:r>
+      <w:r>
+        <w:t>Plug-ins” but deselect all “Plug-ins\</w:t>
+      </w:r>
+      <w:r>
+        <w:t>Runtime</w:t>
+      </w:r>
+      <w:r>
+        <w:t>s</w:t>
+      </w:r>
+      <w:r>
+        <w:t>”</w:t>
+      </w:r>
+      <w:r>
+        <w:t xml:space="preserve"> </w:t>
+      </w:r>
+      <w:r>
+        <w:t>except</w:t>
+      </w:r>
+      <w:r>
+        <w:t xml:space="preserve"> </w:t>
+      </w:r>
+      <w:r>
+        <w:t>for</w:t>
+      </w:r>
+      <w:r>
+        <w:t>:</w:t>
+      </w:r>
+    </w:p>
+    <w:p>
+      <w:pPr>
+        <w:pStyle w:val="ListParagraph"/>
+        <w:numPr>
+          <w:ilvl w:val="1"/>
+          <w:numId w:val="1"/>
+        </w:numPr>
+      </w:pPr>
+      <w:r>
+        <w:t>"Windows installer"</w:t>
+      </w:r>
+    </w:p>
+    <w:p>
+      <w:pPr>
+        <w:pStyle w:val="ListParagraph"/>
+        <w:numPr>
+          <w:ilvl w:val="1"/>
+          <w:numId w:val="1"/>
+        </w:numPr>
+      </w:pPr>
+      <w:r>
+        <w:t>"Windows installer (x64)"</w:t>
+      </w:r>
+    </w:p>
+    <w:p>
+      <w:pPr>
+        <w:pStyle w:val="ListParagraph"/>
+        <w:numPr>
+          <w:ilvl w:val="0"/>
+          <w:numId w:val="1"/>
+        </w:numPr>
+      </w:pPr>
+      <w:r>
         <w:lastRenderedPageBreak/>
-        <w:t>Sign in to GitHub.com with your GitHub credentials</w:t>
-      </w:r>
-    </w:p>
-    <w:p>
-      <w:pPr>
-        <w:pStyle w:val="ListParagraph"/>
-        <w:numPr>
-          <w:ilvl w:val="0"/>
-          <w:numId w:val="1"/>
-        </w:numPr>
-      </w:pPr>
-      <w:r>
-        <w:t>Close GitHub Desktop</w:t>
-      </w:r>
-    </w:p>
-    <w:p>
-      <w:pPr>
-        <w:pStyle w:val="Heading2"/>
-      </w:pPr>
-      <w:r>
-        <w:t>Install</w:t>
-      </w:r>
-      <w:r>
-        <w:t>A</w:t>
-      </w:r>
-      <w:r>
-        <w:t xml:space="preserve">ware </w:t>
-      </w:r>
-      <w:r>
-        <w:t>X</w:t>
-      </w:r>
-      <w:r>
-        <w:t>15</w:t>
-      </w:r>
-    </w:p>
-    <w:p>
-      <w:r>
-        <w:t xml:space="preserve">InstallAware is a purchased product and is only licensed for use by one developer at a time. However, our “Studio” license entitles us to install as many “build machines” as required. The components below represent a build machine </w:t>
-      </w:r>
-      <w:proofErr w:type="gramStart"/>
-      <w:r>
-        <w:t>install</w:t>
-      </w:r>
-      <w:proofErr w:type="gramEnd"/>
-      <w:r>
-        <w:t xml:space="preserve"> and no other IA components should be installed.</w:t>
-      </w:r>
-    </w:p>
-    <w:p>
-      <w:pPr>
-        <w:pStyle w:val="ListParagraph"/>
-        <w:numPr>
-          <w:ilvl w:val="0"/>
-          <w:numId w:val="1"/>
-        </w:numPr>
-      </w:pPr>
-      <w:r>
-        <w:t>Request the installer from Bob Denny or Peter Simpson</w:t>
-      </w:r>
-      <w:r>
-        <w:t xml:space="preserve"> who will also supply the access password.</w:t>
-      </w:r>
-    </w:p>
-    <w:p>
-      <w:pPr>
-        <w:pStyle w:val="ListParagraph"/>
-        <w:numPr>
-          <w:ilvl w:val="0"/>
-          <w:numId w:val="1"/>
-        </w:numPr>
-      </w:pPr>
-      <w:r>
-        <w:t>Run the installer and s</w:t>
-      </w:r>
-      <w:r>
-        <w:t xml:space="preserve">elect "Studio" </w:t>
-      </w:r>
-      <w:r>
-        <w:t>(not “Studio Admin”) as the product type</w:t>
-      </w:r>
-      <w:r>
-        <w:t>.</w:t>
-      </w:r>
-    </w:p>
-    <w:p>
-      <w:pPr>
-        <w:pStyle w:val="ListParagraph"/>
-        <w:numPr>
-          <w:ilvl w:val="0"/>
-          <w:numId w:val="1"/>
-        </w:numPr>
-      </w:pPr>
-      <w:r>
-        <w:t>Select Custom Install</w:t>
-      </w:r>
-      <w:r>
-        <w:t xml:space="preserve"> and d</w:t>
-      </w:r>
-      <w:r>
-        <w:t>eselect</w:t>
-      </w:r>
-      <w:r>
-        <w:t xml:space="preserve"> </w:t>
-      </w:r>
-      <w:r>
-        <w:t xml:space="preserve">all </w:t>
-      </w:r>
-      <w:r>
-        <w:t xml:space="preserve">Runtime options </w:t>
-      </w:r>
-      <w:r>
-        <w:t>except</w:t>
-      </w:r>
-      <w:r>
-        <w:t xml:space="preserve"> </w:t>
-      </w:r>
-      <w:r>
-        <w:t>for</w:t>
-      </w:r>
-      <w:r>
-        <w:t>:</w:t>
-      </w:r>
-    </w:p>
-    <w:p>
-      <w:pPr>
-        <w:pStyle w:val="ListParagraph"/>
-        <w:numPr>
-          <w:ilvl w:val="1"/>
-          <w:numId w:val="1"/>
-        </w:numPr>
-      </w:pPr>
-      <w:r>
-        <w:t>"Windows installer"</w:t>
-      </w:r>
-    </w:p>
-    <w:p>
-      <w:pPr>
-        <w:pStyle w:val="ListParagraph"/>
-        <w:numPr>
-          <w:ilvl w:val="1"/>
-          <w:numId w:val="1"/>
-        </w:numPr>
-      </w:pPr>
-      <w:r>
-        <w:t>"Windows installer (x64)"</w:t>
+        <w:t>Click “Next” several times to start installation</w:t>
       </w:r>
     </w:p>
     <w:p>
@@ -746,7 +1065,7 @@
       <w:r>
         <w:t xml:space="preserve">from </w:t>
       </w:r>
-      <w:hyperlink r:id="rId11" w:history="1">
+      <w:hyperlink r:id="rId12" w:history="1">
         <w:r>
           <w:rPr>
             <w:rStyle w:val="Hyperlink"/>
@@ -802,7 +1121,13 @@
         </w:numPr>
       </w:pPr>
       <w:r>
-        <w:t>Copy the contents of the Repository “Build Process” folder to the C:\ASCOM Build folder</w:t>
+        <w:t xml:space="preserve">Copy </w:t>
+      </w:r>
+      <w:r>
+        <w:t xml:space="preserve">these files in </w:t>
+      </w:r>
+      <w:r>
+        <w:t>the Repository “Build Process” folder to the C:\ASCOM Build folder</w:t>
       </w:r>
       <w:r>
         <w:t>.</w:t>
@@ -812,6 +1137,44 @@
       <w:pPr>
         <w:pStyle w:val="ListParagraph"/>
         <w:numPr>
+          <w:ilvl w:val="1"/>
+          <w:numId w:val="1"/>
+        </w:numPr>
+      </w:pPr>
+      <w:proofErr w:type="spellStart"/>
+      <w:r>
+        <w:t>BuildPlatform.msbuild</w:t>
+      </w:r>
+      <w:proofErr w:type="spellEnd"/>
+    </w:p>
+    <w:p>
+      <w:pPr>
+        <w:pStyle w:val="ListParagraph"/>
+        <w:numPr>
+          <w:ilvl w:val="1"/>
+          <w:numId w:val="1"/>
+        </w:numPr>
+      </w:pPr>
+      <w:r>
+        <w:t>build.cmd</w:t>
+      </w:r>
+    </w:p>
+    <w:p>
+      <w:pPr>
+        <w:pStyle w:val="ListParagraph"/>
+        <w:numPr>
+          <w:ilvl w:val="1"/>
+          <w:numId w:val="1"/>
+        </w:numPr>
+      </w:pPr>
+      <w:r>
+        <w:t>nuget.exe</w:t>
+      </w:r>
+    </w:p>
+    <w:p>
+      <w:pPr>
+        <w:pStyle w:val="ListParagraph"/>
+        <w:numPr>
           <w:ilvl w:val="0"/>
           <w:numId w:val="1"/>
         </w:numPr>
@@ -848,7 +1211,13 @@
       </w:r>
       <w:proofErr w:type="spellEnd"/>
       <w:r>
-        <w:t xml:space="preserve"> file to select the develop or master branch as appropriate.</w:t>
+        <w:t xml:space="preserve"> file to select the develop or </w:t>
+      </w:r>
+      <w:r>
+        <w:t>main</w:t>
+      </w:r>
+      <w:r>
+        <w:t xml:space="preserve"> branch as appropriate.</w:t>
       </w:r>
     </w:p>
     <w:p>
@@ -880,25 +1249,8 @@
         <w:t>ReleaseCandidate</w:t>
       </w:r>
       <w:proofErr w:type="spellEnd"/>
-    </w:p>
-    <w:p>
-      <w:pPr>
-        <w:pStyle w:val="ListParagraph"/>
-        <w:numPr>
-          <w:ilvl w:val="1"/>
-          <w:numId w:val="1"/>
-        </w:numPr>
-      </w:pPr>
-      <w:r>
-        <w:t xml:space="preserve">VS </w:t>
-      </w:r>
-      <w:proofErr w:type="gramStart"/>
-      <w:r>
-        <w:t>compiler</w:t>
-      </w:r>
-      <w:proofErr w:type="gramEnd"/>
-      <w:r>
-        <w:t xml:space="preserve"> build to be Debug or Release</w:t>
+      <w:r>
+        <w:t xml:space="preserve"> as appropriate.</w:t>
       </w:r>
     </w:p>
     <w:p>
@@ -926,7 +1278,7 @@
       <w:r>
         <w:t xml:space="preserve">from </w:t>
       </w:r>
-      <w:hyperlink r:id="rId12" w:history="1">
+      <w:hyperlink r:id="rId13" w:history="1">
         <w:r>
           <w:rPr>
             <w:rStyle w:val="Hyperlink"/>
@@ -1016,10 +1368,10 @@
         <w:t>Click the “</w:t>
       </w:r>
       <w:r>
-        <w:t>Install S</w:t>
-      </w:r>
-      <w:r>
-        <w:t>HFB”</w:t>
+        <w:t>Next</w:t>
+      </w:r>
+      <w:r>
+        <w:t>”</w:t>
       </w:r>
       <w:r>
         <w:t xml:space="preserve"> </w:t>
@@ -1028,7 +1380,10 @@
         <w:t xml:space="preserve">button </w:t>
       </w:r>
       <w:r>
-        <w:t xml:space="preserve">on the Sandcastle </w:t>
+        <w:t xml:space="preserve">to get to </w:t>
+      </w:r>
+      <w:r>
+        <w:t xml:space="preserve">the Sandcastle </w:t>
       </w:r>
       <w:r>
         <w:t>Help File Builder and T</w:t>
@@ -1037,6 +1392,9 @@
         <w:t>ools page</w:t>
       </w:r>
       <w:r>
+        <w:t xml:space="preserve"> and install SHFB</w:t>
+      </w:r>
+      <w:r>
         <w:t>.</w:t>
       </w:r>
     </w:p>
@@ -1049,7 +1407,13 @@
         </w:numPr>
       </w:pPr>
       <w:r>
-        <w:t>Install the Visual Studio package</w:t>
+        <w:t>Click next and i</w:t>
+      </w:r>
+      <w:r>
+        <w:t>nstall the Visual Studio package</w:t>
+      </w:r>
+      <w:r>
+        <w:t>s for VS2019 and VS2022</w:t>
       </w:r>
       <w:r>
         <w:t>.</w:t>
@@ -1116,12 +1480,24 @@
       <w:r>
         <w:t xml:space="preserve">Install the dotnet “Sign” tool as described here: </w:t>
       </w:r>
-      <w:hyperlink r:id="rId13" w:history="1">
+      <w:hyperlink r:id="rId14" w:history="1">
         <w:r>
           <w:rPr>
             <w:rStyle w:val="Hyperlink"/>
           </w:rPr>
-          <w:t>https://learn.microsoft.com/en-us/visualstudio/extensibility/signing-vsix-packages?view=vs-2022</w:t>
+          <w:t>https://learn.microsoft.com/en-us/visualstudio/extensibil</w:t>
+        </w:r>
+        <w:r>
+          <w:rPr>
+            <w:rStyle w:val="Hyperlink"/>
+          </w:rPr>
+          <w:t>i</w:t>
+        </w:r>
+        <w:r>
+          <w:rPr>
+            <w:rStyle w:val="Hyperlink"/>
+          </w:rPr>
+          <w:t>ty/signing-vsix-packages?view=vs-2022</w:t>
         </w:r>
       </w:hyperlink>
       <w:r>
@@ -1133,8 +1509,15 @@
         <w:pStyle w:val="Heading2"/>
       </w:pPr>
       <w:r>
-        <w:lastRenderedPageBreak/>
         <w:t>Code Signing Certificate</w:t>
+      </w:r>
+      <w:r>
+        <w:t xml:space="preserve"> – USB Key</w:t>
+      </w:r>
+    </w:p>
+    <w:p>
+      <w:r>
+        <w:t>ASCOM currently uses a personal code signing certificate in the name of “Peter Simpson”</w:t>
       </w:r>
     </w:p>
     <w:p>
@@ -1146,19 +1529,7 @@
         </w:numPr>
       </w:pPr>
       <w:r>
-        <w:t xml:space="preserve">Export </w:t>
-      </w:r>
-      <w:r>
-        <w:t>your</w:t>
-      </w:r>
-      <w:r>
-        <w:t xml:space="preserve"> code signing key, including its private key into a </w:t>
-      </w:r>
-      <w:r>
-        <w:t>PFX</w:t>
-      </w:r>
-      <w:r>
-        <w:t xml:space="preserve"> file.</w:t>
+        <w:t>Install the management software for your EV token e.g. SafeNet for Thales hardware tokens.</w:t>
       </w:r>
     </w:p>
     <w:p>
@@ -1170,22 +1541,28 @@
         </w:numPr>
       </w:pPr>
       <w:r>
-        <w:t xml:space="preserve">Copy the </w:t>
-      </w:r>
-      <w:r>
-        <w:t xml:space="preserve">PFX </w:t>
-      </w:r>
-      <w:r>
-        <w:t xml:space="preserve">file to </w:t>
-      </w:r>
-      <w:r>
-        <w:t xml:space="preserve">a folder of your choice on </w:t>
-      </w:r>
-      <w:r>
-        <w:t>the build machine</w:t>
-      </w:r>
-      <w:r>
-        <w:t>.</w:t>
+        <w:t xml:space="preserve">Configure the client to only prompt once for the password (otherwise you will have to enter the token password over 200 times per build! </w:t>
+      </w:r>
+      <w:r>
+        <w:rPr>
+          <mc:AlternateContent>
+            <mc:Choice Requires="w16se"/>
+            <mc:Fallback>
+              <w:rFonts w:ascii="Segoe UI Emoji" w:eastAsia="Segoe UI Emoji" w:hAnsi="Segoe UI Emoji" w:cs="Segoe UI Emoji"/>
+            </mc:Fallback>
+          </mc:AlternateContent>
+        </w:rPr>
+        <mc:AlternateContent>
+          <mc:Choice Requires="w16se">
+            <w16se:symEx w16se:font="Segoe UI Emoji" w16se:char="1F601"/>
+          </mc:Choice>
+          <mc:Fallback>
+            <w:t>😁</w:t>
+          </mc:Fallback>
+        </mc:AlternateContent>
+      </w:r>
+      <w:r>
+        <w:t>)</w:t>
       </w:r>
     </w:p>
     <w:p>
@@ -1197,13 +1574,7 @@
         </w:numPr>
       </w:pPr>
       <w:r>
-        <w:t xml:space="preserve">Right click the </w:t>
-      </w:r>
-      <w:r>
-        <w:t xml:space="preserve">PFX </w:t>
-      </w:r>
-      <w:r>
-        <w:t>file and select “Install PFX”</w:t>
+        <w:t>Create a C:\CodeSigningCertificate folder and copy your EV certificate here.</w:t>
       </w:r>
     </w:p>
     <w:p>
@@ -1215,7 +1586,44 @@
         </w:numPr>
       </w:pPr>
       <w:r>
-        <w:t>Select “Current User”</w:t>
+        <w:t>Ensure that the InstallAware Authenticode settings in Project Options / Build are correctly set including:</w:t>
+      </w:r>
+    </w:p>
+    <w:p>
+      <w:pPr>
+        <w:pStyle w:val="ListParagraph"/>
+        <w:numPr>
+          <w:ilvl w:val="1"/>
+          <w:numId w:val="8"/>
+        </w:numPr>
+      </w:pPr>
+      <w:r>
+        <w:t>The “Sign the package with Authenticode” checkbox is checked</w:t>
+      </w:r>
+    </w:p>
+    <w:p>
+      <w:pPr>
+        <w:pStyle w:val="ListParagraph"/>
+        <w:numPr>
+          <w:ilvl w:val="1"/>
+          <w:numId w:val="8"/>
+        </w:numPr>
+      </w:pPr>
+      <w:r>
+        <w:lastRenderedPageBreak/>
+        <w:t>The filename and path to your EV certificate (.CER file) are correct.</w:t>
+      </w:r>
+    </w:p>
+    <w:p>
+      <w:pPr>
+        <w:pStyle w:val="ListParagraph"/>
+        <w:numPr>
+          <w:ilvl w:val="1"/>
+          <w:numId w:val="8"/>
+        </w:numPr>
+      </w:pPr>
+      <w:r>
+        <w:t>The “Key Container Name” of your EV certificate USB key is correct.</w:t>
       </w:r>
     </w:p>
     <w:p>
@@ -1227,10 +1635,21 @@
         </w:numPr>
       </w:pPr>
       <w:r>
-        <w:t>Click “Next” twice</w:t>
-      </w:r>
-      <w:r>
-        <w:t>.</w:t>
+        <w:t>Update the &lt;</w:t>
+      </w:r>
+      <w:r>
+        <w:t>SignToolBase256</w:t>
+      </w:r>
+      <w:r>
+        <w:t xml:space="preserve">&gt; tag in the </w:t>
+      </w:r>
+      <w:proofErr w:type="spellStart"/>
+      <w:r>
+        <w:t>BuildPlatform.msbuild</w:t>
+      </w:r>
+      <w:proofErr w:type="spellEnd"/>
+      <w:r>
+        <w:t xml:space="preserve"> script to use the individual’s name to whom the certificate was issued.</w:t>
       </w:r>
     </w:p>
     <w:p>
@@ -1242,37 +1661,15 @@
         </w:numPr>
       </w:pPr>
       <w:r>
-        <w:t>Enter your certificate’s password but do not enable string private key protection because this will continually interrupt the build process prompting for the key password</w:t>
-      </w:r>
-    </w:p>
-    <w:p>
-      <w:pPr>
-        <w:pStyle w:val="ListParagraph"/>
-        <w:numPr>
-          <w:ilvl w:val="0"/>
-          <w:numId w:val="8"/>
-        </w:numPr>
-      </w:pPr>
-      <w:r>
-        <w:t>Click “Next” twice and then “Finish” to import the certificate</w:t>
-      </w:r>
-    </w:p>
-    <w:p>
-      <w:pPr>
-        <w:pStyle w:val="ListParagraph"/>
-        <w:numPr>
-          <w:ilvl w:val="0"/>
-          <w:numId w:val="8"/>
-        </w:numPr>
-      </w:pPr>
-      <w:r>
-        <w:t xml:space="preserve">You must also create the following </w:t>
-      </w:r>
-      <w:r>
-        <w:t xml:space="preserve">USER </w:t>
-      </w:r>
-      <w:r>
-        <w:t>environment variables:</w:t>
+        <w:t>Update the &lt;</w:t>
+      </w:r>
+      <w:proofErr w:type="spellStart"/>
+      <w:r>
+        <w:t>VSIXSignCommand</w:t>
+      </w:r>
+      <w:proofErr w:type="spellEnd"/>
+      <w:r>
+        <w:t>&gt; tag with the:</w:t>
       </w:r>
     </w:p>
     <w:p>
@@ -1284,13 +1681,7 @@
         </w:numPr>
       </w:pPr>
       <w:r>
-        <w:t xml:space="preserve">SIGN_CERTIFICATE="Full path to </w:t>
-      </w:r>
-      <w:r>
-        <w:t>your code signing PFX</w:t>
-      </w:r>
-      <w:r>
-        <w:t xml:space="preserve"> file"</w:t>
+        <w:t>Full path and file name of the certificate file</w:t>
       </w:r>
     </w:p>
     <w:p>
@@ -1302,8 +1693,50 @@
         </w:numPr>
       </w:pPr>
       <w:r>
-        <w:t>SIGN_CERT_HASH=certificate’s SHA 256 hash</w:t>
-      </w:r>
+        <w:t xml:space="preserve">The certificate fingerprint which you can find with the </w:t>
+      </w:r>
+      <w:proofErr w:type="spellStart"/>
+      <w:r>
+        <w:t>Powershell</w:t>
+      </w:r>
+      <w:proofErr w:type="spellEnd"/>
+      <w:r>
+        <w:t xml:space="preserve"> command:</w:t>
+      </w:r>
+      <w:r>
+        <w:rPr>
+          <w:rFonts w:ascii="Consolas" w:hAnsi="Consolas"/>
+          <w:color w:val="E6E6E6"/>
+          <w:sz w:val="20"/>
+          <w:szCs w:val="20"/>
+          <w:shd w:val="clear" w:color="auto" w:fill="404040"/>
+        </w:rPr>
+        <w:t xml:space="preserve"> </w:t>
+      </w:r>
+      <w:r>
+        <w:t>Get-</w:t>
+      </w:r>
+      <w:proofErr w:type="spellStart"/>
+      <w:r>
+        <w:t>FileHash</w:t>
+      </w:r>
+      <w:proofErr w:type="spellEnd"/>
+      <w:r>
+        <w:t xml:space="preserve"> -Algorithm SHA256 &lt;path to .</w:t>
+      </w:r>
+      <w:proofErr w:type="spellStart"/>
+      <w:r>
+        <w:t>cer</w:t>
+      </w:r>
+      <w:proofErr w:type="spellEnd"/>
+      <w:r>
+        <w:t xml:space="preserve"> file&gt; | Format-Table -</w:t>
+      </w:r>
+      <w:proofErr w:type="spellStart"/>
+      <w:r>
+        <w:t>AutoSize</w:t>
+      </w:r>
+      <w:proofErr w:type="spellEnd"/>
     </w:p>
     <w:p>
       <w:pPr>
@@ -1314,41 +1747,411 @@
         </w:numPr>
       </w:pPr>
       <w:r>
-        <w:t>SIGN_PASSWORD=</w:t>
+        <w:t xml:space="preserve">The cryptographic service provider name </w:t>
+      </w:r>
+      <w:r>
+        <w:t xml:space="preserve">and container name </w:t>
+      </w:r>
+      <w:r>
+        <w:t xml:space="preserve">for your USB token. </w:t>
+      </w:r>
+      <w:r>
+        <w:t xml:space="preserve">These </w:t>
+      </w:r>
+      <w:r>
+        <w:t xml:space="preserve">can usually be found </w:t>
+      </w:r>
+      <w:r>
+        <w:t xml:space="preserve">through </w:t>
+      </w:r>
+      <w:r>
+        <w:t>your e-token management tool. E.g.</w:t>
+      </w:r>
+      <w:r>
+        <w:br/>
+      </w:r>
+      <w:r>
+        <w:rPr>
+          <w:noProof/>
+        </w:rPr>
+        <w:drawing>
+          <wp:inline distT="0" distB="0" distL="0" distR="0" wp14:anchorId="2F1B72E7" wp14:editId="6039DC19">
+            <wp:extent cx="4692752" cy="3682037"/>
+            <wp:effectExtent l="0" t="0" r="0" b="0"/>
+            <wp:docPr id="1001253262" name="Picture 1" descr="A screenshot of a computer&#10;&#10;AI-generated content may be incorrect."/>
+            <wp:cNvGraphicFramePr>
+              <a:graphicFrameLocks xmlns:a="http://schemas.openxmlformats.org/drawingml/2006/main" noChangeAspect="1"/>
+            </wp:cNvGraphicFramePr>
+            <a:graphic xmlns:a="http://schemas.openxmlformats.org/drawingml/2006/main">
+              <a:graphicData uri="http://schemas.openxmlformats.org/drawingml/2006/picture">
+                <pic:pic xmlns:pic="http://schemas.openxmlformats.org/drawingml/2006/picture">
+                  <pic:nvPicPr>
+                    <pic:cNvPr id="1001253262" name="Picture 1" descr="A screenshot of a computer&#10;&#10;AI-generated content may be incorrect."/>
+                    <pic:cNvPicPr/>
+                  </pic:nvPicPr>
+                  <pic:blipFill>
+                    <a:blip r:embed="rId15"/>
+                    <a:stretch>
+                      <a:fillRect/>
+                    </a:stretch>
+                  </pic:blipFill>
+                  <pic:spPr>
+                    <a:xfrm>
+                      <a:off x="0" y="0"/>
+                      <a:ext cx="4701115" cy="3688599"/>
+                    </a:xfrm>
+                    <a:prstGeom prst="rect">
+                      <a:avLst/>
+                    </a:prstGeom>
+                  </pic:spPr>
+                </pic:pic>
+              </a:graphicData>
+            </a:graphic>
+          </wp:inline>
+        </w:drawing>
+      </w:r>
+    </w:p>
+    <w:p>
+      <w:pPr>
+        <w:pStyle w:val="Heading1"/>
+      </w:pPr>
+      <w:r>
+        <w:t xml:space="preserve">Tailing </w:t>
+      </w:r>
+      <w:r>
+        <w:t xml:space="preserve">the </w:t>
+      </w:r>
+      <w:r>
+        <w:t>Build Log</w:t>
+      </w:r>
+    </w:p>
+    <w:p>
+      <w:r>
+        <w:t xml:space="preserve">It is </w:t>
+      </w:r>
+      <w:r>
+        <w:t xml:space="preserve">optional but </w:t>
+      </w:r>
+      <w:r>
+        <w:t xml:space="preserve">useful to monitor </w:t>
+      </w:r>
+      <w:r>
+        <w:t xml:space="preserve">build </w:t>
+      </w:r>
+      <w:r>
+        <w:t xml:space="preserve">progress by tailing the build log. This </w:t>
+      </w:r>
+      <w:r>
+        <w:t xml:space="preserve">can be </w:t>
+      </w:r>
+      <w:r>
+        <w:t>achieved using a PowerShell script</w:t>
+      </w:r>
+      <w:r>
+        <w:t xml:space="preserve"> that should be run before starting the build. </w:t>
+      </w:r>
+      <w:r>
+        <w:t>The script opens a PowerShell command window and displays the contents of the build log</w:t>
+      </w:r>
+      <w:r>
+        <w:t xml:space="preserve"> as it grows</w:t>
+      </w:r>
+      <w:r>
+        <w:t>.</w:t>
+      </w:r>
+    </w:p>
+    <w:p>
+      <w:r>
+        <w:t>To install the script:</w:t>
+      </w:r>
+    </w:p>
+    <w:p>
+      <w:pPr>
+        <w:pStyle w:val="ListParagraph"/>
+        <w:numPr>
+          <w:ilvl w:val="0"/>
+          <w:numId w:val="1"/>
+        </w:numPr>
+      </w:pPr>
+      <w:r>
+        <w:t xml:space="preserve">Copy </w:t>
+      </w:r>
+      <w:r>
+        <w:t xml:space="preserve">the </w:t>
+      </w:r>
+      <w:r>
+        <w:t>TailBuildLog.ps1</w:t>
+      </w:r>
+      <w:r>
+        <w:t xml:space="preserve"> file </w:t>
+      </w:r>
+      <w:r>
+        <w:t xml:space="preserve">in the Repository “Build Process” folder to the </w:t>
+      </w:r>
+      <w:r>
+        <w:t>Desktop</w:t>
+      </w:r>
+      <w:r>
+        <w:t>.</w:t>
+      </w:r>
+    </w:p>
+    <w:p>
+      <w:pPr>
+        <w:pStyle w:val="ListParagraph"/>
+        <w:numPr>
+          <w:ilvl w:val="0"/>
+          <w:numId w:val="1"/>
+        </w:numPr>
+      </w:pPr>
+      <w:r>
+        <w:t>Start a PowerShell prompt as administrator</w:t>
+      </w:r>
+    </w:p>
+    <w:p>
+      <w:pPr>
+        <w:pStyle w:val="ListParagraph"/>
+        <w:numPr>
+          <w:ilvl w:val="0"/>
+          <w:numId w:val="1"/>
+        </w:numPr>
+      </w:pPr>
+      <w:r>
+        <w:t xml:space="preserve">Enter the command: </w:t>
+      </w:r>
+      <w:r>
+        <w:rPr>
+          <w:rFonts w:ascii="Consolas" w:hAnsi="Consolas"/>
+          <w:color w:val="0070C0"/>
+        </w:rPr>
+        <w:t>Get-ExecutionPolicy -List</w:t>
+      </w:r>
+      <w:r>
+        <w:br/>
+      </w:r>
+      <w:r>
+        <w:rPr>
+          <w:noProof/>
+        </w:rPr>
+        <w:drawing>
+          <wp:inline distT="0" distB="0" distL="0" distR="0" wp14:anchorId="2366BC24" wp14:editId="1F0DE507">
+            <wp:extent cx="3295698" cy="1455724"/>
+            <wp:effectExtent l="0" t="0" r="0" b="0"/>
+            <wp:docPr id="1222378421" name="Picture 1" descr="A screen shot of a computer&#10;&#10;AI-generated content may be incorrect."/>
+            <wp:cNvGraphicFramePr>
+              <a:graphicFrameLocks xmlns:a="http://schemas.openxmlformats.org/drawingml/2006/main" noChangeAspect="1"/>
+            </wp:cNvGraphicFramePr>
+            <a:graphic xmlns:a="http://schemas.openxmlformats.org/drawingml/2006/main">
+              <a:graphicData uri="http://schemas.openxmlformats.org/drawingml/2006/picture">
+                <pic:pic xmlns:pic="http://schemas.openxmlformats.org/drawingml/2006/picture">
+                  <pic:nvPicPr>
+                    <pic:cNvPr id="1222378421" name="Picture 1" descr="A screen shot of a computer&#10;&#10;AI-generated content may be incorrect."/>
+                    <pic:cNvPicPr/>
+                  </pic:nvPicPr>
+                  <pic:blipFill>
+                    <a:blip r:embed="rId16"/>
+                    <a:stretch>
+                      <a:fillRect/>
+                    </a:stretch>
+                  </pic:blipFill>
+                  <pic:spPr>
+                    <a:xfrm>
+                      <a:off x="0" y="0"/>
+                      <a:ext cx="3324289" cy="1468353"/>
+                    </a:xfrm>
+                    <a:prstGeom prst="rect">
+                      <a:avLst/>
+                    </a:prstGeom>
+                  </pic:spPr>
+                </pic:pic>
+              </a:graphicData>
+            </a:graphic>
+          </wp:inline>
+        </w:drawing>
+      </w:r>
+    </w:p>
+    <w:p>
+      <w:pPr>
+        <w:pStyle w:val="ListParagraph"/>
+        <w:numPr>
+          <w:ilvl w:val="0"/>
+          <w:numId w:val="1"/>
+        </w:numPr>
+      </w:pPr>
+      <w:r>
+        <w:lastRenderedPageBreak/>
+        <w:t xml:space="preserve">If the </w:t>
       </w:r>
       <w:proofErr w:type="spellStart"/>
       <w:r>
-        <w:t>AnyPasswordRequiredToUseYourCertificate</w:t>
+        <w:t>CurrentUser</w:t>
       </w:r>
       <w:proofErr w:type="spellEnd"/>
+      <w:r>
+        <w:t xml:space="preserve"> setting is not </w:t>
+      </w:r>
+      <w:r>
+        <w:t>“</w:t>
+      </w:r>
+      <w:proofErr w:type="spellStart"/>
+      <w:r>
+        <w:t>AllSigned</w:t>
+      </w:r>
+      <w:proofErr w:type="spellEnd"/>
+      <w:r>
+        <w:t>”</w:t>
+      </w:r>
+      <w:r>
+        <w:t xml:space="preserve"> or “Unrestricted”</w:t>
+      </w:r>
+      <w:r>
+        <w:t xml:space="preserve">, set </w:t>
+      </w:r>
+      <w:r>
+        <w:t>it to “</w:t>
+      </w:r>
+      <w:proofErr w:type="spellStart"/>
+      <w:r>
+        <w:t>AllSigned</w:t>
+      </w:r>
+      <w:proofErr w:type="spellEnd"/>
+      <w:r>
+        <w:t xml:space="preserve">” </w:t>
+      </w:r>
+      <w:r>
+        <w:t xml:space="preserve">with the command: </w:t>
+      </w:r>
+      <w:r>
+        <w:br/>
+      </w:r>
+      <w:r>
+        <w:t xml:space="preserve">Set-ExecutionPolicy -ExecutionPolicy </w:t>
+      </w:r>
+      <w:proofErr w:type="spellStart"/>
+      <w:r>
+        <w:t>AllSigned</w:t>
+      </w:r>
+      <w:proofErr w:type="spellEnd"/>
+      <w:r>
+        <w:t xml:space="preserve"> -Scope </w:t>
+      </w:r>
+      <w:proofErr w:type="spellStart"/>
+      <w:r>
+        <w:t>CurrentUser</w:t>
+      </w:r>
+      <w:proofErr w:type="spellEnd"/>
+    </w:p>
+    <w:p>
+      <w:pPr>
+        <w:ind w:left="360"/>
+      </w:pPr>
+      <w:r>
+        <w:t xml:space="preserve">Now </w:t>
+      </w:r>
+      <w:r>
+        <w:t>run</w:t>
+      </w:r>
+      <w:r>
+        <w:t xml:space="preserve"> </w:t>
+      </w:r>
+      <w:r>
+        <w:t xml:space="preserve">the script </w:t>
+      </w:r>
+      <w:r>
+        <w:t xml:space="preserve">by right clicking it and selecting Run with PowerShell. </w:t>
+      </w:r>
+    </w:p>
+    <w:p>
+      <w:pPr>
+        <w:pStyle w:val="Heading2"/>
+      </w:pPr>
+      <w:r>
+        <w:t>Notes</w:t>
+      </w:r>
+    </w:p>
+    <w:p>
+      <w:pPr>
+        <w:pStyle w:val="ListParagraph"/>
+        <w:numPr>
+          <w:ilvl w:val="0"/>
+          <w:numId w:val="14"/>
+        </w:numPr>
+      </w:pPr>
+      <w:r>
+        <w:t>The BuildLog.txt must exist before the script will run</w:t>
+      </w:r>
+    </w:p>
+    <w:p>
+      <w:pPr>
+        <w:pStyle w:val="ListParagraph"/>
+        <w:numPr>
+          <w:ilvl w:val="0"/>
+          <w:numId w:val="14"/>
+        </w:numPr>
+      </w:pPr>
+      <w:r>
+        <w:t>You will need to approve the script to “Always run” o</w:t>
+      </w:r>
+      <w:r>
+        <w:t>n first use</w:t>
+      </w:r>
+      <w:r>
+        <w:t>.</w:t>
+      </w:r>
+      <w:r>
+        <w:br/>
+      </w:r>
+      <w:r>
+        <w:rPr>
+          <w:noProof/>
+        </w:rPr>
+        <w:drawing>
+          <wp:inline distT="0" distB="0" distL="0" distR="0" wp14:anchorId="21E1CD83" wp14:editId="622C986C">
+            <wp:extent cx="5731510" cy="1188085"/>
+            <wp:effectExtent l="0" t="0" r="0" b="0"/>
+            <wp:docPr id="1471388263" name="Picture 1" descr="A screenshot of a computer&#10;&#10;AI-generated content may be incorrect."/>
+            <wp:cNvGraphicFramePr>
+              <a:graphicFrameLocks xmlns:a="http://schemas.openxmlformats.org/drawingml/2006/main" noChangeAspect="1"/>
+            </wp:cNvGraphicFramePr>
+            <a:graphic xmlns:a="http://schemas.openxmlformats.org/drawingml/2006/main">
+              <a:graphicData uri="http://schemas.openxmlformats.org/drawingml/2006/picture">
+                <pic:pic xmlns:pic="http://schemas.openxmlformats.org/drawingml/2006/picture">
+                  <pic:nvPicPr>
+                    <pic:cNvPr id="1471388263" name="Picture 1" descr="A screenshot of a computer&#10;&#10;AI-generated content may be incorrect."/>
+                    <pic:cNvPicPr/>
+                  </pic:nvPicPr>
+                  <pic:blipFill>
+                    <a:blip r:embed="rId17"/>
+                    <a:stretch>
+                      <a:fillRect/>
+                    </a:stretch>
+                  </pic:blipFill>
+                  <pic:spPr>
+                    <a:xfrm>
+                      <a:off x="0" y="0"/>
+                      <a:ext cx="5731510" cy="1188085"/>
+                    </a:xfrm>
+                    <a:prstGeom prst="rect">
+                      <a:avLst/>
+                    </a:prstGeom>
+                  </pic:spPr>
+                </pic:pic>
+              </a:graphicData>
+            </a:graphic>
+          </wp:inline>
+        </w:drawing>
+      </w:r>
     </w:p>
     <w:p>
       <w:pPr>
         <w:pStyle w:val="Heading1"/>
-        <w:rPr>
-          <w:sz w:val="32"/>
-          <w:szCs w:val="32"/>
-        </w:rPr>
-      </w:pPr>
-      <w:r>
-        <w:rPr>
-          <w:sz w:val="32"/>
-          <w:szCs w:val="32"/>
-        </w:rPr>
+      </w:pPr>
+      <w:r>
         <w:t xml:space="preserve">How to </w:t>
       </w:r>
       <w:r>
-        <w:rPr>
-          <w:sz w:val="32"/>
-          <w:szCs w:val="32"/>
-        </w:rPr>
         <w:t>Build</w:t>
       </w:r>
       <w:r>
-        <w:rPr>
-          <w:sz w:val="32"/>
-          <w:szCs w:val="32"/>
-        </w:rPr>
         <w:t xml:space="preserve"> the ASCOM Platform</w:t>
       </w:r>
     </w:p>
@@ -1428,6 +2231,9 @@
       <w:r>
         <w:t>.</w:t>
       </w:r>
+      <w:r>
+        <w:t xml:space="preserve"> (See note 1)</w:t>
+      </w:r>
     </w:p>
     <w:p>
       <w:pPr>
@@ -1483,8 +2289,151 @@
         <w:t>.</w:t>
       </w:r>
     </w:p>
+    <w:p>
+      <w:pPr>
+        <w:pStyle w:val="Heading1"/>
+      </w:pPr>
+      <w:r>
+        <w:t>Notes</w:t>
+      </w:r>
+    </w:p>
+    <w:p>
+      <w:pPr>
+        <w:pStyle w:val="ListParagraph"/>
+        <w:numPr>
+          <w:ilvl w:val="0"/>
+          <w:numId w:val="11"/>
+        </w:numPr>
+      </w:pPr>
+      <w:r>
+        <w:t>I had to change the Windows Network type to “private” from the default “public” to avoid GIT clone reporting a network error</w:t>
+      </w:r>
+    </w:p>
+    <w:p>
+      <w:pPr>
+        <w:pStyle w:val="ListParagraph"/>
+        <w:numPr>
+          <w:ilvl w:val="0"/>
+          <w:numId w:val="11"/>
+        </w:numPr>
+      </w:pPr>
+      <w:r>
+        <w:t>I had to install the out of support .NET 6 and .NET 7 support packages</w:t>
+      </w:r>
+    </w:p>
+    <w:p>
+      <w:pPr>
+        <w:pStyle w:val="Heading1"/>
+      </w:pPr>
+      <w:r>
+        <w:t>Document History</w:t>
+      </w:r>
+    </w:p>
+    <w:p>
+      <w:pPr>
+        <w:pStyle w:val="ListParagraph"/>
+        <w:numPr>
+          <w:ilvl w:val="0"/>
+          <w:numId w:val="13"/>
+        </w:numPr>
+      </w:pPr>
+      <w:r>
+        <w:t xml:space="preserve">V0.1 - Original from 2012 - Updated </w:t>
+      </w:r>
+      <w:r>
+        <w:t xml:space="preserve">periodically after that but retaining the same </w:t>
+      </w:r>
+      <w:r>
+        <w:t>version number</w:t>
+      </w:r>
+    </w:p>
+    <w:p>
+      <w:pPr>
+        <w:pStyle w:val="ListParagraph"/>
+        <w:numPr>
+          <w:ilvl w:val="0"/>
+          <w:numId w:val="13"/>
+        </w:numPr>
+      </w:pPr>
+      <w:r>
+        <w:t>V1.0 - 8/2/25</w:t>
+      </w:r>
+    </w:p>
+    <w:p>
+      <w:pPr>
+        <w:pStyle w:val="ListParagraph"/>
+        <w:numPr>
+          <w:ilvl w:val="1"/>
+          <w:numId w:val="13"/>
+        </w:numPr>
+      </w:pPr>
+      <w:r>
+        <w:t>Tested the full build process on a fresh Windows 11 instance</w:t>
+      </w:r>
+      <w:r>
+        <w:t>.</w:t>
+      </w:r>
+    </w:p>
+    <w:p>
+      <w:pPr>
+        <w:pStyle w:val="ListParagraph"/>
+        <w:numPr>
+          <w:ilvl w:val="1"/>
+          <w:numId w:val="13"/>
+        </w:numPr>
+      </w:pPr>
+      <w:r>
+        <w:t>U</w:t>
+      </w:r>
+      <w:r>
+        <w:t>pdat</w:t>
+      </w:r>
+      <w:r>
+        <w:t>ed</w:t>
+      </w:r>
+      <w:r>
+        <w:t xml:space="preserve"> </w:t>
+      </w:r>
+      <w:r>
+        <w:t xml:space="preserve">this document </w:t>
+      </w:r>
+      <w:r>
+        <w:t>where necessary and add</w:t>
+      </w:r>
+      <w:r>
+        <w:t>ed</w:t>
+      </w:r>
+      <w:r>
+        <w:t xml:space="preserve"> further detail.</w:t>
+      </w:r>
+    </w:p>
+    <w:p>
+      <w:pPr>
+        <w:pStyle w:val="ListParagraph"/>
+        <w:numPr>
+          <w:ilvl w:val="1"/>
+          <w:numId w:val="13"/>
+        </w:numPr>
+      </w:pPr>
+      <w:r>
+        <w:t xml:space="preserve">Updated code signing to </w:t>
+      </w:r>
+      <w:r>
+        <w:t xml:space="preserve">use USB based </w:t>
+      </w:r>
+      <w:r>
+        <w:t>EV certificate</w:t>
+      </w:r>
+      <w:r>
+        <w:t xml:space="preserve"> tokens</w:t>
+      </w:r>
+      <w:r>
+        <w:t>.</w:t>
+      </w:r>
+    </w:p>
+    <w:p/>
     <w:sectPr>
-      <w:footerReference w:type="default" r:id="rId14"/>
+      <w:footerReference w:type="default" r:id="rId18"/>
       <w:pgSz w:w="11906" w:h="16838"/>
       <w:pgMar w:top="851" w:right="1440" w:bottom="851" w:left="1440" w:header="709" w:footer="709" w:gutter="0"/>
       <w:cols w:space="708"/>
@@ -1495,7 +2444,7 @@
 </file>
 
 <file path=word/endnotes.xml><?xml version="1.0" encoding="utf-8"?>
-<w:endnotes xmlns:wpc="http://schemas.microsoft.com/office/word/2010/wordprocessingCanvas" xmlns:cx="http://schemas.microsoft.com/office/drawing/2014/chartex" xmlns:cx1="http://schemas.microsoft.com/office/drawing/2015/9/8/chartex" xmlns:cx2="http://schemas.microsoft.com/office/drawing/2015/10/21/chartex" xmlns:cx3="http://schemas.microsoft.com/office/drawing/2016/5/9/chartex" xmlns:cx4="http://schemas.microsoft.com/office/drawing/2016/5/10/chartex" xmlns:cx5="http://schemas.microsoft.com/office/drawing/2016/5/11/chartex" xmlns:cx6="http://schemas.microsoft.com/office/drawing/2016/5/12/chartex" xmlns:cx7="http://schemas.microsoft.com/office/drawing/2016/5/13/chartex" xmlns:cx8="http://schemas.microsoft.com/office/drawing/2016/5/14/chartex" xmlns:mc="http://schemas.openxmlformats.org/markup-compatibility/2006" xmlns:aink="http://schemas.microsoft.com/office/drawing/2016/ink" xmlns:am3d="http://schemas.microsoft.com/office/drawing/2017/model3d" xmlns:o="urn:schemas-microsoft-com:office:office" xmlns:oel="http://schemas.microsoft.com/office/2019/extlst" xmlns:r="http://schemas.openxmlformats.org/officeDocument/2006/relationships" xmlns:m="http://schemas.openxmlformats.org/officeDocument/2006/math" xmlns:v="urn:schemas-microsoft-com:vml" xmlns:wp14="http://schemas.microsoft.com/office/word/2010/wordprocessingDrawing" xmlns:wp="http://schemas.openxmlformats.org/drawingml/2006/wordprocessingDrawing" xmlns:w10="urn:schemas-microsoft-com:office:word" xmlns:w="http://schemas.openxmlformats.org/wordprocessingml/2006/main" xmlns:w14="http://schemas.microsoft.com/office/word/2010/wordml" xmlns:w15="http://schemas.microsoft.com/office/word/2012/wordml" xmlns:w16cex="http://schemas.microsoft.com/office/word/2018/wordml/cex" xmlns:w16cid="http://schemas.microsoft.com/office/word/2016/wordml/cid" xmlns:w16="http://schemas.microsoft.com/office/word/2018/wordml" xmlns:w16du="http://schemas.microsoft.com/office/word/2023/wordml/word16du" xmlns:w16sdtdh="http://schemas.microsoft.com/office/word/2020/wordml/sdtdatahash" xmlns:w16se="http://schemas.microsoft.com/office/word/2015/wordml/symex" xmlns:wpg="http://schemas.microsoft.com/office/word/2010/wordprocessingGroup" xmlns:wpi="http://schemas.microsoft.com/office/word/2010/wordprocessingInk" xmlns:wne="http://schemas.microsoft.com/office/word/2006/wordml" xmlns:wps="http://schemas.microsoft.com/office/word/2010/wordprocessingShape" mc:Ignorable="w14 w15 w16se w16cid w16 w16cex w16sdtdh w16du wp14">
+<w:endnotes xmlns:wpc="http://schemas.microsoft.com/office/word/2010/wordprocessingCanvas" xmlns:cx="http://schemas.microsoft.com/office/drawing/2014/chartex" xmlns:cx1="http://schemas.microsoft.com/office/drawing/2015/9/8/chartex" xmlns:cx2="http://schemas.microsoft.com/office/drawing/2015/10/21/chartex" xmlns:cx3="http://schemas.microsoft.com/office/drawing/2016/5/9/chartex" xmlns:cx4="http://schemas.microsoft.com/office/drawing/2016/5/10/chartex" xmlns:cx5="http://schemas.microsoft.com/office/drawing/2016/5/11/chartex" xmlns:cx6="http://schemas.microsoft.com/office/drawing/2016/5/12/chartex" xmlns:cx7="http://schemas.microsoft.com/office/drawing/2016/5/13/chartex" xmlns:cx8="http://schemas.microsoft.com/office/drawing/2016/5/14/chartex" xmlns:mc="http://schemas.openxmlformats.org/markup-compatibility/2006" xmlns:aink="http://schemas.microsoft.com/office/drawing/2016/ink" xmlns:am3d="http://schemas.microsoft.com/office/drawing/2017/model3d" xmlns:o="urn:schemas-microsoft-com:office:office" xmlns:oel="http://schemas.microsoft.com/office/2019/extlst" xmlns:r="http://schemas.openxmlformats.org/officeDocument/2006/relationships" xmlns:m="http://schemas.openxmlformats.org/officeDocument/2006/math" xmlns:v="urn:schemas-microsoft-com:vml" xmlns:wp14="http://schemas.microsoft.com/office/word/2010/wordprocessingDrawing" xmlns:wp="http://schemas.openxmlformats.org/drawingml/2006/wordprocessingDrawing" xmlns:w10="urn:schemas-microsoft-com:office:word" xmlns:w="http://schemas.openxmlformats.org/wordprocessingml/2006/main" xmlns:w14="http://schemas.microsoft.com/office/word/2010/wordml" xmlns:w15="http://schemas.microsoft.com/office/word/2012/wordml" xmlns:w16cex="http://schemas.microsoft.com/office/word/2018/wordml/cex" xmlns:w16cid="http://schemas.microsoft.com/office/word/2016/wordml/cid" xmlns:w16="http://schemas.microsoft.com/office/word/2018/wordml" xmlns:w16du="http://schemas.microsoft.com/office/word/2023/wordml/word16du" xmlns:w16sdtdh="http://schemas.microsoft.com/office/word/2020/wordml/sdtdatahash" xmlns:w16sdtfl="http://schemas.microsoft.com/office/word/2024/wordml/sdtformatlock" xmlns:w16se="http://schemas.microsoft.com/office/word/2015/wordml/symex" xmlns:wpg="http://schemas.microsoft.com/office/word/2010/wordprocessingGroup" xmlns:wpi="http://schemas.microsoft.com/office/word/2010/wordprocessingInk" xmlns:wne="http://schemas.microsoft.com/office/word/2006/wordml" xmlns:wps="http://schemas.microsoft.com/office/word/2010/wordprocessingShape" mc:Ignorable="w14 w15 w16se w16cid w16 w16cex w16sdtdh w16sdtfl w16du wp14">
   <w:endnote w:type="separator" w:id="-1">
     <w:p>
       <w:pPr>
@@ -1520,7 +2469,7 @@
 </file>
 
 <file path=word/footer1.xml><?xml version="1.0" encoding="utf-8"?>
-<w:ftr xmlns:wpc="http://schemas.microsoft.com/office/word/2010/wordprocessingCanvas" xmlns:cx="http://schemas.microsoft.com/office/drawing/2014/chartex" xmlns:cx1="http://schemas.microsoft.com/office/drawing/2015/9/8/chartex" xmlns:cx2="http://schemas.microsoft.com/office/drawing/2015/10/21/chartex" xmlns:cx3="http://schemas.microsoft.com/office/drawing/2016/5/9/chartex" xmlns:cx4="http://schemas.microsoft.com/office/drawing/2016/5/10/chartex" xmlns:cx5="http://schemas.microsoft.com/office/drawing/2016/5/11/chartex" xmlns:cx6="http://schemas.microsoft.com/office/drawing/2016/5/12/chartex" xmlns:cx7="http://schemas.microsoft.com/office/drawing/2016/5/13/chartex" xmlns:cx8="http://schemas.microsoft.com/office/drawing/2016/5/14/chartex" xmlns:mc="http://schemas.openxmlformats.org/markup-compatibility/2006" xmlns:aink="http://schemas.microsoft.com/office/drawing/2016/ink" xmlns:am3d="http://schemas.microsoft.com/office/drawing/2017/model3d" xmlns:o="urn:schemas-microsoft-com:office:office" xmlns:oel="http://schemas.microsoft.com/office/2019/extlst" xmlns:r="http://schemas.openxmlformats.org/officeDocument/2006/relationships" xmlns:m="http://schemas.openxmlformats.org/officeDocument/2006/math" xmlns:v="urn:schemas-microsoft-com:vml" xmlns:wp14="http://schemas.microsoft.com/office/word/2010/wordprocessingDrawing" xmlns:wp="http://schemas.openxmlformats.org/drawingml/2006/wordprocessingDrawing" xmlns:w10="urn:schemas-microsoft-com:office:word" xmlns:w="http://schemas.openxmlformats.org/wordprocessingml/2006/main" xmlns:w14="http://schemas.microsoft.com/office/word/2010/wordml" xmlns:w15="http://schemas.microsoft.com/office/word/2012/wordml" xmlns:w16cex="http://schemas.microsoft.com/office/word/2018/wordml/cex" xmlns:w16cid="http://schemas.microsoft.com/office/word/2016/wordml/cid" xmlns:w16="http://schemas.microsoft.com/office/word/2018/wordml" xmlns:w16du="http://schemas.microsoft.com/office/word/2023/wordml/word16du" xmlns:w16sdtdh="http://schemas.microsoft.com/office/word/2020/wordml/sdtdatahash" xmlns:w16se="http://schemas.microsoft.com/office/word/2015/wordml/symex" xmlns:wpg="http://schemas.microsoft.com/office/word/2010/wordprocessingGroup" xmlns:wpi="http://schemas.microsoft.com/office/word/2010/wordprocessingInk" xmlns:wne="http://schemas.microsoft.com/office/word/2006/wordml" xmlns:wps="http://schemas.microsoft.com/office/word/2010/wordprocessingShape" mc:Ignorable="w14 w15 w16se w16cid w16 w16cex w16sdtdh w16du wp14">
+<w:ftr xmlns:wpc="http://schemas.microsoft.com/office/word/2010/wordprocessingCanvas" xmlns:cx="http://schemas.microsoft.com/office/drawing/2014/chartex" xmlns:cx1="http://schemas.microsoft.com/office/drawing/2015/9/8/chartex" xmlns:cx2="http://schemas.microsoft.com/office/drawing/2015/10/21/chartex" xmlns:cx3="http://schemas.microsoft.com/office/drawing/2016/5/9/chartex" xmlns:cx4="http://schemas.microsoft.com/office/drawing/2016/5/10/chartex" xmlns:cx5="http://schemas.microsoft.com/office/drawing/2016/5/11/chartex" xmlns:cx6="http://schemas.microsoft.com/office/drawing/2016/5/12/chartex" xmlns:cx7="http://schemas.microsoft.com/office/drawing/2016/5/13/chartex" xmlns:cx8="http://schemas.microsoft.com/office/drawing/2016/5/14/chartex" xmlns:mc="http://schemas.openxmlformats.org/markup-compatibility/2006" xmlns:aink="http://schemas.microsoft.com/office/drawing/2016/ink" xmlns:am3d="http://schemas.microsoft.com/office/drawing/2017/model3d" xmlns:o="urn:schemas-microsoft-com:office:office" xmlns:oel="http://schemas.microsoft.com/office/2019/extlst" xmlns:r="http://schemas.openxmlformats.org/officeDocument/2006/relationships" xmlns:m="http://schemas.openxmlformats.org/officeDocument/2006/math" xmlns:v="urn:schemas-microsoft-com:vml" xmlns:wp14="http://schemas.microsoft.com/office/word/2010/wordprocessingDrawing" xmlns:wp="http://schemas.openxmlformats.org/drawingml/2006/wordprocessingDrawing" xmlns:w10="urn:schemas-microsoft-com:office:word" xmlns:w="http://schemas.openxmlformats.org/wordprocessingml/2006/main" xmlns:w14="http://schemas.microsoft.com/office/word/2010/wordml" xmlns:w15="http://schemas.microsoft.com/office/word/2012/wordml" xmlns:w16cex="http://schemas.microsoft.com/office/word/2018/wordml/cex" xmlns:w16cid="http://schemas.microsoft.com/office/word/2016/wordml/cid" xmlns:w16="http://schemas.microsoft.com/office/word/2018/wordml" xmlns:w16du="http://schemas.microsoft.com/office/word/2023/wordml/word16du" xmlns:w16sdtdh="http://schemas.microsoft.com/office/word/2020/wordml/sdtdatahash" xmlns:w16sdtfl="http://schemas.microsoft.com/office/word/2024/wordml/sdtformatlock" xmlns:w16se="http://schemas.microsoft.com/office/word/2015/wordml/symex" xmlns:wpg="http://schemas.microsoft.com/office/word/2010/wordprocessingGroup" xmlns:wpi="http://schemas.microsoft.com/office/word/2010/wordprocessingInk" xmlns:wne="http://schemas.microsoft.com/office/word/2006/wordml" xmlns:wps="http://schemas.microsoft.com/office/word/2010/wordprocessingShape" mc:Ignorable="w14 w15 w16se w16cid w16 w16cex w16sdtdh w16sdtfl w16du wp14">
   <w:p>
     <w:pPr>
       <w:pStyle w:val="Footer"/>
@@ -1530,7 +2479,42 @@
         <w:sz w:val="16"/>
         <w:szCs w:val="16"/>
       </w:rPr>
-      <w:t>Peter Simpson - 12/1/12 v0.1</w:t>
+      <w:t xml:space="preserve">Peter Simpson </w:t>
+    </w:r>
+    <w:r>
+      <w:rPr>
+        <w:sz w:val="16"/>
+        <w:szCs w:val="16"/>
+      </w:rPr>
+      <w:t>–</w:t>
+    </w:r>
+    <w:r>
+      <w:rPr>
+        <w:sz w:val="16"/>
+        <w:szCs w:val="16"/>
+      </w:rPr>
+      <w:t xml:space="preserve"> </w:t>
+    </w:r>
+    <w:r>
+      <w:rPr>
+        <w:sz w:val="16"/>
+        <w:szCs w:val="16"/>
+      </w:rPr>
+      <w:t>08/02/2025 v</w:t>
+    </w:r>
+    <w:r>
+      <w:rPr>
+        <w:sz w:val="16"/>
+        <w:szCs w:val="16"/>
+      </w:rPr>
+      <w:t>1</w:t>
+    </w:r>
+    <w:r>
+      <w:rPr>
+        <w:sz w:val="16"/>
+        <w:szCs w:val="16"/>
+      </w:rPr>
+      <w:t>.0</w:t>
     </w:r>
     <w:r>
       <w:tab/>
@@ -1561,7 +2545,7 @@
 </file>
 
 <file path=word/footnotes.xml><?xml version="1.0" encoding="utf-8"?>
-<w:footnotes xmlns:wpc="http://schemas.microsoft.com/office/word/2010/wordprocessingCanvas" xmlns:cx="http://schemas.microsoft.com/office/drawing/2014/chartex" xmlns:cx1="http://schemas.microsoft.com/office/drawing/2015/9/8/chartex" xmlns:cx2="http://schemas.microsoft.com/office/drawing/2015/10/21/chartex" xmlns:cx3="http://schemas.microsoft.com/office/drawing/2016/5/9/chartex" xmlns:cx4="http://schemas.microsoft.com/office/drawing/2016/5/10/chartex" xmlns:cx5="http://schemas.microsoft.com/office/drawing/2016/5/11/chartex" xmlns:cx6="http://schemas.microsoft.com/office/drawing/2016/5/12/chartex" xmlns:cx7="http://schemas.microsoft.com/office/drawing/2016/5/13/chartex" xmlns:cx8="http://schemas.microsoft.com/office/drawing/2016/5/14/chartex" xmlns:mc="http://schemas.openxmlformats.org/markup-compatibility/2006" xmlns:aink="http://schemas.microsoft.com/office/drawing/2016/ink" xmlns:am3d="http://schemas.microsoft.com/office/drawing/2017/model3d" xmlns:o="urn:schemas-microsoft-com:office:office" xmlns:oel="http://schemas.microsoft.com/office/2019/extlst" xmlns:r="http://schemas.openxmlformats.org/officeDocument/2006/relationships" xmlns:m="http://schemas.openxmlformats.org/officeDocument/2006/math" xmlns:v="urn:schemas-microsoft-com:vml" xmlns:wp14="http://schemas.microsoft.com/office/word/2010/wordprocessingDrawing" xmlns:wp="http://schemas.openxmlformats.org/drawingml/2006/wordprocessingDrawing" xmlns:w10="urn:schemas-microsoft-com:office:word" xmlns:w="http://schemas.openxmlformats.org/wordprocessingml/2006/main" xmlns:w14="http://schemas.microsoft.com/office/word/2010/wordml" xmlns:w15="http://schemas.microsoft.com/office/word/2012/wordml" xmlns:w16cex="http://schemas.microsoft.com/office/word/2018/wordml/cex" xmlns:w16cid="http://schemas.microsoft.com/office/word/2016/wordml/cid" xmlns:w16="http://schemas.microsoft.com/office/word/2018/wordml" xmlns:w16du="http://schemas.microsoft.com/office/word/2023/wordml/word16du" xmlns:w16sdtdh="http://schemas.microsoft.com/office/word/2020/wordml/sdtdatahash" xmlns:w16se="http://schemas.microsoft.com/office/word/2015/wordml/symex" xmlns:wpg="http://schemas.microsoft.com/office/word/2010/wordprocessingGroup" xmlns:wpi="http://schemas.microsoft.com/office/word/2010/wordprocessingInk" xmlns:wne="http://schemas.microsoft.com/office/word/2006/wordml" xmlns:wps="http://schemas.microsoft.com/office/word/2010/wordprocessingShape" mc:Ignorable="w14 w15 w16se w16cid w16 w16cex w16sdtdh w16du wp14">
+<w:footnotes xmlns:wpc="http://schemas.microsoft.com/office/word/2010/wordprocessingCanvas" xmlns:cx="http://schemas.microsoft.com/office/drawing/2014/chartex" xmlns:cx1="http://schemas.microsoft.com/office/drawing/2015/9/8/chartex" xmlns:cx2="http://schemas.microsoft.com/office/drawing/2015/10/21/chartex" xmlns:cx3="http://schemas.microsoft.com/office/drawing/2016/5/9/chartex" xmlns:cx4="http://schemas.microsoft.com/office/drawing/2016/5/10/chartex" xmlns:cx5="http://schemas.microsoft.com/office/drawing/2016/5/11/chartex" xmlns:cx6="http://schemas.microsoft.com/office/drawing/2016/5/12/chartex" xmlns:cx7="http://schemas.microsoft.com/office/drawing/2016/5/13/chartex" xmlns:cx8="http://schemas.microsoft.com/office/drawing/2016/5/14/chartex" xmlns:mc="http://schemas.openxmlformats.org/markup-compatibility/2006" xmlns:aink="http://schemas.microsoft.com/office/drawing/2016/ink" xmlns:am3d="http://schemas.microsoft.com/office/drawing/2017/model3d" xmlns:o="urn:schemas-microsoft-com:office:office" xmlns:oel="http://schemas.microsoft.com/office/2019/extlst" xmlns:r="http://schemas.openxmlformats.org/officeDocument/2006/relationships" xmlns:m="http://schemas.openxmlformats.org/officeDocument/2006/math" xmlns:v="urn:schemas-microsoft-com:vml" xmlns:wp14="http://schemas.microsoft.com/office/word/2010/wordprocessingDrawing" xmlns:wp="http://schemas.openxmlformats.org/drawingml/2006/wordprocessingDrawing" xmlns:w10="urn:schemas-microsoft-com:office:word" xmlns:w="http://schemas.openxmlformats.org/wordprocessingml/2006/main" xmlns:w14="http://schemas.microsoft.com/office/word/2010/wordml" xmlns:w15="http://schemas.microsoft.com/office/word/2012/wordml" xmlns:w16cex="http://schemas.microsoft.com/office/word/2018/wordml/cex" xmlns:w16cid="http://schemas.microsoft.com/office/word/2016/wordml/cid" xmlns:w16="http://schemas.microsoft.com/office/word/2018/wordml" xmlns:w16du="http://schemas.microsoft.com/office/word/2023/wordml/word16du" xmlns:w16sdtdh="http://schemas.microsoft.com/office/word/2020/wordml/sdtdatahash" xmlns:w16sdtfl="http://schemas.microsoft.com/office/word/2024/wordml/sdtformatlock" xmlns:w16se="http://schemas.microsoft.com/office/word/2015/wordml/symex" xmlns:wpg="http://schemas.microsoft.com/office/word/2010/wordprocessingGroup" xmlns:wpi="http://schemas.microsoft.com/office/word/2010/wordprocessingInk" xmlns:wne="http://schemas.microsoft.com/office/word/2006/wordml" xmlns:wps="http://schemas.microsoft.com/office/word/2010/wordprocessingShape" mc:Ignorable="w14 w15 w16se w16cid w16 w16cex w16sdtdh w16sdtfl w16du wp14">
   <w:footnote w:type="separator" w:id="-1">
     <w:p>
       <w:pPr>
@@ -1586,7 +2570,7 @@
 </file>
 
 <file path=word/numbering.xml><?xml version="1.0" encoding="utf-8"?>
-<w:numbering xmlns:wpc="http://schemas.microsoft.com/office/word/2010/wordprocessingCanvas" xmlns:cx="http://schemas.microsoft.com/office/drawing/2014/chartex" xmlns:cx1="http://schemas.microsoft.com/office/drawing/2015/9/8/chartex" xmlns:cx2="http://schemas.microsoft.com/office/drawing/2015/10/21/chartex" xmlns:cx3="http://schemas.microsoft.com/office/drawing/2016/5/9/chartex" xmlns:cx4="http://schemas.microsoft.com/office/drawing/2016/5/10/chartex" xmlns:cx5="http://schemas.microsoft.com/office/drawing/2016/5/11/chartex" xmlns:cx6="http://schemas.microsoft.com/office/drawing/2016/5/12/chartex" xmlns:cx7="http://schemas.microsoft.com/office/drawing/2016/5/13/chartex" xmlns:cx8="http://schemas.microsoft.com/office/drawing/2016/5/14/chartex" xmlns:mc="http://schemas.openxmlformats.org/markup-compatibility/2006" xmlns:aink="http://schemas.microsoft.com/office/drawing/2016/ink" xmlns:am3d="http://schemas.microsoft.com/office/drawing/2017/model3d" xmlns:o="urn:schemas-microsoft-com:office:office" xmlns:oel="http://schemas.microsoft.com/office/2019/extlst" xmlns:r="http://schemas.openxmlformats.org/officeDocument/2006/relationships" xmlns:m="http://schemas.openxmlformats.org/officeDocument/2006/math" xmlns:v="urn:schemas-microsoft-com:vml" xmlns:wp14="http://schemas.microsoft.com/office/word/2010/wordprocessingDrawing" xmlns:wp="http://schemas.openxmlformats.org/drawingml/2006/wordprocessingDrawing" xmlns:w10="urn:schemas-microsoft-com:office:word" xmlns:w="http://schemas.openxmlformats.org/wordprocessingml/2006/main" xmlns:w14="http://schemas.microsoft.com/office/word/2010/wordml" xmlns:w15="http://schemas.microsoft.com/office/word/2012/wordml" xmlns:w16cex="http://schemas.microsoft.com/office/word/2018/wordml/cex" xmlns:w16cid="http://schemas.microsoft.com/office/word/2016/wordml/cid" xmlns:w16="http://schemas.microsoft.com/office/word/2018/wordml" xmlns:w16du="http://schemas.microsoft.com/office/word/2023/wordml/word16du" xmlns:w16sdtdh="http://schemas.microsoft.com/office/word/2020/wordml/sdtdatahash" xmlns:w16se="http://schemas.microsoft.com/office/word/2015/wordml/symex" xmlns:wpg="http://schemas.microsoft.com/office/word/2010/wordprocessingGroup" xmlns:wpi="http://schemas.microsoft.com/office/word/2010/wordprocessingInk" xmlns:wne="http://schemas.microsoft.com/office/word/2006/wordml" xmlns:wps="http://schemas.microsoft.com/office/word/2010/wordprocessingShape" mc:Ignorable="w14 w15 w16se w16cid w16 w16cex w16sdtdh w16du wp14">
+<w:numbering xmlns:wpc="http://schemas.microsoft.com/office/word/2010/wordprocessingCanvas" xmlns:cx="http://schemas.microsoft.com/office/drawing/2014/chartex" xmlns:cx1="http://schemas.microsoft.com/office/drawing/2015/9/8/chartex" xmlns:cx2="http://schemas.microsoft.com/office/drawing/2015/10/21/chartex" xmlns:cx3="http://schemas.microsoft.com/office/drawing/2016/5/9/chartex" xmlns:cx4="http://schemas.microsoft.com/office/drawing/2016/5/10/chartex" xmlns:cx5="http://schemas.microsoft.com/office/drawing/2016/5/11/chartex" xmlns:cx6="http://schemas.microsoft.com/office/drawing/2016/5/12/chartex" xmlns:cx7="http://schemas.microsoft.com/office/drawing/2016/5/13/chartex" xmlns:cx8="http://schemas.microsoft.com/office/drawing/2016/5/14/chartex" xmlns:mc="http://schemas.openxmlformats.org/markup-compatibility/2006" xmlns:aink="http://schemas.microsoft.com/office/drawing/2016/ink" xmlns:am3d="http://schemas.microsoft.com/office/drawing/2017/model3d" xmlns:o="urn:schemas-microsoft-com:office:office" xmlns:oel="http://schemas.microsoft.com/office/2019/extlst" xmlns:r="http://schemas.openxmlformats.org/officeDocument/2006/relationships" xmlns:m="http://schemas.openxmlformats.org/officeDocument/2006/math" xmlns:v="urn:schemas-microsoft-com:vml" xmlns:wp14="http://schemas.microsoft.com/office/word/2010/wordprocessingDrawing" xmlns:wp="http://schemas.openxmlformats.org/drawingml/2006/wordprocessingDrawing" xmlns:w10="urn:schemas-microsoft-com:office:word" xmlns:w="http://schemas.openxmlformats.org/wordprocessingml/2006/main" xmlns:w14="http://schemas.microsoft.com/office/word/2010/wordml" xmlns:w15="http://schemas.microsoft.com/office/word/2012/wordml" xmlns:w16cex="http://schemas.microsoft.com/office/word/2018/wordml/cex" xmlns:w16cid="http://schemas.microsoft.com/office/word/2016/wordml/cid" xmlns:w16="http://schemas.microsoft.com/office/word/2018/wordml" xmlns:w16du="http://schemas.microsoft.com/office/word/2023/wordml/word16du" xmlns:w16sdtdh="http://schemas.microsoft.com/office/word/2020/wordml/sdtdatahash" xmlns:w16sdtfl="http://schemas.microsoft.com/office/word/2024/wordml/sdtformatlock" xmlns:w16se="http://schemas.microsoft.com/office/word/2015/wordml/symex" xmlns:wpg="http://schemas.microsoft.com/office/word/2010/wordprocessingGroup" xmlns:wpi="http://schemas.microsoft.com/office/word/2010/wordprocessingInk" xmlns:wne="http://schemas.microsoft.com/office/word/2006/wordml" xmlns:wps="http://schemas.microsoft.com/office/word/2010/wordprocessingShape" mc:Ignorable="w14 w15 w16se w16cid w16 w16cex w16sdtdh w16sdtfl w16du wp14">
   <w:abstractNum w:abstractNumId="0" w15:restartNumberingAfterBreak="0">
     <w:nsid w:val="05054508"/>
     <w:multiLevelType w:val="hybridMultilevel"/>
@@ -1701,6 +2685,119 @@
     </w:lvl>
   </w:abstractNum>
   <w:abstractNum w:abstractNumId="1" w15:restartNumberingAfterBreak="0">
+    <w:nsid w:val="19591D1B"/>
+    <w:multiLevelType w:val="hybridMultilevel"/>
+    <w:tmpl w:val="85849D84"/>
+    <w:lvl w:ilvl="0" w:tplc="08090001">
+      <w:start w:val="1"/>
+      <w:numFmt w:val="bullet"/>
+      <w:lvlText w:val=""/>
+      <w:lvlJc w:val="left"/>
+      <w:pPr>
+        <w:ind w:left="720" w:hanging="360"/>
+      </w:pPr>
+      <w:rPr>
+        <w:rFonts w:ascii="Symbol" w:hAnsi="Symbol" w:hint="default"/>
+      </w:rPr>
+    </w:lvl>
+    <w:lvl w:ilvl="1" w:tplc="08090003" w:tentative="1">
+      <w:start w:val="1"/>
+      <w:numFmt w:val="bullet"/>
+      <w:lvlText w:val="o"/>
+      <w:lvlJc w:val="left"/>
+      <w:pPr>
+        <w:ind w:left="1440" w:hanging="360"/>
+      </w:pPr>
+      <w:rPr>
+        <w:rFonts w:ascii="Courier New" w:hAnsi="Courier New" w:cs="Courier New" w:hint="default"/>
+      </w:rPr>
+    </w:lvl>
+    <w:lvl w:ilvl="2" w:tplc="08090005" w:tentative="1">
+      <w:start w:val="1"/>
+      <w:numFmt w:val="bullet"/>
+      <w:lvlText w:val=""/>
+      <w:lvlJc w:val="left"/>
+      <w:pPr>
+        <w:ind w:left="2160" w:hanging="360"/>
+      </w:pPr>
+      <w:rPr>
+        <w:rFonts w:ascii="Wingdings" w:hAnsi="Wingdings" w:hint="default"/>
+      </w:rPr>
+    </w:lvl>
+    <w:lvl w:ilvl="3" w:tplc="08090001" w:tentative="1">
+      <w:start w:val="1"/>
+      <w:numFmt w:val="bullet"/>
+      <w:lvlText w:val=""/>
+      <w:lvlJc w:val="left"/>
+      <w:pPr>
+        <w:ind w:left="2880" w:hanging="360"/>
+      </w:pPr>
+      <w:rPr>
+        <w:rFonts w:ascii="Symbol" w:hAnsi="Symbol" w:hint="default"/>
+      </w:rPr>
+    </w:lvl>
+    <w:lvl w:ilvl="4" w:tplc="08090003" w:tentative="1">
+      <w:start w:val="1"/>
+      <w:numFmt w:val="bullet"/>
+      <w:lvlText w:val="o"/>
+      <w:lvlJc w:val="left"/>
+      <w:pPr>
+        <w:ind w:left="3600" w:hanging="360"/>
+      </w:pPr>
+      <w:rPr>
+        <w:rFonts w:ascii="Courier New" w:hAnsi="Courier New" w:cs="Courier New" w:hint="default"/>
+      </w:rPr>
+    </w:lvl>
+    <w:lvl w:ilvl="5" w:tplc="08090005" w:tentative="1">
+      <w:start w:val="1"/>
+      <w:numFmt w:val="bullet"/>
+      <w:lvlText w:val=""/>
+      <w:lvlJc w:val="left"/>
+      <w:pPr>
+        <w:ind w:left="4320" w:hanging="360"/>
+      </w:pPr>
+      <w:rPr>
+        <w:rFonts w:ascii="Wingdings" w:hAnsi="Wingdings" w:hint="default"/>
+      </w:rPr>
+    </w:lvl>
+    <w:lvl w:ilvl="6" w:tplc="08090001" w:tentative="1">
+      <w:start w:val="1"/>
+      <w:numFmt w:val="bullet"/>
+      <w:lvlText w:val=""/>
+      <w:lvlJc w:val="left"/>
+      <w:pPr>
+        <w:ind w:left="5040" w:hanging="360"/>
+      </w:pPr>
+      <w:rPr>
+        <w:rFonts w:ascii="Symbol" w:hAnsi="Symbol" w:hint="default"/>
+      </w:rPr>
+    </w:lvl>
+    <w:lvl w:ilvl="7" w:tplc="08090003" w:tentative="1">
+      <w:start w:val="1"/>
+      <w:numFmt w:val="bullet"/>
+      <w:lvlText w:val="o"/>
+      <w:lvlJc w:val="left"/>
+      <w:pPr>
+        <w:ind w:left="5760" w:hanging="360"/>
+      </w:pPr>
+      <w:rPr>
+        <w:rFonts w:ascii="Courier New" w:hAnsi="Courier New" w:cs="Courier New" w:hint="default"/>
+      </w:rPr>
+    </w:lvl>
+    <w:lvl w:ilvl="8" w:tplc="08090005" w:tentative="1">
+      <w:start w:val="1"/>
+      <w:numFmt w:val="bullet"/>
+      <w:lvlText w:val=""/>
+      <w:lvlJc w:val="left"/>
+      <w:pPr>
+        <w:ind w:left="6480" w:hanging="360"/>
+      </w:pPr>
+      <w:rPr>
+        <w:rFonts w:ascii="Wingdings" w:hAnsi="Wingdings" w:hint="default"/>
+      </w:rPr>
+    </w:lvl>
+  </w:abstractNum>
+  <w:abstractNum w:abstractNumId="2" w15:restartNumberingAfterBreak="0">
     <w:nsid w:val="26D62A28"/>
     <w:multiLevelType w:val="hybridMultilevel"/>
     <w:tmpl w:val="D58C0F20"/>
@@ -1813,7 +2910,7 @@
       </w:rPr>
     </w:lvl>
   </w:abstractNum>
-  <w:abstractNum w:abstractNumId="2" w15:restartNumberingAfterBreak="0">
+  <w:abstractNum w:abstractNumId="3" w15:restartNumberingAfterBreak="0">
     <w:nsid w:val="292E7C84"/>
     <w:multiLevelType w:val="hybridMultilevel"/>
     <w:tmpl w:val="40B85E76"/>
@@ -1926,7 +3023,7 @@
       </w:rPr>
     </w:lvl>
   </w:abstractNum>
-  <w:abstractNum w:abstractNumId="3" w15:restartNumberingAfterBreak="0">
+  <w:abstractNum w:abstractNumId="4" w15:restartNumberingAfterBreak="0">
     <w:nsid w:val="3F3D5867"/>
     <w:multiLevelType w:val="hybridMultilevel"/>
     <w:tmpl w:val="A0009622"/>
@@ -2039,7 +3136,233 @@
       </w:rPr>
     </w:lvl>
   </w:abstractNum>
-  <w:abstractNum w:abstractNumId="4" w15:restartNumberingAfterBreak="0">
+  <w:abstractNum w:abstractNumId="5" w15:restartNumberingAfterBreak="0">
+    <w:nsid w:val="3FA0282C"/>
+    <w:multiLevelType w:val="hybridMultilevel"/>
+    <w:tmpl w:val="9948D00A"/>
+    <w:lvl w:ilvl="0" w:tplc="08090001">
+      <w:start w:val="1"/>
+      <w:numFmt w:val="bullet"/>
+      <w:lvlText w:val=""/>
+      <w:lvlJc w:val="left"/>
+      <w:pPr>
+        <w:ind w:left="720" w:hanging="360"/>
+      </w:pPr>
+      <w:rPr>
+        <w:rFonts w:ascii="Symbol" w:hAnsi="Symbol" w:hint="default"/>
+      </w:rPr>
+    </w:lvl>
+    <w:lvl w:ilvl="1" w:tplc="08090003">
+      <w:start w:val="1"/>
+      <w:numFmt w:val="bullet"/>
+      <w:lvlText w:val="o"/>
+      <w:lvlJc w:val="left"/>
+      <w:pPr>
+        <w:ind w:left="1440" w:hanging="360"/>
+      </w:pPr>
+      <w:rPr>
+        <w:rFonts w:ascii="Courier New" w:hAnsi="Courier New" w:cs="Courier New" w:hint="default"/>
+      </w:rPr>
+    </w:lvl>
+    <w:lvl w:ilvl="2" w:tplc="08090005" w:tentative="1">
+      <w:start w:val="1"/>
+      <w:numFmt w:val="bullet"/>
+      <w:lvlText w:val=""/>
+      <w:lvlJc w:val="left"/>
+      <w:pPr>
+        <w:ind w:left="2160" w:hanging="360"/>
+      </w:pPr>
+      <w:rPr>
+        <w:rFonts w:ascii="Wingdings" w:hAnsi="Wingdings" w:hint="default"/>
+      </w:rPr>
+    </w:lvl>
+    <w:lvl w:ilvl="3" w:tplc="08090001" w:tentative="1">
+      <w:start w:val="1"/>
+      <w:numFmt w:val="bullet"/>
+      <w:lvlText w:val=""/>
+      <w:lvlJc w:val="left"/>
+      <w:pPr>
+        <w:ind w:left="2880" w:hanging="360"/>
+      </w:pPr>
+      <w:rPr>
+        <w:rFonts w:ascii="Symbol" w:hAnsi="Symbol" w:hint="default"/>
+      </w:rPr>
+    </w:lvl>
+    <w:lvl w:ilvl="4" w:tplc="08090003" w:tentative="1">
+      <w:start w:val="1"/>
+      <w:numFmt w:val="bullet"/>
+      <w:lvlText w:val="o"/>
+      <w:lvlJc w:val="left"/>
+      <w:pPr>
+        <w:ind w:left="3600" w:hanging="360"/>
+      </w:pPr>
+      <w:rPr>
+        <w:rFonts w:ascii="Courier New" w:hAnsi="Courier New" w:cs="Courier New" w:hint="default"/>
+      </w:rPr>
+    </w:lvl>
+    <w:lvl w:ilvl="5" w:tplc="08090005" w:tentative="1">
+      <w:start w:val="1"/>
+      <w:numFmt w:val="bullet"/>
+      <w:lvlText w:val=""/>
+      <w:lvlJc w:val="left"/>
+      <w:pPr>
+        <w:ind w:left="4320" w:hanging="360"/>
+      </w:pPr>
+      <w:rPr>
+        <w:rFonts w:ascii="Wingdings" w:hAnsi="Wingdings" w:hint="default"/>
+      </w:rPr>
+    </w:lvl>
+    <w:lvl w:ilvl="6" w:tplc="08090001" w:tentative="1">
+      <w:start w:val="1"/>
+      <w:numFmt w:val="bullet"/>
+      <w:lvlText w:val=""/>
+      <w:lvlJc w:val="left"/>
+      <w:pPr>
+        <w:ind w:left="5040" w:hanging="360"/>
+      </w:pPr>
+      <w:rPr>
+        <w:rFonts w:ascii="Symbol" w:hAnsi="Symbol" w:hint="default"/>
+      </w:rPr>
+    </w:lvl>
+    <w:lvl w:ilvl="7" w:tplc="08090003" w:tentative="1">
+      <w:start w:val="1"/>
+      <w:numFmt w:val="bullet"/>
+      <w:lvlText w:val="o"/>
+      <w:lvlJc w:val="left"/>
+      <w:pPr>
+        <w:ind w:left="5760" w:hanging="360"/>
+      </w:pPr>
+      <w:rPr>
+        <w:rFonts w:ascii="Courier New" w:hAnsi="Courier New" w:cs="Courier New" w:hint="default"/>
+      </w:rPr>
+    </w:lvl>
+    <w:lvl w:ilvl="8" w:tplc="08090005" w:tentative="1">
+      <w:start w:val="1"/>
+      <w:numFmt w:val="bullet"/>
+      <w:lvlText w:val=""/>
+      <w:lvlJc w:val="left"/>
+      <w:pPr>
+        <w:ind w:left="6480" w:hanging="360"/>
+      </w:pPr>
+      <w:rPr>
+        <w:rFonts w:ascii="Wingdings" w:hAnsi="Wingdings" w:hint="default"/>
+      </w:rPr>
+    </w:lvl>
+  </w:abstractNum>
+  <w:abstractNum w:abstractNumId="6" w15:restartNumberingAfterBreak="0">
+    <w:nsid w:val="40250E36"/>
+    <w:multiLevelType w:val="hybridMultilevel"/>
+    <w:tmpl w:val="4D0AF03C"/>
+    <w:lvl w:ilvl="0" w:tplc="0809000F">
+      <w:start w:val="1"/>
+      <w:numFmt w:val="decimal"/>
+      <w:lvlText w:val="%1."/>
+      <w:lvlJc w:val="left"/>
+      <w:pPr>
+        <w:ind w:left="720" w:hanging="360"/>
+      </w:pPr>
+      <w:rPr>
+        <w:rFonts w:hint="default"/>
+      </w:rPr>
+    </w:lvl>
+    <w:lvl w:ilvl="1" w:tplc="FFFFFFFF">
+      <w:start w:val="1"/>
+      <w:numFmt w:val="bullet"/>
+      <w:lvlText w:val="o"/>
+      <w:lvlJc w:val="left"/>
+      <w:pPr>
+        <w:ind w:left="1440" w:hanging="360"/>
+      </w:pPr>
+      <w:rPr>
+        <w:rFonts w:ascii="Courier New" w:hAnsi="Courier New" w:cs="Courier New" w:hint="default"/>
+      </w:rPr>
+    </w:lvl>
+    <w:lvl w:ilvl="2" w:tplc="FFFFFFFF">
+      <w:start w:val="1"/>
+      <w:numFmt w:val="bullet"/>
+      <w:lvlText w:val=""/>
+      <w:lvlJc w:val="left"/>
+      <w:pPr>
+        <w:ind w:left="2160" w:hanging="360"/>
+      </w:pPr>
+      <w:rPr>
+        <w:rFonts w:ascii="Wingdings" w:hAnsi="Wingdings" w:hint="default"/>
+      </w:rPr>
+    </w:lvl>
+    <w:lvl w:ilvl="3" w:tplc="FFFFFFFF" w:tentative="1">
+      <w:start w:val="1"/>
+      <w:numFmt w:val="bullet"/>
+      <w:lvlText w:val=""/>
+      <w:lvlJc w:val="left"/>
+      <w:pPr>
+        <w:ind w:left="2880" w:hanging="360"/>
+      </w:pPr>
+      <w:rPr>
+        <w:rFonts w:ascii="Symbol" w:hAnsi="Symbol" w:hint="default"/>
+      </w:rPr>
+    </w:lvl>
+    <w:lvl w:ilvl="4" w:tplc="FFFFFFFF" w:tentative="1">
+      <w:start w:val="1"/>
+      <w:numFmt w:val="bullet"/>
+      <w:lvlText w:val="o"/>
+      <w:lvlJc w:val="left"/>
+      <w:pPr>
+        <w:ind w:left="3600" w:hanging="360"/>
+      </w:pPr>
+      <w:rPr>
+        <w:rFonts w:ascii="Courier New" w:hAnsi="Courier New" w:cs="Courier New" w:hint="default"/>
+      </w:rPr>
+    </w:lvl>
+    <w:lvl w:ilvl="5" w:tplc="FFFFFFFF" w:tentative="1">
+      <w:start w:val="1"/>
+      <w:numFmt w:val="bullet"/>
+      <w:lvlText w:val=""/>
+      <w:lvlJc w:val="left"/>
+      <w:pPr>
+        <w:ind w:left="4320" w:hanging="360"/>
+      </w:pPr>
+      <w:rPr>
+        <w:rFonts w:ascii="Wingdings" w:hAnsi="Wingdings" w:hint="default"/>
+      </w:rPr>
+    </w:lvl>
+    <w:lvl w:ilvl="6" w:tplc="FFFFFFFF" w:tentative="1">
+      <w:start w:val="1"/>
+      <w:numFmt w:val="bullet"/>
+      <w:lvlText w:val=""/>
+      <w:lvlJc w:val="left"/>
+      <w:pPr>
+        <w:ind w:left="5040" w:hanging="360"/>
+      </w:pPr>
+      <w:rPr>
+        <w:rFonts w:ascii="Symbol" w:hAnsi="Symbol" w:hint="default"/>
+      </w:rPr>
+    </w:lvl>
+    <w:lvl w:ilvl="7" w:tplc="FFFFFFFF" w:tentative="1">
+      <w:start w:val="1"/>
+      <w:numFmt w:val="bullet"/>
+      <w:lvlText w:val="o"/>
+      <w:lvlJc w:val="left"/>
+      <w:pPr>
+        <w:ind w:left="5760" w:hanging="360"/>
+      </w:pPr>
+      <w:rPr>
+        <w:rFonts w:ascii="Courier New" w:hAnsi="Courier New" w:cs="Courier New" w:hint="default"/>
+      </w:rPr>
+    </w:lvl>
+    <w:lvl w:ilvl="8" w:tplc="FFFFFFFF" w:tentative="1">
+      <w:start w:val="1"/>
+      <w:numFmt w:val="bullet"/>
+      <w:lvlText w:val=""/>
+      <w:lvlJc w:val="left"/>
+      <w:pPr>
+        <w:ind w:left="6480" w:hanging="360"/>
+      </w:pPr>
+      <w:rPr>
+        <w:rFonts w:ascii="Wingdings" w:hAnsi="Wingdings" w:hint="default"/>
+      </w:rPr>
+    </w:lvl>
+  </w:abstractNum>
+  <w:abstractNum w:abstractNumId="7" w15:restartNumberingAfterBreak="0">
     <w:nsid w:val="4A376163"/>
     <w:multiLevelType w:val="hybridMultilevel"/>
     <w:tmpl w:val="BFE8C964"/>
@@ -2152,7 +3475,7 @@
       </w:rPr>
     </w:lvl>
   </w:abstractNum>
-  <w:abstractNum w:abstractNumId="5" w15:restartNumberingAfterBreak="0">
+  <w:abstractNum w:abstractNumId="8" w15:restartNumberingAfterBreak="0">
     <w:nsid w:val="4ED0385D"/>
     <w:multiLevelType w:val="hybridMultilevel"/>
     <w:tmpl w:val="0D2499F0"/>
@@ -2265,7 +3588,7 @@
       </w:rPr>
     </w:lvl>
   </w:abstractNum>
-  <w:abstractNum w:abstractNumId="6" w15:restartNumberingAfterBreak="0">
+  <w:abstractNum w:abstractNumId="9" w15:restartNumberingAfterBreak="0">
     <w:nsid w:val="565253EA"/>
     <w:multiLevelType w:val="hybridMultilevel"/>
     <w:tmpl w:val="236EBE92"/>
@@ -2378,7 +3701,7 @@
       </w:rPr>
     </w:lvl>
   </w:abstractNum>
-  <w:abstractNum w:abstractNumId="7" w15:restartNumberingAfterBreak="0">
+  <w:abstractNum w:abstractNumId="10" w15:restartNumberingAfterBreak="0">
     <w:nsid w:val="595310D1"/>
     <w:multiLevelType w:val="hybridMultilevel"/>
     <w:tmpl w:val="BF6AB81A"/>
@@ -2491,10 +3814,10 @@
       </w:rPr>
     </w:lvl>
   </w:abstractNum>
-  <w:abstractNum w:abstractNumId="8" w15:restartNumberingAfterBreak="0">
+  <w:abstractNum w:abstractNumId="11" w15:restartNumberingAfterBreak="0">
     <w:nsid w:val="607529E4"/>
     <w:multiLevelType w:val="hybridMultilevel"/>
-    <w:tmpl w:val="796EFEB0"/>
+    <w:tmpl w:val="4FF24B4C"/>
     <w:lvl w:ilvl="0" w:tplc="08090001">
       <w:start w:val="1"/>
       <w:numFmt w:val="bullet"/>
@@ -2604,7 +3927,120 @@
       </w:rPr>
     </w:lvl>
   </w:abstractNum>
-  <w:abstractNum w:abstractNumId="9" w15:restartNumberingAfterBreak="0">
+  <w:abstractNum w:abstractNumId="12" w15:restartNumberingAfterBreak="0">
+    <w:nsid w:val="6D564132"/>
+    <w:multiLevelType w:val="hybridMultilevel"/>
+    <w:tmpl w:val="CF00CA78"/>
+    <w:lvl w:ilvl="0" w:tplc="08090001">
+      <w:start w:val="1"/>
+      <w:numFmt w:val="bullet"/>
+      <w:lvlText w:val=""/>
+      <w:lvlJc w:val="left"/>
+      <w:pPr>
+        <w:ind w:left="1080" w:hanging="360"/>
+      </w:pPr>
+      <w:rPr>
+        <w:rFonts w:ascii="Symbol" w:hAnsi="Symbol" w:hint="default"/>
+      </w:rPr>
+    </w:lvl>
+    <w:lvl w:ilvl="1" w:tplc="08090003" w:tentative="1">
+      <w:start w:val="1"/>
+      <w:numFmt w:val="bullet"/>
+      <w:lvlText w:val="o"/>
+      <w:lvlJc w:val="left"/>
+      <w:pPr>
+        <w:ind w:left="1800" w:hanging="360"/>
+      </w:pPr>
+      <w:rPr>
+        <w:rFonts w:ascii="Courier New" w:hAnsi="Courier New" w:cs="Courier New" w:hint="default"/>
+      </w:rPr>
+    </w:lvl>
+    <w:lvl w:ilvl="2" w:tplc="08090005" w:tentative="1">
+      <w:start w:val="1"/>
+      <w:numFmt w:val="bullet"/>
+      <w:lvlText w:val=""/>
+      <w:lvlJc w:val="left"/>
+      <w:pPr>
+        <w:ind w:left="2520" w:hanging="360"/>
+      </w:pPr>
+      <w:rPr>
+        <w:rFonts w:ascii="Wingdings" w:hAnsi="Wingdings" w:hint="default"/>
+      </w:rPr>
+    </w:lvl>
+    <w:lvl w:ilvl="3" w:tplc="08090001" w:tentative="1">
+      <w:start w:val="1"/>
+      <w:numFmt w:val="bullet"/>
+      <w:lvlText w:val=""/>
+      <w:lvlJc w:val="left"/>
+      <w:pPr>
+        <w:ind w:left="3240" w:hanging="360"/>
+      </w:pPr>
+      <w:rPr>
+        <w:rFonts w:ascii="Symbol" w:hAnsi="Symbol" w:hint="default"/>
+      </w:rPr>
+    </w:lvl>
+    <w:lvl w:ilvl="4" w:tplc="08090003" w:tentative="1">
+      <w:start w:val="1"/>
+      <w:numFmt w:val="bullet"/>
+      <w:lvlText w:val="o"/>
+      <w:lvlJc w:val="left"/>
+      <w:pPr>
+        <w:ind w:left="3960" w:hanging="360"/>
+      </w:pPr>
+      <w:rPr>
+        <w:rFonts w:ascii="Courier New" w:hAnsi="Courier New" w:cs="Courier New" w:hint="default"/>
+      </w:rPr>
+    </w:lvl>
+    <w:lvl w:ilvl="5" w:tplc="08090005" w:tentative="1">
+      <w:start w:val="1"/>
+      <w:numFmt w:val="bullet"/>
+      <w:lvlText w:val=""/>
+      <w:lvlJc w:val="left"/>
+      <w:pPr>
+        <w:ind w:left="4680" w:hanging="360"/>
+      </w:pPr>
+      <w:rPr>
+        <w:rFonts w:ascii="Wingdings" w:hAnsi="Wingdings" w:hint="default"/>
+      </w:rPr>
+    </w:lvl>
+    <w:lvl w:ilvl="6" w:tplc="08090001" w:tentative="1">
+      <w:start w:val="1"/>
+      <w:numFmt w:val="bullet"/>
+      <w:lvlText w:val=""/>
+      <w:lvlJc w:val="left"/>
+      <w:pPr>
+        <w:ind w:left="5400" w:hanging="360"/>
+      </w:pPr>
+      <w:rPr>
+        <w:rFonts w:ascii="Symbol" w:hAnsi="Symbol" w:hint="default"/>
+      </w:rPr>
+    </w:lvl>
+    <w:lvl w:ilvl="7" w:tplc="08090003" w:tentative="1">
+      <w:start w:val="1"/>
+      <w:numFmt w:val="bullet"/>
+      <w:lvlText w:val="o"/>
+      <w:lvlJc w:val="left"/>
+      <w:pPr>
+        <w:ind w:left="6120" w:hanging="360"/>
+      </w:pPr>
+      <w:rPr>
+        <w:rFonts w:ascii="Courier New" w:hAnsi="Courier New" w:cs="Courier New" w:hint="default"/>
+      </w:rPr>
+    </w:lvl>
+    <w:lvl w:ilvl="8" w:tplc="08090005" w:tentative="1">
+      <w:start w:val="1"/>
+      <w:numFmt w:val="bullet"/>
+      <w:lvlText w:val=""/>
+      <w:lvlJc w:val="left"/>
+      <w:pPr>
+        <w:ind w:left="6840" w:hanging="360"/>
+      </w:pPr>
+      <w:rPr>
+        <w:rFonts w:ascii="Wingdings" w:hAnsi="Wingdings" w:hint="default"/>
+      </w:rPr>
+    </w:lvl>
+  </w:abstractNum>
+  <w:abstractNum w:abstractNumId="13" w15:restartNumberingAfterBreak="0">
     <w:nsid w:val="783C758E"/>
     <w:multiLevelType w:val="hybridMultilevel"/>
     <w:tmpl w:val="277409A8"/>
@@ -2718,40 +4154,52 @@
     </w:lvl>
   </w:abstractNum>
   <w:num w:numId="1" w16cid:durableId="1605652199">
-    <w:abstractNumId w:val="1"/>
+    <w:abstractNumId w:val="2"/>
   </w:num>
   <w:num w:numId="2" w16cid:durableId="1768427644">
+    <w:abstractNumId w:val="13"/>
+  </w:num>
+  <w:num w:numId="3" w16cid:durableId="473182212">
     <w:abstractNumId w:val="9"/>
   </w:num>
-  <w:num w:numId="3" w16cid:durableId="473182212">
-    <w:abstractNumId w:val="6"/>
-  </w:num>
   <w:num w:numId="4" w16cid:durableId="1705136395">
-    <w:abstractNumId w:val="5"/>
+    <w:abstractNumId w:val="8"/>
   </w:num>
   <w:num w:numId="5" w16cid:durableId="1387681390">
     <w:abstractNumId w:val="0"/>
   </w:num>
   <w:num w:numId="6" w16cid:durableId="888423182">
+    <w:abstractNumId w:val="10"/>
+  </w:num>
+  <w:num w:numId="7" w16cid:durableId="903683760">
+    <w:abstractNumId w:val="4"/>
+  </w:num>
+  <w:num w:numId="8" w16cid:durableId="1191921178">
+    <w:abstractNumId w:val="3"/>
+  </w:num>
+  <w:num w:numId="9" w16cid:durableId="1293943495">
     <w:abstractNumId w:val="7"/>
   </w:num>
-  <w:num w:numId="7" w16cid:durableId="903683760">
-    <w:abstractNumId w:val="3"/>
+  <w:num w:numId="10" w16cid:durableId="84769228">
+    <w:abstractNumId w:val="11"/>
   </w:num>
-  <w:num w:numId="8" w16cid:durableId="1191921178">
-    <w:abstractNumId w:val="2"/>
+  <w:num w:numId="11" w16cid:durableId="1819884151">
+    <w:abstractNumId w:val="6"/>
   </w:num>
-  <w:num w:numId="9" w16cid:durableId="1293943495">
-    <w:abstractNumId w:val="4"/>
+  <w:num w:numId="12" w16cid:durableId="382753995">
+    <w:abstractNumId w:val="1"/>
   </w:num>
-  <w:num w:numId="10" w16cid:durableId="84769228">
-    <w:abstractNumId w:val="8"/>
+  <w:num w:numId="13" w16cid:durableId="254673867">
+    <w:abstractNumId w:val="5"/>
+  </w:num>
+  <w:num w:numId="14" w16cid:durableId="263924584">
+    <w:abstractNumId w:val="12"/>
   </w:num>
 </w:numbering>
 </file>
 
 <file path=word/styles.xml><?xml version="1.0" encoding="utf-8"?>
-<w:styles xmlns:mc="http://schemas.openxmlformats.org/markup-compatibility/2006" xmlns:r="http://schemas.openxmlformats.org/officeDocument/2006/relationships" xmlns:w="http://schemas.openxmlformats.org/wordprocessingml/2006/main" xmlns:w14="http://schemas.microsoft.com/office/word/2010/wordml" xmlns:w15="http://schemas.microsoft.com/office/word/2012/wordml" xmlns:w16cex="http://schemas.microsoft.com/office/word/2018/wordml/cex" xmlns:w16cid="http://schemas.microsoft.com/office/word/2016/wordml/cid" xmlns:w16="http://schemas.microsoft.com/office/word/2018/wordml" xmlns:w16du="http://schemas.microsoft.com/office/word/2023/wordml/word16du" xmlns:w16sdtdh="http://schemas.microsoft.com/office/word/2020/wordml/sdtdatahash" xmlns:w16se="http://schemas.microsoft.com/office/word/2015/wordml/symex" mc:Ignorable="w14 w15 w16se w16cid w16 w16cex w16sdtdh w16du">
+<w:styles xmlns:mc="http://schemas.openxmlformats.org/markup-compatibility/2006" xmlns:r="http://schemas.openxmlformats.org/officeDocument/2006/relationships" xmlns:w="http://schemas.openxmlformats.org/wordprocessingml/2006/main" xmlns:w14="http://schemas.microsoft.com/office/word/2010/wordml" xmlns:w15="http://schemas.microsoft.com/office/word/2012/wordml" xmlns:w16cex="http://schemas.microsoft.com/office/word/2018/wordml/cex" xmlns:w16cid="http://schemas.microsoft.com/office/word/2016/wordml/cid" xmlns:w16="http://schemas.microsoft.com/office/word/2018/wordml" xmlns:w16du="http://schemas.microsoft.com/office/word/2023/wordml/word16du" xmlns:w16sdtdh="http://schemas.microsoft.com/office/word/2020/wordml/sdtdatahash" xmlns:w16sdtfl="http://schemas.microsoft.com/office/word/2024/wordml/sdtformatlock" xmlns:w16se="http://schemas.microsoft.com/office/word/2015/wordml/symex" mc:Ignorable="w14 w15 w16se w16cid w16 w16cex w16sdtdh w16sdtfl w16du">
   <w:docDefaults>
     <w:rPrDefault>
       <w:rPr>
@@ -3148,7 +4596,10 @@
   <w:style w:type="paragraph" w:default="1" w:styleId="Normal">
     <w:name w:val="Normal"/>
     <w:qFormat/>
-    <w:rsid w:val="00186DEB"/>
+    <w:rsid w:val="009705B4"/>
+    <w:rPr>
+      <w:rFonts w:ascii="Aptos" w:hAnsi="Aptos"/>
+    </w:rPr>
   </w:style>
   <w:style w:type="paragraph" w:styleId="Heading1">
     <w:name w:val="heading 1"/>
@@ -3157,7 +4608,7 @@
     <w:link w:val="Heading1Char"/>
     <w:uiPriority w:val="9"/>
     <w:qFormat/>
-    <w:rsid w:val="004613CF"/>
+    <w:rsid w:val="009705B4"/>
     <w:pPr>
       <w:keepNext/>
       <w:keepLines/>
@@ -3165,11 +4616,11 @@
       <w:outlineLvl w:val="0"/>
     </w:pPr>
     <w:rPr>
-      <w:rFonts w:asciiTheme="majorHAnsi" w:eastAsiaTheme="majorEastAsia" w:hAnsiTheme="majorHAnsi" w:cstheme="majorBidi"/>
+      <w:rFonts w:ascii="Aptos Display" w:eastAsiaTheme="majorEastAsia" w:hAnsi="Aptos Display" w:cstheme="majorBidi"/>
       <w:b/>
       <w:bCs/>
       <w:color w:val="365F91" w:themeColor="accent1" w:themeShade="BF"/>
-      <w:sz w:val="28"/>
+      <w:sz w:val="32"/>
       <w:szCs w:val="28"/>
     </w:rPr>
   </w:style>
@@ -3181,7 +4632,7 @@
     <w:uiPriority w:val="9"/>
     <w:unhideWhenUsed/>
     <w:qFormat/>
-    <w:rsid w:val="004613CF"/>
+    <w:rsid w:val="009705B4"/>
     <w:pPr>
       <w:keepNext/>
       <w:keepLines/>
@@ -3189,7 +4640,7 @@
       <w:outlineLvl w:val="1"/>
     </w:pPr>
     <w:rPr>
-      <w:rFonts w:asciiTheme="majorHAnsi" w:eastAsiaTheme="majorEastAsia" w:hAnsiTheme="majorHAnsi" w:cstheme="majorBidi"/>
+      <w:rFonts w:ascii="Aptos Display" w:eastAsiaTheme="majorEastAsia" w:hAnsi="Aptos Display" w:cstheme="majorBidi"/>
       <w:b/>
       <w:bCs/>
       <w:color w:val="4F81BD" w:themeColor="accent1"/>
@@ -3200,7 +4651,6 @@
   <w:style w:type="character" w:default="1" w:styleId="DefaultParagraphFont">
     <w:name w:val="Default Paragraph Font"/>
     <w:uiPriority w:val="1"/>
-    <w:semiHidden/>
     <w:unhideWhenUsed/>
   </w:style>
   <w:style w:type="table" w:default="1" w:styleId="TableNormal">
@@ -3268,13 +4718,13 @@
     <w:basedOn w:val="DefaultParagraphFont"/>
     <w:link w:val="Heading1"/>
     <w:uiPriority w:val="9"/>
-    <w:rsid w:val="004613CF"/>
+    <w:rsid w:val="009705B4"/>
     <w:rPr>
-      <w:rFonts w:asciiTheme="majorHAnsi" w:eastAsiaTheme="majorEastAsia" w:hAnsiTheme="majorHAnsi" w:cstheme="majorBidi"/>
+      <w:rFonts w:ascii="Aptos Display" w:eastAsiaTheme="majorEastAsia" w:hAnsi="Aptos Display" w:cstheme="majorBidi"/>
       <w:b/>
       <w:bCs/>
       <w:color w:val="365F91" w:themeColor="accent1" w:themeShade="BF"/>
-      <w:sz w:val="28"/>
+      <w:sz w:val="32"/>
       <w:szCs w:val="28"/>
     </w:rPr>
   </w:style>
@@ -3299,9 +4749,9 @@
     <w:basedOn w:val="DefaultParagraphFont"/>
     <w:link w:val="Heading2"/>
     <w:uiPriority w:val="9"/>
-    <w:rsid w:val="004613CF"/>
+    <w:rsid w:val="009705B4"/>
     <w:rPr>
-      <w:rFonts w:asciiTheme="majorHAnsi" w:eastAsiaTheme="majorEastAsia" w:hAnsiTheme="majorHAnsi" w:cstheme="majorBidi"/>
+      <w:rFonts w:ascii="Aptos Display" w:eastAsiaTheme="majorEastAsia" w:hAnsi="Aptos Display" w:cstheme="majorBidi"/>
       <w:b/>
       <w:bCs/>
       <w:color w:val="4F81BD" w:themeColor="accent1"/>
@@ -3314,7 +4764,6 @@
     <w:basedOn w:val="Normal"/>
     <w:link w:val="HeaderChar"/>
     <w:uiPriority w:val="99"/>
-    <w:semiHidden/>
     <w:unhideWhenUsed/>
     <w:rsid w:val="00475CC9"/>
     <w:pPr>
@@ -3330,7 +4779,6 @@
     <w:basedOn w:val="DefaultParagraphFont"/>
     <w:link w:val="Header"/>
     <w:uiPriority w:val="99"/>
-    <w:semiHidden/>
     <w:rsid w:val="00475CC9"/>
   </w:style>
   <w:style w:type="paragraph" w:styleId="Footer">
@@ -3338,7 +4786,6 @@
     <w:basedOn w:val="Normal"/>
     <w:link w:val="FooterChar"/>
     <w:uiPriority w:val="99"/>
-    <w:semiHidden/>
     <w:unhideWhenUsed/>
     <w:rsid w:val="00475CC9"/>
     <w:pPr>
@@ -3354,7 +4801,6 @@
     <w:basedOn w:val="DefaultParagraphFont"/>
     <w:link w:val="Footer"/>
     <w:uiPriority w:val="99"/>
-    <w:semiHidden/>
     <w:rsid w:val="00475CC9"/>
   </w:style>
   <w:style w:type="character" w:styleId="Hyperlink">
@@ -3410,6 +4856,18 @@
       <w:rFonts w:eastAsiaTheme="minorEastAsia"/>
       <w:color w:val="5A5A5A" w:themeColor="text1" w:themeTint="A5"/>
       <w:spacing w:val="15"/>
+    </w:rPr>
+  </w:style>
+  <w:style w:type="character" w:styleId="FollowedHyperlink">
+    <w:name w:val="FollowedHyperlink"/>
+    <w:basedOn w:val="DefaultParagraphFont"/>
+    <w:uiPriority w:val="99"/>
+    <w:semiHidden/>
+    <w:unhideWhenUsed/>
+    <w:rsid w:val="007152B2"/>
+    <w:rPr>
+      <w:color w:val="800080" w:themeColor="followedHyperlink"/>
+      <w:u w:val="single"/>
     </w:rPr>
   </w:style>
 </w:styles>

</xml_diff>